<commit_message>
Added design section (requirements)
</commit_message>
<xml_diff>
--- a/docs/Project_Report_L00188362.docx
+++ b/docs/Project_Report_L00188362.docx
@@ -628,23 +628,7 @@
           <w:rFonts w:ascii="Arial" w:hAnsi="Arial" w:cs="Arial"/>
           <w:sz w:val="24"/>
         </w:rPr>
-        <w:t xml:space="preserve">I hereby certify that the material on which I have relied on for the purpose of my assessment is not deemed as personal data under the GDPR Regulations. Personal data is any data from living people that can be identified.  Any personal data used for the purpose of my assessment has been </w:t>
-      </w:r>
-      <w:proofErr w:type="spellStart"/>
-      <w:r>
-        <w:rPr>
-          <w:rFonts w:ascii="Arial" w:hAnsi="Arial" w:cs="Arial"/>
-          <w:sz w:val="24"/>
-        </w:rPr>
-        <w:t>psudonymised</w:t>
-      </w:r>
-      <w:proofErr w:type="spellEnd"/>
-      <w:r>
-        <w:rPr>
-          <w:rFonts w:ascii="Arial" w:hAnsi="Arial" w:cs="Arial"/>
-          <w:sz w:val="24"/>
-        </w:rPr>
-        <w:t xml:space="preserve"> and the data set and identifiers are not held by </w:t>
+        <w:t xml:space="preserve">I hereby certify that the material on which I have relied on for the purpose of my assessment is not deemed as personal data under the GDPR Regulations. Personal data is any data from living people that can be identified.  Any personal data used for the purpose of my assessment has been psudonymised and the data set and identifiers are not held by </w:t>
       </w:r>
       <w:r>
         <w:rPr>
@@ -3784,25 +3768,7 @@
           <w:szCs w:val="24"/>
           <w:lang w:val="en-US"/>
         </w:rPr>
-        <w:t>(</w:t>
-      </w:r>
-      <w:proofErr w:type="spellStart"/>
-      <w:r>
-        <w:rPr>
-          <w:sz w:val="24"/>
-          <w:szCs w:val="24"/>
-          <w:lang w:val="en-US"/>
-        </w:rPr>
-        <w:t>Turoń</w:t>
-      </w:r>
-      <w:proofErr w:type="spellEnd"/>
-      <w:r>
-        <w:rPr>
-          <w:sz w:val="24"/>
-          <w:szCs w:val="24"/>
-          <w:lang w:val="en-US"/>
-        </w:rPr>
-        <w:t>, 2023)</w:t>
+        <w:t>(Turoń, 2023)</w:t>
       </w:r>
       <w:r>
         <w:rPr>
@@ -5376,13 +5342,7 @@
         <w:t>both</w:t>
       </w:r>
       <w:r>
-        <w:t xml:space="preserve"> functional and non-functional), the creation of high-level design (flow diagrams), low level </w:t>
-      </w:r>
-      <w:r>
-        <w:t xml:space="preserve">design </w:t>
-      </w:r>
-      <w:r>
-        <w:t>(class diagrams and sequence diagrams) and the necessary agile project management for the implementation phase by creating an agile board with agile artifacts (such as epics and user stories).</w:t>
+        <w:t xml:space="preserve"> functional and non-functional), the creation of high-level design (flow diagrams), low level design (class diagrams and sequence diagrams) and the necessary agile project management for the implementation phase by creating an agile board with agile artifacts (such as epics and user stories).</w:t>
       </w:r>
     </w:p>
     <w:p>
@@ -5435,7 +5395,200 @@
         <w:ind w:left="505" w:hanging="505"/>
       </w:pPr>
       <w:r>
+        <w:t>User Application</w:t>
+      </w:r>
+    </w:p>
+    <w:p>
+      <w:pPr>
+        <w:pStyle w:val="Text"/>
+      </w:pPr>
+      <w:r>
+        <w:t xml:space="preserve">One of the parts of the desired system is a cross-platform application that can ran in multiple platforms, where a user can fetch for available cars, get the car details such as availability, amount of fuel and location for example, and request a session for a specific car, lock and unlock the car and end the current session. </w:t>
+      </w:r>
+    </w:p>
+    <w:p>
+      <w:pPr>
+        <w:pStyle w:val="Heading4"/>
+        <w:numPr>
+          <w:ilvl w:val="3"/>
+          <w:numId w:val="3"/>
+        </w:numPr>
+        <w:spacing w:after="100" w:afterAutospacing="1"/>
+        <w:ind w:left="646" w:hanging="646"/>
+      </w:pPr>
+      <w:r>
         <w:t>Functional Requirements</w:t>
+      </w:r>
+    </w:p>
+    <w:p>
+      <w:pPr>
+        <w:pStyle w:val="Text"/>
+        <w:numPr>
+          <w:ilvl w:val="0"/>
+          <w:numId w:val="23"/>
+        </w:numPr>
+      </w:pPr>
+      <w:r>
+        <w:t>Be cross</w:t>
+      </w:r>
+      <w:r>
+        <w:t xml:space="preserve">-platform application </w:t>
+      </w:r>
+    </w:p>
+    <w:p>
+      <w:pPr>
+        <w:pStyle w:val="Text"/>
+        <w:numPr>
+          <w:ilvl w:val="0"/>
+          <w:numId w:val="23"/>
+        </w:numPr>
+      </w:pPr>
+      <w:r>
+        <w:t>The application</w:t>
+      </w:r>
+      <w:r>
+        <w:t xml:space="preserve"> should be able to</w:t>
+      </w:r>
+      <w:r>
+        <w:t xml:space="preserve"> fetch </w:t>
+      </w:r>
+      <w:r>
+        <w:t>for cars, from the</w:t>
+      </w:r>
+      <w:r>
+        <w:t xml:space="preserve"> server</w:t>
+      </w:r>
+      <w:r>
+        <w:t xml:space="preserve"> and list them to the user.</w:t>
+      </w:r>
+    </w:p>
+    <w:p>
+      <w:pPr>
+        <w:pStyle w:val="Text"/>
+        <w:numPr>
+          <w:ilvl w:val="0"/>
+          <w:numId w:val="23"/>
+        </w:numPr>
+      </w:pPr>
+      <w:r>
+        <w:lastRenderedPageBreak/>
+        <w:t xml:space="preserve">The </w:t>
+      </w:r>
+      <w:r>
+        <w:t>list</w:t>
+      </w:r>
+      <w:r>
+        <w:t>ed</w:t>
+      </w:r>
+      <w:r>
+        <w:t xml:space="preserve"> cars</w:t>
+      </w:r>
+      <w:r>
+        <w:t xml:space="preserve"> must provide the user the current car status</w:t>
+      </w:r>
+      <w:r>
+        <w:t xml:space="preserve"> (such as availability, charge or fuel, and exact location) in a list (or map) and cost.</w:t>
+      </w:r>
+    </w:p>
+    <w:p>
+      <w:pPr>
+        <w:pStyle w:val="Text"/>
+        <w:numPr>
+          <w:ilvl w:val="0"/>
+          <w:numId w:val="23"/>
+        </w:numPr>
+      </w:pPr>
+      <w:r>
+        <w:t>The application should allow the user only to select a car and it must be available.</w:t>
+      </w:r>
+    </w:p>
+    <w:p>
+      <w:pPr>
+        <w:pStyle w:val="Text"/>
+        <w:numPr>
+          <w:ilvl w:val="0"/>
+          <w:numId w:val="23"/>
+        </w:numPr>
+      </w:pPr>
+      <w:r>
+        <w:t>The application must be able to request the server for a secure token to start a session with a selected car.</w:t>
+      </w:r>
+    </w:p>
+    <w:p>
+      <w:pPr>
+        <w:pStyle w:val="Text"/>
+        <w:numPr>
+          <w:ilvl w:val="0"/>
+          <w:numId w:val="23"/>
+        </w:numPr>
+      </w:pPr>
+      <w:r>
+        <w:t>The application must allow the user to unlock, lock the car and end a session once a session has been established.</w:t>
+      </w:r>
+    </w:p>
+    <w:p>
+      <w:pPr>
+        <w:pStyle w:val="Heading4"/>
+        <w:numPr>
+          <w:ilvl w:val="3"/>
+          <w:numId w:val="3"/>
+        </w:numPr>
+        <w:spacing w:after="100" w:afterAutospacing="1"/>
+        <w:ind w:left="646" w:hanging="646"/>
+      </w:pPr>
+      <w:r>
+        <w:t>Non-</w:t>
+      </w:r>
+      <w:r>
+        <w:t>Functional Requirements</w:t>
+      </w:r>
+    </w:p>
+    <w:p>
+      <w:pPr>
+        <w:pStyle w:val="Text"/>
+        <w:numPr>
+          <w:ilvl w:val="0"/>
+          <w:numId w:val="23"/>
+        </w:numPr>
+      </w:pPr>
+      <w:r>
+        <w:t>The application must be developed using Kotlin Multiplatform (with compose)</w:t>
+      </w:r>
+    </w:p>
+    <w:p>
+      <w:pPr>
+        <w:pStyle w:val="Text"/>
+        <w:numPr>
+          <w:ilvl w:val="0"/>
+          <w:numId w:val="23"/>
+        </w:numPr>
+      </w:pPr>
+      <w:r>
+        <w:t>The application must use KTOR framework for the https client-side code.</w:t>
+      </w:r>
+    </w:p>
+    <w:p>
+      <w:pPr>
+        <w:pStyle w:val="Text"/>
+        <w:numPr>
+          <w:ilvl w:val="0"/>
+          <w:numId w:val="23"/>
+        </w:numPr>
+      </w:pPr>
+      <w:r>
+        <w:t>The application must use JSON as the data encoding to communicate with both the server and the car</w:t>
+      </w:r>
+    </w:p>
+    <w:p>
+      <w:pPr>
+        <w:pStyle w:val="Text"/>
+        <w:numPr>
+          <w:ilvl w:val="0"/>
+          <w:numId w:val="23"/>
+        </w:numPr>
+      </w:pPr>
+      <w:r>
+        <w:t xml:space="preserve">The application must be able to encode and decode JWT </w:t>
       </w:r>
     </w:p>
     <w:p>
@@ -5449,12 +5602,401 @@
         <w:ind w:left="505" w:hanging="505"/>
       </w:pPr>
       <w:r>
-        <w:t>Non-</w:t>
-      </w:r>
+        <w:t>Server</w:t>
+      </w:r>
+    </w:p>
+    <w:p>
+      <w:pPr>
+        <w:pStyle w:val="Text"/>
+      </w:pPr>
+      <w:r>
+        <w:t>The second and most central component of the system is a server application that can fetch data from the car app for the car details, and feed the user application, accordingly, allow to get request from a user to authenticate with a specific car, generate a signed JWT and provide it to the user so it can authenticate with the car.</w:t>
+      </w:r>
+    </w:p>
+    <w:p>
+      <w:pPr>
+        <w:pStyle w:val="Heading4"/>
+        <w:numPr>
+          <w:ilvl w:val="3"/>
+          <w:numId w:val="3"/>
+        </w:numPr>
+        <w:spacing w:after="100" w:afterAutospacing="1"/>
+        <w:ind w:left="646" w:hanging="646"/>
+      </w:pPr>
       <w:r>
         <w:t>Functional Requirements</w:t>
       </w:r>
     </w:p>
+    <w:p>
+      <w:pPr>
+        <w:pStyle w:val="Text"/>
+        <w:numPr>
+          <w:ilvl w:val="0"/>
+          <w:numId w:val="27"/>
+        </w:numPr>
+      </w:pPr>
+      <w:r>
+        <w:t>Have a server capable of accepting car and user registration.</w:t>
+      </w:r>
+    </w:p>
+    <w:p>
+      <w:pPr>
+        <w:pStyle w:val="Text"/>
+        <w:numPr>
+          <w:ilvl w:val="0"/>
+          <w:numId w:val="27"/>
+        </w:numPr>
+      </w:pPr>
+      <w:r>
+        <w:t>The server must be capable of providing a public key to a car on registration to validate incoming requests from users.</w:t>
+      </w:r>
+    </w:p>
+    <w:p>
+      <w:pPr>
+        <w:pStyle w:val="Text"/>
+        <w:numPr>
+          <w:ilvl w:val="0"/>
+          <w:numId w:val="27"/>
+        </w:numPr>
+      </w:pPr>
+      <w:r>
+        <w:t>The server must be capable of providing the user with a secure token on session request.</w:t>
+      </w:r>
+    </w:p>
+    <w:p>
+      <w:pPr>
+        <w:pStyle w:val="Text"/>
+        <w:numPr>
+          <w:ilvl w:val="0"/>
+          <w:numId w:val="27"/>
+        </w:numPr>
+      </w:pPr>
+      <w:r>
+        <w:t xml:space="preserve">The server must be able to </w:t>
+      </w:r>
+      <w:r>
+        <w:t>gather data</w:t>
+      </w:r>
+      <w:r>
+        <w:t xml:space="preserve"> </w:t>
+      </w:r>
+      <w:r>
+        <w:t>from</w:t>
+      </w:r>
+      <w:r>
+        <w:t xml:space="preserve"> registered cars data on a regular basis.</w:t>
+      </w:r>
+    </w:p>
+    <w:p>
+      <w:pPr>
+        <w:pStyle w:val="Text"/>
+        <w:numPr>
+          <w:ilvl w:val="0"/>
+          <w:numId w:val="27"/>
+        </w:numPr>
+      </w:pPr>
+      <w:r>
+        <w:lastRenderedPageBreak/>
+        <w:t>The server must be capable of providing the fetched car data at real time to the user applications registered.</w:t>
+      </w:r>
+    </w:p>
+    <w:p>
+      <w:pPr>
+        <w:pStyle w:val="Heading4"/>
+        <w:numPr>
+          <w:ilvl w:val="3"/>
+          <w:numId w:val="3"/>
+        </w:numPr>
+        <w:spacing w:after="100" w:afterAutospacing="1"/>
+        <w:ind w:left="646" w:hanging="646"/>
+      </w:pPr>
+      <w:r>
+        <w:t>Non-Functional Requirements</w:t>
+      </w:r>
+    </w:p>
+    <w:p>
+      <w:pPr>
+        <w:pStyle w:val="Text"/>
+        <w:numPr>
+          <w:ilvl w:val="0"/>
+          <w:numId w:val="24"/>
+        </w:numPr>
+      </w:pPr>
+      <w:r>
+        <w:t>The server must be implemented in Kotlin.</w:t>
+      </w:r>
+    </w:p>
+    <w:p>
+      <w:pPr>
+        <w:pStyle w:val="Text"/>
+        <w:numPr>
+          <w:ilvl w:val="0"/>
+          <w:numId w:val="24"/>
+        </w:numPr>
+      </w:pPr>
+      <w:r>
+        <w:t>The server must use KTOR for the https implementation and token capability.</w:t>
+      </w:r>
+    </w:p>
+    <w:p>
+      <w:pPr>
+        <w:pStyle w:val="Text"/>
+        <w:numPr>
+          <w:ilvl w:val="0"/>
+          <w:numId w:val="24"/>
+        </w:numPr>
+      </w:pPr>
+      <w:r>
+        <w:t>The server must use JWT as the technology for secure token.</w:t>
+      </w:r>
+    </w:p>
+    <w:p>
+      <w:pPr>
+        <w:pStyle w:val="Text"/>
+        <w:numPr>
+          <w:ilvl w:val="0"/>
+          <w:numId w:val="24"/>
+        </w:numPr>
+      </w:pPr>
+      <w:r>
+        <w:t xml:space="preserve">The server must </w:t>
+      </w:r>
+      <w:r>
+        <w:t>respond to car data updates every 30 seconds</w:t>
+      </w:r>
+      <w:r>
+        <w:t>.</w:t>
+      </w:r>
+    </w:p>
+    <w:p>
+      <w:pPr>
+        <w:pStyle w:val="Heading3"/>
+        <w:numPr>
+          <w:ilvl w:val="2"/>
+          <w:numId w:val="3"/>
+        </w:numPr>
+        <w:spacing w:after="240"/>
+        <w:ind w:left="505" w:hanging="505"/>
+      </w:pPr>
+      <w:r>
+        <w:t>Car</w:t>
+      </w:r>
+      <w:r>
+        <w:t xml:space="preserve"> Application</w:t>
+      </w:r>
+    </w:p>
+    <w:p>
+      <w:pPr>
+        <w:pStyle w:val="Text"/>
+      </w:pPr>
+      <w:r>
+        <w:t>The last part of the system is a car application that constantly sends status data back to the server, it can interact with the user app to initialize a session, receive commands for lock and unlock and end the session on user demand.</w:t>
+      </w:r>
+    </w:p>
+    <w:p>
+      <w:pPr>
+        <w:pStyle w:val="Heading4"/>
+        <w:numPr>
+          <w:ilvl w:val="3"/>
+          <w:numId w:val="3"/>
+        </w:numPr>
+        <w:spacing w:after="100" w:afterAutospacing="1"/>
+        <w:ind w:left="646" w:hanging="646"/>
+      </w:pPr>
+      <w:r>
+        <w:t>Functional Requirements</w:t>
+      </w:r>
+    </w:p>
+    <w:p>
+      <w:pPr>
+        <w:pStyle w:val="Text"/>
+        <w:numPr>
+          <w:ilvl w:val="0"/>
+          <w:numId w:val="27"/>
+        </w:numPr>
+      </w:pPr>
+      <w:r>
+        <w:t>Have a</w:t>
+      </w:r>
+      <w:r>
+        <w:t>n application that can communicate with the server</w:t>
+      </w:r>
+      <w:r>
+        <w:t>.</w:t>
+      </w:r>
+    </w:p>
+    <w:p>
+      <w:pPr>
+        <w:pStyle w:val="Text"/>
+        <w:numPr>
+          <w:ilvl w:val="0"/>
+          <w:numId w:val="27"/>
+        </w:numPr>
+      </w:pPr>
+      <w:r>
+        <w:t xml:space="preserve">The application </w:t>
+      </w:r>
+      <w:r>
+        <w:t xml:space="preserve">should </w:t>
+      </w:r>
+      <w:r>
+        <w:t>be capable to register by itself as a provider to the server.</w:t>
+      </w:r>
+    </w:p>
+    <w:p>
+      <w:pPr>
+        <w:pStyle w:val="Text"/>
+        <w:numPr>
+          <w:ilvl w:val="0"/>
+          <w:numId w:val="27"/>
+        </w:numPr>
+      </w:pPr>
+      <w:r>
+        <w:t>The application should be capable of receiving a public key from the server to validate future requests from a user.</w:t>
+      </w:r>
+    </w:p>
+    <w:p>
+      <w:pPr>
+        <w:pStyle w:val="Text"/>
+        <w:numPr>
+          <w:ilvl w:val="0"/>
+          <w:numId w:val="27"/>
+        </w:numPr>
+      </w:pPr>
+      <w:r>
+        <w:t>The application should be able to provide data about its status to the server.</w:t>
+      </w:r>
+    </w:p>
+    <w:p>
+      <w:pPr>
+        <w:pStyle w:val="Text"/>
+        <w:numPr>
+          <w:ilvl w:val="0"/>
+          <w:numId w:val="27"/>
+        </w:numPr>
+      </w:pPr>
+      <w:r>
+        <w:t>The application should be capable of establishing a session with a user application.</w:t>
+      </w:r>
+    </w:p>
+    <w:p>
+      <w:pPr>
+        <w:pStyle w:val="Text"/>
+        <w:numPr>
+          <w:ilvl w:val="0"/>
+          <w:numId w:val="27"/>
+        </w:numPr>
+      </w:pPr>
+      <w:r>
+        <w:t>The application should be capable of receiving commands from the user once a session has been established (lock and unlock).</w:t>
+      </w:r>
+    </w:p>
+    <w:p>
+      <w:pPr>
+        <w:pStyle w:val="Text"/>
+        <w:numPr>
+          <w:ilvl w:val="0"/>
+          <w:numId w:val="27"/>
+        </w:numPr>
+      </w:pPr>
+      <w:r>
+        <w:t>The application must provide a report back to the client once the session has been terminated.</w:t>
+      </w:r>
+    </w:p>
+    <w:p>
+      <w:pPr>
+        <w:spacing w:after="160" w:line="259" w:lineRule="auto"/>
+        <w:rPr>
+          <w:sz w:val="24"/>
+          <w:szCs w:val="24"/>
+        </w:rPr>
+      </w:pPr>
+      <w:r>
+        <w:br w:type="page"/>
+      </w:r>
+    </w:p>
+    <w:p>
+      <w:pPr>
+        <w:pStyle w:val="Heading4"/>
+        <w:numPr>
+          <w:ilvl w:val="3"/>
+          <w:numId w:val="3"/>
+        </w:numPr>
+        <w:spacing w:after="100" w:afterAutospacing="1"/>
+        <w:ind w:left="646" w:hanging="646"/>
+      </w:pPr>
+      <w:r>
+        <w:lastRenderedPageBreak/>
+        <w:t>Non-Functional Requirements</w:t>
+      </w:r>
+    </w:p>
+    <w:p>
+      <w:pPr>
+        <w:pStyle w:val="Text"/>
+        <w:numPr>
+          <w:ilvl w:val="0"/>
+          <w:numId w:val="25"/>
+        </w:numPr>
+      </w:pPr>
+      <w:r>
+        <w:t>T</w:t>
+      </w:r>
+      <w:r>
+        <w:t xml:space="preserve">he </w:t>
+      </w:r>
+      <w:r>
+        <w:t>application</w:t>
+      </w:r>
+      <w:r>
+        <w:t xml:space="preserve"> must be</w:t>
+      </w:r>
+      <w:r>
+        <w:t xml:space="preserve"> developed using Kotlin</w:t>
+      </w:r>
+      <w:r>
+        <w:t xml:space="preserve"> native.</w:t>
+      </w:r>
+    </w:p>
+    <w:p>
+      <w:pPr>
+        <w:pStyle w:val="Text"/>
+        <w:numPr>
+          <w:ilvl w:val="0"/>
+          <w:numId w:val="25"/>
+        </w:numPr>
+      </w:pPr>
+      <w:r>
+        <w:t>The application must</w:t>
+      </w:r>
+      <w:r>
+        <w:t xml:space="preserve"> use KTOR as the framework for the https client code.</w:t>
+      </w:r>
+    </w:p>
+    <w:p>
+      <w:pPr>
+        <w:pStyle w:val="Text"/>
+        <w:numPr>
+          <w:ilvl w:val="0"/>
+          <w:numId w:val="25"/>
+        </w:numPr>
+      </w:pPr>
+      <w:r>
+        <w:t>The application must be capable of decoding JWT from the client and validate its signature using the public key.</w:t>
+      </w:r>
+    </w:p>
+    <w:p>
+      <w:pPr>
+        <w:pStyle w:val="Text"/>
+        <w:numPr>
+          <w:ilvl w:val="0"/>
+          <w:numId w:val="25"/>
+        </w:numPr>
+      </w:pPr>
+      <w:r>
+        <w:t>The application must send a status to the server every 30 seconds.</w:t>
+      </w:r>
+    </w:p>
+    <w:p/>
     <w:p>
       <w:pPr>
         <w:pStyle w:val="Heading2"/>
@@ -6421,6 +6963,119 @@
     </w:lvl>
   </w:abstractNum>
   <w:abstractNum w:abstractNumId="3" w15:restartNumberingAfterBreak="0">
+    <w:nsid w:val="143D1F86"/>
+    <w:multiLevelType w:val="hybridMultilevel"/>
+    <w:tmpl w:val="0F7C49EC"/>
+    <w:lvl w:ilvl="0" w:tplc="08090001">
+      <w:start w:val="1"/>
+      <w:numFmt w:val="bullet"/>
+      <w:lvlText w:val=""/>
+      <w:lvlJc w:val="left"/>
+      <w:pPr>
+        <w:ind w:left="720" w:hanging="360"/>
+      </w:pPr>
+      <w:rPr>
+        <w:rFonts w:ascii="Symbol" w:hAnsi="Symbol" w:hint="default"/>
+      </w:rPr>
+    </w:lvl>
+    <w:lvl w:ilvl="1" w:tplc="08090003" w:tentative="1">
+      <w:start w:val="1"/>
+      <w:numFmt w:val="bullet"/>
+      <w:lvlText w:val="o"/>
+      <w:lvlJc w:val="left"/>
+      <w:pPr>
+        <w:ind w:left="1440" w:hanging="360"/>
+      </w:pPr>
+      <w:rPr>
+        <w:rFonts w:ascii="Courier New" w:hAnsi="Courier New" w:cs="Courier New" w:hint="default"/>
+      </w:rPr>
+    </w:lvl>
+    <w:lvl w:ilvl="2" w:tplc="08090005" w:tentative="1">
+      <w:start w:val="1"/>
+      <w:numFmt w:val="bullet"/>
+      <w:lvlText w:val=""/>
+      <w:lvlJc w:val="left"/>
+      <w:pPr>
+        <w:ind w:left="2160" w:hanging="360"/>
+      </w:pPr>
+      <w:rPr>
+        <w:rFonts w:ascii="Wingdings" w:hAnsi="Wingdings" w:hint="default"/>
+      </w:rPr>
+    </w:lvl>
+    <w:lvl w:ilvl="3" w:tplc="08090001" w:tentative="1">
+      <w:start w:val="1"/>
+      <w:numFmt w:val="bullet"/>
+      <w:lvlText w:val=""/>
+      <w:lvlJc w:val="left"/>
+      <w:pPr>
+        <w:ind w:left="2880" w:hanging="360"/>
+      </w:pPr>
+      <w:rPr>
+        <w:rFonts w:ascii="Symbol" w:hAnsi="Symbol" w:hint="default"/>
+      </w:rPr>
+    </w:lvl>
+    <w:lvl w:ilvl="4" w:tplc="08090003" w:tentative="1">
+      <w:start w:val="1"/>
+      <w:numFmt w:val="bullet"/>
+      <w:lvlText w:val="o"/>
+      <w:lvlJc w:val="left"/>
+      <w:pPr>
+        <w:ind w:left="3600" w:hanging="360"/>
+      </w:pPr>
+      <w:rPr>
+        <w:rFonts w:ascii="Courier New" w:hAnsi="Courier New" w:cs="Courier New" w:hint="default"/>
+      </w:rPr>
+    </w:lvl>
+    <w:lvl w:ilvl="5" w:tplc="08090005" w:tentative="1">
+      <w:start w:val="1"/>
+      <w:numFmt w:val="bullet"/>
+      <w:lvlText w:val=""/>
+      <w:lvlJc w:val="left"/>
+      <w:pPr>
+        <w:ind w:left="4320" w:hanging="360"/>
+      </w:pPr>
+      <w:rPr>
+        <w:rFonts w:ascii="Wingdings" w:hAnsi="Wingdings" w:hint="default"/>
+      </w:rPr>
+    </w:lvl>
+    <w:lvl w:ilvl="6" w:tplc="08090001" w:tentative="1">
+      <w:start w:val="1"/>
+      <w:numFmt w:val="bullet"/>
+      <w:lvlText w:val=""/>
+      <w:lvlJc w:val="left"/>
+      <w:pPr>
+        <w:ind w:left="5040" w:hanging="360"/>
+      </w:pPr>
+      <w:rPr>
+        <w:rFonts w:ascii="Symbol" w:hAnsi="Symbol" w:hint="default"/>
+      </w:rPr>
+    </w:lvl>
+    <w:lvl w:ilvl="7" w:tplc="08090003" w:tentative="1">
+      <w:start w:val="1"/>
+      <w:numFmt w:val="bullet"/>
+      <w:lvlText w:val="o"/>
+      <w:lvlJc w:val="left"/>
+      <w:pPr>
+        <w:ind w:left="5760" w:hanging="360"/>
+      </w:pPr>
+      <w:rPr>
+        <w:rFonts w:ascii="Courier New" w:hAnsi="Courier New" w:cs="Courier New" w:hint="default"/>
+      </w:rPr>
+    </w:lvl>
+    <w:lvl w:ilvl="8" w:tplc="08090005" w:tentative="1">
+      <w:start w:val="1"/>
+      <w:numFmt w:val="bullet"/>
+      <w:lvlText w:val=""/>
+      <w:lvlJc w:val="left"/>
+      <w:pPr>
+        <w:ind w:left="6480" w:hanging="360"/>
+      </w:pPr>
+      <w:rPr>
+        <w:rFonts w:ascii="Wingdings" w:hAnsi="Wingdings" w:hint="default"/>
+      </w:rPr>
+    </w:lvl>
+  </w:abstractNum>
+  <w:abstractNum w:abstractNumId="4" w15:restartNumberingAfterBreak="0">
     <w:nsid w:val="15313685"/>
     <w:multiLevelType w:val="hybridMultilevel"/>
     <w:tmpl w:val="88A2397C"/>
@@ -6533,7 +7188,120 @@
       </w:rPr>
     </w:lvl>
   </w:abstractNum>
-  <w:abstractNum w:abstractNumId="4" w15:restartNumberingAfterBreak="0">
+  <w:abstractNum w:abstractNumId="5" w15:restartNumberingAfterBreak="0">
+    <w:nsid w:val="191621D9"/>
+    <w:multiLevelType w:val="hybridMultilevel"/>
+    <w:tmpl w:val="840EA3C4"/>
+    <w:lvl w:ilvl="0" w:tplc="08090001">
+      <w:start w:val="1"/>
+      <w:numFmt w:val="bullet"/>
+      <w:lvlText w:val=""/>
+      <w:lvlJc w:val="left"/>
+      <w:pPr>
+        <w:ind w:left="720" w:hanging="360"/>
+      </w:pPr>
+      <w:rPr>
+        <w:rFonts w:ascii="Symbol" w:hAnsi="Symbol" w:hint="default"/>
+      </w:rPr>
+    </w:lvl>
+    <w:lvl w:ilvl="1" w:tplc="08090003" w:tentative="1">
+      <w:start w:val="1"/>
+      <w:numFmt w:val="bullet"/>
+      <w:lvlText w:val="o"/>
+      <w:lvlJc w:val="left"/>
+      <w:pPr>
+        <w:ind w:left="1440" w:hanging="360"/>
+      </w:pPr>
+      <w:rPr>
+        <w:rFonts w:ascii="Courier New" w:hAnsi="Courier New" w:cs="Courier New" w:hint="default"/>
+      </w:rPr>
+    </w:lvl>
+    <w:lvl w:ilvl="2" w:tplc="08090005" w:tentative="1">
+      <w:start w:val="1"/>
+      <w:numFmt w:val="bullet"/>
+      <w:lvlText w:val=""/>
+      <w:lvlJc w:val="left"/>
+      <w:pPr>
+        <w:ind w:left="2160" w:hanging="360"/>
+      </w:pPr>
+      <w:rPr>
+        <w:rFonts w:ascii="Wingdings" w:hAnsi="Wingdings" w:hint="default"/>
+      </w:rPr>
+    </w:lvl>
+    <w:lvl w:ilvl="3" w:tplc="08090001" w:tentative="1">
+      <w:start w:val="1"/>
+      <w:numFmt w:val="bullet"/>
+      <w:lvlText w:val=""/>
+      <w:lvlJc w:val="left"/>
+      <w:pPr>
+        <w:ind w:left="2880" w:hanging="360"/>
+      </w:pPr>
+      <w:rPr>
+        <w:rFonts w:ascii="Symbol" w:hAnsi="Symbol" w:hint="default"/>
+      </w:rPr>
+    </w:lvl>
+    <w:lvl w:ilvl="4" w:tplc="08090003" w:tentative="1">
+      <w:start w:val="1"/>
+      <w:numFmt w:val="bullet"/>
+      <w:lvlText w:val="o"/>
+      <w:lvlJc w:val="left"/>
+      <w:pPr>
+        <w:ind w:left="3600" w:hanging="360"/>
+      </w:pPr>
+      <w:rPr>
+        <w:rFonts w:ascii="Courier New" w:hAnsi="Courier New" w:cs="Courier New" w:hint="default"/>
+      </w:rPr>
+    </w:lvl>
+    <w:lvl w:ilvl="5" w:tplc="08090005" w:tentative="1">
+      <w:start w:val="1"/>
+      <w:numFmt w:val="bullet"/>
+      <w:lvlText w:val=""/>
+      <w:lvlJc w:val="left"/>
+      <w:pPr>
+        <w:ind w:left="4320" w:hanging="360"/>
+      </w:pPr>
+      <w:rPr>
+        <w:rFonts w:ascii="Wingdings" w:hAnsi="Wingdings" w:hint="default"/>
+      </w:rPr>
+    </w:lvl>
+    <w:lvl w:ilvl="6" w:tplc="08090001" w:tentative="1">
+      <w:start w:val="1"/>
+      <w:numFmt w:val="bullet"/>
+      <w:lvlText w:val=""/>
+      <w:lvlJc w:val="left"/>
+      <w:pPr>
+        <w:ind w:left="5040" w:hanging="360"/>
+      </w:pPr>
+      <w:rPr>
+        <w:rFonts w:ascii="Symbol" w:hAnsi="Symbol" w:hint="default"/>
+      </w:rPr>
+    </w:lvl>
+    <w:lvl w:ilvl="7" w:tplc="08090003" w:tentative="1">
+      <w:start w:val="1"/>
+      <w:numFmt w:val="bullet"/>
+      <w:lvlText w:val="o"/>
+      <w:lvlJc w:val="left"/>
+      <w:pPr>
+        <w:ind w:left="5760" w:hanging="360"/>
+      </w:pPr>
+      <w:rPr>
+        <w:rFonts w:ascii="Courier New" w:hAnsi="Courier New" w:cs="Courier New" w:hint="default"/>
+      </w:rPr>
+    </w:lvl>
+    <w:lvl w:ilvl="8" w:tplc="08090005" w:tentative="1">
+      <w:start w:val="1"/>
+      <w:numFmt w:val="bullet"/>
+      <w:lvlText w:val=""/>
+      <w:lvlJc w:val="left"/>
+      <w:pPr>
+        <w:ind w:left="6480" w:hanging="360"/>
+      </w:pPr>
+      <w:rPr>
+        <w:rFonts w:ascii="Wingdings" w:hAnsi="Wingdings" w:hint="default"/>
+      </w:rPr>
+    </w:lvl>
+  </w:abstractNum>
+  <w:abstractNum w:abstractNumId="6" w15:restartNumberingAfterBreak="0">
     <w:nsid w:val="192A1224"/>
     <w:multiLevelType w:val="multilevel"/>
     <w:tmpl w:val="1809001F"/>
@@ -6619,7 +7387,7 @@
       </w:pPr>
     </w:lvl>
   </w:abstractNum>
-  <w:abstractNum w:abstractNumId="5" w15:restartNumberingAfterBreak="0">
+  <w:abstractNum w:abstractNumId="7" w15:restartNumberingAfterBreak="0">
     <w:nsid w:val="210F64D0"/>
     <w:multiLevelType w:val="hybridMultilevel"/>
     <w:tmpl w:val="7A6639DA"/>
@@ -6732,7 +7500,7 @@
       </w:rPr>
     </w:lvl>
   </w:abstractNum>
-  <w:abstractNum w:abstractNumId="6" w15:restartNumberingAfterBreak="0">
+  <w:abstractNum w:abstractNumId="8" w15:restartNumberingAfterBreak="0">
     <w:nsid w:val="24952DE9"/>
     <w:multiLevelType w:val="multilevel"/>
     <w:tmpl w:val="1809001F"/>
@@ -6818,7 +7586,7 @@
       </w:pPr>
     </w:lvl>
   </w:abstractNum>
-  <w:abstractNum w:abstractNumId="7" w15:restartNumberingAfterBreak="0">
+  <w:abstractNum w:abstractNumId="9" w15:restartNumberingAfterBreak="0">
     <w:nsid w:val="29F26FA9"/>
     <w:multiLevelType w:val="hybridMultilevel"/>
     <w:tmpl w:val="E67A9D54"/>
@@ -6931,7 +7699,7 @@
       </w:rPr>
     </w:lvl>
   </w:abstractNum>
-  <w:abstractNum w:abstractNumId="8" w15:restartNumberingAfterBreak="0">
+  <w:abstractNum w:abstractNumId="10" w15:restartNumberingAfterBreak="0">
     <w:nsid w:val="31C20F72"/>
     <w:multiLevelType w:val="multilevel"/>
     <w:tmpl w:val="42A63998"/>
@@ -7044,7 +7812,7 @@
       </w:rPr>
     </w:lvl>
   </w:abstractNum>
-  <w:abstractNum w:abstractNumId="9" w15:restartNumberingAfterBreak="0">
+  <w:abstractNum w:abstractNumId="11" w15:restartNumberingAfterBreak="0">
     <w:nsid w:val="344C767C"/>
     <w:multiLevelType w:val="multilevel"/>
     <w:tmpl w:val="874863AE"/>
@@ -7157,7 +7925,120 @@
       </w:rPr>
     </w:lvl>
   </w:abstractNum>
-  <w:abstractNum w:abstractNumId="10" w15:restartNumberingAfterBreak="0">
+  <w:abstractNum w:abstractNumId="12" w15:restartNumberingAfterBreak="0">
+    <w:nsid w:val="35FD73AC"/>
+    <w:multiLevelType w:val="hybridMultilevel"/>
+    <w:tmpl w:val="BF84A690"/>
+    <w:lvl w:ilvl="0" w:tplc="08090001">
+      <w:start w:val="1"/>
+      <w:numFmt w:val="bullet"/>
+      <w:lvlText w:val=""/>
+      <w:lvlJc w:val="left"/>
+      <w:pPr>
+        <w:ind w:left="720" w:hanging="360"/>
+      </w:pPr>
+      <w:rPr>
+        <w:rFonts w:ascii="Symbol" w:hAnsi="Symbol" w:hint="default"/>
+      </w:rPr>
+    </w:lvl>
+    <w:lvl w:ilvl="1" w:tplc="08090003" w:tentative="1">
+      <w:start w:val="1"/>
+      <w:numFmt w:val="bullet"/>
+      <w:lvlText w:val="o"/>
+      <w:lvlJc w:val="left"/>
+      <w:pPr>
+        <w:ind w:left="1440" w:hanging="360"/>
+      </w:pPr>
+      <w:rPr>
+        <w:rFonts w:ascii="Courier New" w:hAnsi="Courier New" w:cs="Courier New" w:hint="default"/>
+      </w:rPr>
+    </w:lvl>
+    <w:lvl w:ilvl="2" w:tplc="08090005" w:tentative="1">
+      <w:start w:val="1"/>
+      <w:numFmt w:val="bullet"/>
+      <w:lvlText w:val=""/>
+      <w:lvlJc w:val="left"/>
+      <w:pPr>
+        <w:ind w:left="2160" w:hanging="360"/>
+      </w:pPr>
+      <w:rPr>
+        <w:rFonts w:ascii="Wingdings" w:hAnsi="Wingdings" w:hint="default"/>
+      </w:rPr>
+    </w:lvl>
+    <w:lvl w:ilvl="3" w:tplc="08090001" w:tentative="1">
+      <w:start w:val="1"/>
+      <w:numFmt w:val="bullet"/>
+      <w:lvlText w:val=""/>
+      <w:lvlJc w:val="left"/>
+      <w:pPr>
+        <w:ind w:left="2880" w:hanging="360"/>
+      </w:pPr>
+      <w:rPr>
+        <w:rFonts w:ascii="Symbol" w:hAnsi="Symbol" w:hint="default"/>
+      </w:rPr>
+    </w:lvl>
+    <w:lvl w:ilvl="4" w:tplc="08090003" w:tentative="1">
+      <w:start w:val="1"/>
+      <w:numFmt w:val="bullet"/>
+      <w:lvlText w:val="o"/>
+      <w:lvlJc w:val="left"/>
+      <w:pPr>
+        <w:ind w:left="3600" w:hanging="360"/>
+      </w:pPr>
+      <w:rPr>
+        <w:rFonts w:ascii="Courier New" w:hAnsi="Courier New" w:cs="Courier New" w:hint="default"/>
+      </w:rPr>
+    </w:lvl>
+    <w:lvl w:ilvl="5" w:tplc="08090005" w:tentative="1">
+      <w:start w:val="1"/>
+      <w:numFmt w:val="bullet"/>
+      <w:lvlText w:val=""/>
+      <w:lvlJc w:val="left"/>
+      <w:pPr>
+        <w:ind w:left="4320" w:hanging="360"/>
+      </w:pPr>
+      <w:rPr>
+        <w:rFonts w:ascii="Wingdings" w:hAnsi="Wingdings" w:hint="default"/>
+      </w:rPr>
+    </w:lvl>
+    <w:lvl w:ilvl="6" w:tplc="08090001" w:tentative="1">
+      <w:start w:val="1"/>
+      <w:numFmt w:val="bullet"/>
+      <w:lvlText w:val=""/>
+      <w:lvlJc w:val="left"/>
+      <w:pPr>
+        <w:ind w:left="5040" w:hanging="360"/>
+      </w:pPr>
+      <w:rPr>
+        <w:rFonts w:ascii="Symbol" w:hAnsi="Symbol" w:hint="default"/>
+      </w:rPr>
+    </w:lvl>
+    <w:lvl w:ilvl="7" w:tplc="08090003" w:tentative="1">
+      <w:start w:val="1"/>
+      <w:numFmt w:val="bullet"/>
+      <w:lvlText w:val="o"/>
+      <w:lvlJc w:val="left"/>
+      <w:pPr>
+        <w:ind w:left="5760" w:hanging="360"/>
+      </w:pPr>
+      <w:rPr>
+        <w:rFonts w:ascii="Courier New" w:hAnsi="Courier New" w:cs="Courier New" w:hint="default"/>
+      </w:rPr>
+    </w:lvl>
+    <w:lvl w:ilvl="8" w:tplc="08090005" w:tentative="1">
+      <w:start w:val="1"/>
+      <w:numFmt w:val="bullet"/>
+      <w:lvlText w:val=""/>
+      <w:lvlJc w:val="left"/>
+      <w:pPr>
+        <w:ind w:left="6480" w:hanging="360"/>
+      </w:pPr>
+      <w:rPr>
+        <w:rFonts w:ascii="Wingdings" w:hAnsi="Wingdings" w:hint="default"/>
+      </w:rPr>
+    </w:lvl>
+  </w:abstractNum>
+  <w:abstractNum w:abstractNumId="13" w15:restartNumberingAfterBreak="0">
     <w:nsid w:val="3C27653E"/>
     <w:multiLevelType w:val="multilevel"/>
     <w:tmpl w:val="1809001F"/>
@@ -7243,7 +8124,120 @@
       </w:pPr>
     </w:lvl>
   </w:abstractNum>
-  <w:abstractNum w:abstractNumId="11" w15:restartNumberingAfterBreak="0">
+  <w:abstractNum w:abstractNumId="14" w15:restartNumberingAfterBreak="0">
+    <w:nsid w:val="3F380D28"/>
+    <w:multiLevelType w:val="hybridMultilevel"/>
+    <w:tmpl w:val="D548D418"/>
+    <w:lvl w:ilvl="0" w:tplc="08090001">
+      <w:start w:val="1"/>
+      <w:numFmt w:val="bullet"/>
+      <w:lvlText w:val=""/>
+      <w:lvlJc w:val="left"/>
+      <w:pPr>
+        <w:ind w:left="720" w:hanging="360"/>
+      </w:pPr>
+      <w:rPr>
+        <w:rFonts w:ascii="Symbol" w:hAnsi="Symbol" w:hint="default"/>
+      </w:rPr>
+    </w:lvl>
+    <w:lvl w:ilvl="1" w:tplc="08090003" w:tentative="1">
+      <w:start w:val="1"/>
+      <w:numFmt w:val="bullet"/>
+      <w:lvlText w:val="o"/>
+      <w:lvlJc w:val="left"/>
+      <w:pPr>
+        <w:ind w:left="1440" w:hanging="360"/>
+      </w:pPr>
+      <w:rPr>
+        <w:rFonts w:ascii="Courier New" w:hAnsi="Courier New" w:cs="Courier New" w:hint="default"/>
+      </w:rPr>
+    </w:lvl>
+    <w:lvl w:ilvl="2" w:tplc="08090005" w:tentative="1">
+      <w:start w:val="1"/>
+      <w:numFmt w:val="bullet"/>
+      <w:lvlText w:val=""/>
+      <w:lvlJc w:val="left"/>
+      <w:pPr>
+        <w:ind w:left="2160" w:hanging="360"/>
+      </w:pPr>
+      <w:rPr>
+        <w:rFonts w:ascii="Wingdings" w:hAnsi="Wingdings" w:hint="default"/>
+      </w:rPr>
+    </w:lvl>
+    <w:lvl w:ilvl="3" w:tplc="08090001" w:tentative="1">
+      <w:start w:val="1"/>
+      <w:numFmt w:val="bullet"/>
+      <w:lvlText w:val=""/>
+      <w:lvlJc w:val="left"/>
+      <w:pPr>
+        <w:ind w:left="2880" w:hanging="360"/>
+      </w:pPr>
+      <w:rPr>
+        <w:rFonts w:ascii="Symbol" w:hAnsi="Symbol" w:hint="default"/>
+      </w:rPr>
+    </w:lvl>
+    <w:lvl w:ilvl="4" w:tplc="08090003" w:tentative="1">
+      <w:start w:val="1"/>
+      <w:numFmt w:val="bullet"/>
+      <w:lvlText w:val="o"/>
+      <w:lvlJc w:val="left"/>
+      <w:pPr>
+        <w:ind w:left="3600" w:hanging="360"/>
+      </w:pPr>
+      <w:rPr>
+        <w:rFonts w:ascii="Courier New" w:hAnsi="Courier New" w:cs="Courier New" w:hint="default"/>
+      </w:rPr>
+    </w:lvl>
+    <w:lvl w:ilvl="5" w:tplc="08090005" w:tentative="1">
+      <w:start w:val="1"/>
+      <w:numFmt w:val="bullet"/>
+      <w:lvlText w:val=""/>
+      <w:lvlJc w:val="left"/>
+      <w:pPr>
+        <w:ind w:left="4320" w:hanging="360"/>
+      </w:pPr>
+      <w:rPr>
+        <w:rFonts w:ascii="Wingdings" w:hAnsi="Wingdings" w:hint="default"/>
+      </w:rPr>
+    </w:lvl>
+    <w:lvl w:ilvl="6" w:tplc="08090001" w:tentative="1">
+      <w:start w:val="1"/>
+      <w:numFmt w:val="bullet"/>
+      <w:lvlText w:val=""/>
+      <w:lvlJc w:val="left"/>
+      <w:pPr>
+        <w:ind w:left="5040" w:hanging="360"/>
+      </w:pPr>
+      <w:rPr>
+        <w:rFonts w:ascii="Symbol" w:hAnsi="Symbol" w:hint="default"/>
+      </w:rPr>
+    </w:lvl>
+    <w:lvl w:ilvl="7" w:tplc="08090003" w:tentative="1">
+      <w:start w:val="1"/>
+      <w:numFmt w:val="bullet"/>
+      <w:lvlText w:val="o"/>
+      <w:lvlJc w:val="left"/>
+      <w:pPr>
+        <w:ind w:left="5760" w:hanging="360"/>
+      </w:pPr>
+      <w:rPr>
+        <w:rFonts w:ascii="Courier New" w:hAnsi="Courier New" w:cs="Courier New" w:hint="default"/>
+      </w:rPr>
+    </w:lvl>
+    <w:lvl w:ilvl="8" w:tplc="08090005" w:tentative="1">
+      <w:start w:val="1"/>
+      <w:numFmt w:val="bullet"/>
+      <w:lvlText w:val=""/>
+      <w:lvlJc w:val="left"/>
+      <w:pPr>
+        <w:ind w:left="6480" w:hanging="360"/>
+      </w:pPr>
+      <w:rPr>
+        <w:rFonts w:ascii="Wingdings" w:hAnsi="Wingdings" w:hint="default"/>
+      </w:rPr>
+    </w:lvl>
+  </w:abstractNum>
+  <w:abstractNum w:abstractNumId="15" w15:restartNumberingAfterBreak="0">
     <w:nsid w:val="41F473AB"/>
     <w:multiLevelType w:val="hybridMultilevel"/>
     <w:tmpl w:val="51163ABC"/>
@@ -7356,7 +8350,7 @@
       </w:rPr>
     </w:lvl>
   </w:abstractNum>
-  <w:abstractNum w:abstractNumId="12" w15:restartNumberingAfterBreak="0">
+  <w:abstractNum w:abstractNumId="16" w15:restartNumberingAfterBreak="0">
     <w:nsid w:val="483F539D"/>
     <w:multiLevelType w:val="multilevel"/>
     <w:tmpl w:val="1809001F"/>
@@ -7442,7 +8436,233 @@
       </w:pPr>
     </w:lvl>
   </w:abstractNum>
-  <w:abstractNum w:abstractNumId="13" w15:restartNumberingAfterBreak="0">
+  <w:abstractNum w:abstractNumId="17" w15:restartNumberingAfterBreak="0">
+    <w:nsid w:val="50021A54"/>
+    <w:multiLevelType w:val="hybridMultilevel"/>
+    <w:tmpl w:val="F342E578"/>
+    <w:lvl w:ilvl="0" w:tplc="08090001">
+      <w:start w:val="1"/>
+      <w:numFmt w:val="bullet"/>
+      <w:lvlText w:val=""/>
+      <w:lvlJc w:val="left"/>
+      <w:pPr>
+        <w:ind w:left="720" w:hanging="360"/>
+      </w:pPr>
+      <w:rPr>
+        <w:rFonts w:ascii="Symbol" w:hAnsi="Symbol" w:hint="default"/>
+      </w:rPr>
+    </w:lvl>
+    <w:lvl w:ilvl="1" w:tplc="08090003" w:tentative="1">
+      <w:start w:val="1"/>
+      <w:numFmt w:val="bullet"/>
+      <w:lvlText w:val="o"/>
+      <w:lvlJc w:val="left"/>
+      <w:pPr>
+        <w:ind w:left="1440" w:hanging="360"/>
+      </w:pPr>
+      <w:rPr>
+        <w:rFonts w:ascii="Courier New" w:hAnsi="Courier New" w:cs="Courier New" w:hint="default"/>
+      </w:rPr>
+    </w:lvl>
+    <w:lvl w:ilvl="2" w:tplc="08090005" w:tentative="1">
+      <w:start w:val="1"/>
+      <w:numFmt w:val="bullet"/>
+      <w:lvlText w:val=""/>
+      <w:lvlJc w:val="left"/>
+      <w:pPr>
+        <w:ind w:left="2160" w:hanging="360"/>
+      </w:pPr>
+      <w:rPr>
+        <w:rFonts w:ascii="Wingdings" w:hAnsi="Wingdings" w:hint="default"/>
+      </w:rPr>
+    </w:lvl>
+    <w:lvl w:ilvl="3" w:tplc="08090001" w:tentative="1">
+      <w:start w:val="1"/>
+      <w:numFmt w:val="bullet"/>
+      <w:lvlText w:val=""/>
+      <w:lvlJc w:val="left"/>
+      <w:pPr>
+        <w:ind w:left="2880" w:hanging="360"/>
+      </w:pPr>
+      <w:rPr>
+        <w:rFonts w:ascii="Symbol" w:hAnsi="Symbol" w:hint="default"/>
+      </w:rPr>
+    </w:lvl>
+    <w:lvl w:ilvl="4" w:tplc="08090003" w:tentative="1">
+      <w:start w:val="1"/>
+      <w:numFmt w:val="bullet"/>
+      <w:lvlText w:val="o"/>
+      <w:lvlJc w:val="left"/>
+      <w:pPr>
+        <w:ind w:left="3600" w:hanging="360"/>
+      </w:pPr>
+      <w:rPr>
+        <w:rFonts w:ascii="Courier New" w:hAnsi="Courier New" w:cs="Courier New" w:hint="default"/>
+      </w:rPr>
+    </w:lvl>
+    <w:lvl w:ilvl="5" w:tplc="08090005" w:tentative="1">
+      <w:start w:val="1"/>
+      <w:numFmt w:val="bullet"/>
+      <w:lvlText w:val=""/>
+      <w:lvlJc w:val="left"/>
+      <w:pPr>
+        <w:ind w:left="4320" w:hanging="360"/>
+      </w:pPr>
+      <w:rPr>
+        <w:rFonts w:ascii="Wingdings" w:hAnsi="Wingdings" w:hint="default"/>
+      </w:rPr>
+    </w:lvl>
+    <w:lvl w:ilvl="6" w:tplc="08090001" w:tentative="1">
+      <w:start w:val="1"/>
+      <w:numFmt w:val="bullet"/>
+      <w:lvlText w:val=""/>
+      <w:lvlJc w:val="left"/>
+      <w:pPr>
+        <w:ind w:left="5040" w:hanging="360"/>
+      </w:pPr>
+      <w:rPr>
+        <w:rFonts w:ascii="Symbol" w:hAnsi="Symbol" w:hint="default"/>
+      </w:rPr>
+    </w:lvl>
+    <w:lvl w:ilvl="7" w:tplc="08090003" w:tentative="1">
+      <w:start w:val="1"/>
+      <w:numFmt w:val="bullet"/>
+      <w:lvlText w:val="o"/>
+      <w:lvlJc w:val="left"/>
+      <w:pPr>
+        <w:ind w:left="5760" w:hanging="360"/>
+      </w:pPr>
+      <w:rPr>
+        <w:rFonts w:ascii="Courier New" w:hAnsi="Courier New" w:cs="Courier New" w:hint="default"/>
+      </w:rPr>
+    </w:lvl>
+    <w:lvl w:ilvl="8" w:tplc="08090005" w:tentative="1">
+      <w:start w:val="1"/>
+      <w:numFmt w:val="bullet"/>
+      <w:lvlText w:val=""/>
+      <w:lvlJc w:val="left"/>
+      <w:pPr>
+        <w:ind w:left="6480" w:hanging="360"/>
+      </w:pPr>
+      <w:rPr>
+        <w:rFonts w:ascii="Wingdings" w:hAnsi="Wingdings" w:hint="default"/>
+      </w:rPr>
+    </w:lvl>
+  </w:abstractNum>
+  <w:abstractNum w:abstractNumId="18" w15:restartNumberingAfterBreak="0">
+    <w:nsid w:val="52D918F2"/>
+    <w:multiLevelType w:val="hybridMultilevel"/>
+    <w:tmpl w:val="61127F74"/>
+    <w:lvl w:ilvl="0" w:tplc="08090001">
+      <w:start w:val="1"/>
+      <w:numFmt w:val="bullet"/>
+      <w:lvlText w:val=""/>
+      <w:lvlJc w:val="left"/>
+      <w:pPr>
+        <w:ind w:left="720" w:hanging="360"/>
+      </w:pPr>
+      <w:rPr>
+        <w:rFonts w:ascii="Symbol" w:hAnsi="Symbol" w:hint="default"/>
+      </w:rPr>
+    </w:lvl>
+    <w:lvl w:ilvl="1" w:tplc="08090003" w:tentative="1">
+      <w:start w:val="1"/>
+      <w:numFmt w:val="bullet"/>
+      <w:lvlText w:val="o"/>
+      <w:lvlJc w:val="left"/>
+      <w:pPr>
+        <w:ind w:left="1440" w:hanging="360"/>
+      </w:pPr>
+      <w:rPr>
+        <w:rFonts w:ascii="Courier New" w:hAnsi="Courier New" w:cs="Courier New" w:hint="default"/>
+      </w:rPr>
+    </w:lvl>
+    <w:lvl w:ilvl="2" w:tplc="08090005" w:tentative="1">
+      <w:start w:val="1"/>
+      <w:numFmt w:val="bullet"/>
+      <w:lvlText w:val=""/>
+      <w:lvlJc w:val="left"/>
+      <w:pPr>
+        <w:ind w:left="2160" w:hanging="360"/>
+      </w:pPr>
+      <w:rPr>
+        <w:rFonts w:ascii="Wingdings" w:hAnsi="Wingdings" w:hint="default"/>
+      </w:rPr>
+    </w:lvl>
+    <w:lvl w:ilvl="3" w:tplc="08090001" w:tentative="1">
+      <w:start w:val="1"/>
+      <w:numFmt w:val="bullet"/>
+      <w:lvlText w:val=""/>
+      <w:lvlJc w:val="left"/>
+      <w:pPr>
+        <w:ind w:left="2880" w:hanging="360"/>
+      </w:pPr>
+      <w:rPr>
+        <w:rFonts w:ascii="Symbol" w:hAnsi="Symbol" w:hint="default"/>
+      </w:rPr>
+    </w:lvl>
+    <w:lvl w:ilvl="4" w:tplc="08090003" w:tentative="1">
+      <w:start w:val="1"/>
+      <w:numFmt w:val="bullet"/>
+      <w:lvlText w:val="o"/>
+      <w:lvlJc w:val="left"/>
+      <w:pPr>
+        <w:ind w:left="3600" w:hanging="360"/>
+      </w:pPr>
+      <w:rPr>
+        <w:rFonts w:ascii="Courier New" w:hAnsi="Courier New" w:cs="Courier New" w:hint="default"/>
+      </w:rPr>
+    </w:lvl>
+    <w:lvl w:ilvl="5" w:tplc="08090005" w:tentative="1">
+      <w:start w:val="1"/>
+      <w:numFmt w:val="bullet"/>
+      <w:lvlText w:val=""/>
+      <w:lvlJc w:val="left"/>
+      <w:pPr>
+        <w:ind w:left="4320" w:hanging="360"/>
+      </w:pPr>
+      <w:rPr>
+        <w:rFonts w:ascii="Wingdings" w:hAnsi="Wingdings" w:hint="default"/>
+      </w:rPr>
+    </w:lvl>
+    <w:lvl w:ilvl="6" w:tplc="08090001" w:tentative="1">
+      <w:start w:val="1"/>
+      <w:numFmt w:val="bullet"/>
+      <w:lvlText w:val=""/>
+      <w:lvlJc w:val="left"/>
+      <w:pPr>
+        <w:ind w:left="5040" w:hanging="360"/>
+      </w:pPr>
+      <w:rPr>
+        <w:rFonts w:ascii="Symbol" w:hAnsi="Symbol" w:hint="default"/>
+      </w:rPr>
+    </w:lvl>
+    <w:lvl w:ilvl="7" w:tplc="08090003" w:tentative="1">
+      <w:start w:val="1"/>
+      <w:numFmt w:val="bullet"/>
+      <w:lvlText w:val="o"/>
+      <w:lvlJc w:val="left"/>
+      <w:pPr>
+        <w:ind w:left="5760" w:hanging="360"/>
+      </w:pPr>
+      <w:rPr>
+        <w:rFonts w:ascii="Courier New" w:hAnsi="Courier New" w:cs="Courier New" w:hint="default"/>
+      </w:rPr>
+    </w:lvl>
+    <w:lvl w:ilvl="8" w:tplc="08090005" w:tentative="1">
+      <w:start w:val="1"/>
+      <w:numFmt w:val="bullet"/>
+      <w:lvlText w:val=""/>
+      <w:lvlJc w:val="left"/>
+      <w:pPr>
+        <w:ind w:left="6480" w:hanging="360"/>
+      </w:pPr>
+      <w:rPr>
+        <w:rFonts w:ascii="Wingdings" w:hAnsi="Wingdings" w:hint="default"/>
+      </w:rPr>
+    </w:lvl>
+  </w:abstractNum>
+  <w:abstractNum w:abstractNumId="19" w15:restartNumberingAfterBreak="0">
     <w:nsid w:val="57D843FE"/>
     <w:multiLevelType w:val="multilevel"/>
     <w:tmpl w:val="BA88856E"/>
@@ -7555,7 +8775,7 @@
       </w:rPr>
     </w:lvl>
   </w:abstractNum>
-  <w:abstractNum w:abstractNumId="14" w15:restartNumberingAfterBreak="0">
+  <w:abstractNum w:abstractNumId="20" w15:restartNumberingAfterBreak="0">
     <w:nsid w:val="596E17BB"/>
     <w:multiLevelType w:val="multilevel"/>
     <w:tmpl w:val="1809001F"/>
@@ -7641,7 +8861,7 @@
       </w:pPr>
     </w:lvl>
   </w:abstractNum>
-  <w:abstractNum w:abstractNumId="15" w15:restartNumberingAfterBreak="0">
+  <w:abstractNum w:abstractNumId="21" w15:restartNumberingAfterBreak="0">
     <w:nsid w:val="5A386261"/>
     <w:multiLevelType w:val="hybridMultilevel"/>
     <w:tmpl w:val="ED4AB07A"/>
@@ -7754,7 +8974,7 @@
       </w:rPr>
     </w:lvl>
   </w:abstractNum>
-  <w:abstractNum w:abstractNumId="16" w15:restartNumberingAfterBreak="0">
+  <w:abstractNum w:abstractNumId="22" w15:restartNumberingAfterBreak="0">
     <w:nsid w:val="61FC425F"/>
     <w:multiLevelType w:val="hybridMultilevel"/>
     <w:tmpl w:val="CC3479C2"/>
@@ -7867,7 +9087,7 @@
       </w:rPr>
     </w:lvl>
   </w:abstractNum>
-  <w:abstractNum w:abstractNumId="17" w15:restartNumberingAfterBreak="0">
+  <w:abstractNum w:abstractNumId="23" w15:restartNumberingAfterBreak="0">
     <w:nsid w:val="62FF0E61"/>
     <w:multiLevelType w:val="multilevel"/>
     <w:tmpl w:val="1809001F"/>
@@ -7953,7 +9173,7 @@
       </w:pPr>
     </w:lvl>
   </w:abstractNum>
-  <w:abstractNum w:abstractNumId="18" w15:restartNumberingAfterBreak="0">
+  <w:abstractNum w:abstractNumId="24" w15:restartNumberingAfterBreak="0">
     <w:nsid w:val="76E157EA"/>
     <w:multiLevelType w:val="multilevel"/>
     <w:tmpl w:val="42A63998"/>
@@ -8066,7 +9286,7 @@
       </w:rPr>
     </w:lvl>
   </w:abstractNum>
-  <w:abstractNum w:abstractNumId="19" w15:restartNumberingAfterBreak="0">
+  <w:abstractNum w:abstractNumId="25" w15:restartNumberingAfterBreak="0">
     <w:nsid w:val="76F72D90"/>
     <w:multiLevelType w:val="multilevel"/>
     <w:tmpl w:val="1809001F"/>
@@ -8152,7 +9372,7 @@
       </w:pPr>
     </w:lvl>
   </w:abstractNum>
-  <w:abstractNum w:abstractNumId="20" w15:restartNumberingAfterBreak="0">
+  <w:abstractNum w:abstractNumId="26" w15:restartNumberingAfterBreak="0">
     <w:nsid w:val="79D94CA8"/>
     <w:multiLevelType w:val="hybridMultilevel"/>
     <w:tmpl w:val="386CD664"/>
@@ -8266,43 +9486,43 @@
     </w:lvl>
   </w:abstractNum>
   <w:num w:numId="1" w16cid:durableId="948656821">
+    <w:abstractNumId w:val="10"/>
+  </w:num>
+  <w:num w:numId="2" w16cid:durableId="362176819">
+    <w:abstractNumId w:val="7"/>
+  </w:num>
+  <w:num w:numId="3" w16cid:durableId="93790009">
+    <w:abstractNumId w:val="19"/>
+  </w:num>
+  <w:num w:numId="4" w16cid:durableId="2112509731">
+    <w:abstractNumId w:val="23"/>
+  </w:num>
+  <w:num w:numId="5" w16cid:durableId="638846582">
+    <w:abstractNumId w:val="20"/>
+  </w:num>
+  <w:num w:numId="6" w16cid:durableId="228345928">
+    <w:abstractNumId w:val="16"/>
+  </w:num>
+  <w:num w:numId="7" w16cid:durableId="1940327761">
+    <w:abstractNumId w:val="25"/>
+  </w:num>
+  <w:num w:numId="8" w16cid:durableId="1820031409">
     <w:abstractNumId w:val="8"/>
   </w:num>
-  <w:num w:numId="2" w16cid:durableId="362176819">
-    <w:abstractNumId w:val="5"/>
-  </w:num>
-  <w:num w:numId="3" w16cid:durableId="93790009">
-    <w:abstractNumId w:val="13"/>
-  </w:num>
-  <w:num w:numId="4" w16cid:durableId="2112509731">
-    <w:abstractNumId w:val="17"/>
-  </w:num>
-  <w:num w:numId="5" w16cid:durableId="638846582">
-    <w:abstractNumId w:val="14"/>
-  </w:num>
-  <w:num w:numId="6" w16cid:durableId="228345928">
-    <w:abstractNumId w:val="12"/>
-  </w:num>
-  <w:num w:numId="7" w16cid:durableId="1940327761">
-    <w:abstractNumId w:val="19"/>
-  </w:num>
-  <w:num w:numId="8" w16cid:durableId="1820031409">
+  <w:num w:numId="9" w16cid:durableId="1744832410">
     <w:abstractNumId w:val="6"/>
   </w:num>
-  <w:num w:numId="9" w16cid:durableId="1744832410">
-    <w:abstractNumId w:val="4"/>
-  </w:num>
   <w:num w:numId="10" w16cid:durableId="1852598462">
-    <w:abstractNumId w:val="18"/>
+    <w:abstractNumId w:val="24"/>
   </w:num>
   <w:num w:numId="11" w16cid:durableId="446042787">
     <w:abstractNumId w:val="2"/>
   </w:num>
   <w:num w:numId="12" w16cid:durableId="1023552986">
-    <w:abstractNumId w:val="10"/>
+    <w:abstractNumId w:val="13"/>
   </w:num>
   <w:num w:numId="13" w16cid:durableId="906108069">
-    <w:abstractNumId w:val="20"/>
+    <w:abstractNumId w:val="26"/>
   </w:num>
   <w:num w:numId="14" w16cid:durableId="127479477">
     <w:abstractNumId w:val="0"/>
@@ -8311,22 +9531,40 @@
     <w:abstractNumId w:val="1"/>
   </w:num>
   <w:num w:numId="16" w16cid:durableId="22755547">
+    <w:abstractNumId w:val="15"/>
+  </w:num>
+  <w:num w:numId="17" w16cid:durableId="270163570">
     <w:abstractNumId w:val="11"/>
   </w:num>
-  <w:num w:numId="17" w16cid:durableId="270163570">
+  <w:num w:numId="18" w16cid:durableId="605698212">
     <w:abstractNumId w:val="9"/>
   </w:num>
-  <w:num w:numId="18" w16cid:durableId="605698212">
-    <w:abstractNumId w:val="7"/>
+  <w:num w:numId="19" w16cid:durableId="601375561">
+    <w:abstractNumId w:val="4"/>
   </w:num>
-  <w:num w:numId="19" w16cid:durableId="601375561">
+  <w:num w:numId="20" w16cid:durableId="1969624717">
+    <w:abstractNumId w:val="21"/>
+  </w:num>
+  <w:num w:numId="21" w16cid:durableId="1331447211">
+    <w:abstractNumId w:val="22"/>
+  </w:num>
+  <w:num w:numId="22" w16cid:durableId="1936086940">
+    <w:abstractNumId w:val="12"/>
+  </w:num>
+  <w:num w:numId="23" w16cid:durableId="1709066840">
+    <w:abstractNumId w:val="17"/>
+  </w:num>
+  <w:num w:numId="24" w16cid:durableId="595016117">
+    <w:abstractNumId w:val="5"/>
+  </w:num>
+  <w:num w:numId="25" w16cid:durableId="746154036">
+    <w:abstractNumId w:val="18"/>
+  </w:num>
+  <w:num w:numId="26" w16cid:durableId="1044213110">
     <w:abstractNumId w:val="3"/>
   </w:num>
-  <w:num w:numId="20" w16cid:durableId="1969624717">
-    <w:abstractNumId w:val="15"/>
-  </w:num>
-  <w:num w:numId="21" w16cid:durableId="1331447211">
-    <w:abstractNumId w:val="16"/>
+  <w:num w:numId="27" w16cid:durableId="140582875">
+    <w:abstractNumId w:val="14"/>
   </w:num>
 </w:numbering>
 </file>

</xml_diff>

<commit_message>
Added HLD segment in report
</commit_message>
<xml_diff>
--- a/docs/Project_Report_L00188362.docx
+++ b/docs/Project_Report_L00188362.docx
@@ -10,6 +10,8 @@
           <w:szCs w:val="40"/>
         </w:rPr>
       </w:pPr>
+      <w:bookmarkStart w:id="0" w:name="_Hlk194962120"/>
+      <w:bookmarkEnd w:id="0"/>
     </w:p>
     <w:p>
       <w:pPr>
@@ -561,8 +563,8 @@
           <w:rFonts w:ascii="Arial" w:hAnsi="Arial" w:cs="Arial"/>
         </w:rPr>
       </w:pPr>
-      <w:bookmarkStart w:id="0" w:name="_Toc70358676"/>
-      <w:bookmarkStart w:id="1" w:name="_Toc194873225"/>
+      <w:bookmarkStart w:id="1" w:name="_Toc70358676"/>
+      <w:bookmarkStart w:id="2" w:name="_Toc194873225"/>
       <w:r>
         <w:rPr>
           <w:rFonts w:ascii="Arial" w:hAnsi="Arial" w:cs="Arial"/>
@@ -570,8 +572,8 @@
         <w:lastRenderedPageBreak/>
         <w:t>Declaration</w:t>
       </w:r>
-      <w:bookmarkEnd w:id="0"/>
       <w:bookmarkEnd w:id="1"/>
+      <w:bookmarkEnd w:id="2"/>
     </w:p>
     <w:p>
       <w:pPr>
@@ -628,7 +630,23 @@
           <w:rFonts w:ascii="Arial" w:hAnsi="Arial" w:cs="Arial"/>
           <w:sz w:val="24"/>
         </w:rPr>
-        <w:t xml:space="preserve">I hereby certify that the material on which I have relied on for the purpose of my assessment is not deemed as personal data under the GDPR Regulations. Personal data is any data from living people that can be identified.  Any personal data used for the purpose of my assessment has been psudonymised and the data set and identifiers are not held by </w:t>
+        <w:t xml:space="preserve">I hereby certify that the material on which I have relied on for the purpose of my assessment is not deemed as personal data under the GDPR Regulations. Personal data is any data from living people that can be identified.  Any personal data used for the purpose of my assessment has been </w:t>
+      </w:r>
+      <w:proofErr w:type="spellStart"/>
+      <w:r>
+        <w:rPr>
+          <w:rFonts w:ascii="Arial" w:hAnsi="Arial" w:cs="Arial"/>
+          <w:sz w:val="24"/>
+        </w:rPr>
+        <w:t>psudonymised</w:t>
+      </w:r>
+      <w:proofErr w:type="spellEnd"/>
+      <w:r>
+        <w:rPr>
+          <w:rFonts w:ascii="Arial" w:hAnsi="Arial" w:cs="Arial"/>
+          <w:sz w:val="24"/>
+        </w:rPr>
+        <w:t xml:space="preserve"> and the data set and identifiers are not held by </w:t>
       </w:r>
       <w:r>
         <w:rPr>
@@ -859,11 +877,11 @@
         <w:spacing w:before="0" w:line="360" w:lineRule="auto"/>
         <w:ind w:left="1134" w:hanging="1134"/>
       </w:pPr>
-      <w:bookmarkStart w:id="2" w:name="_Toc194873226"/>
+      <w:bookmarkStart w:id="3" w:name="_Toc194873226"/>
       <w:r>
         <w:t>Acknowledgements</w:t>
       </w:r>
-      <w:bookmarkEnd w:id="2"/>
+      <w:bookmarkEnd w:id="3"/>
     </w:p>
     <w:p>
       <w:pPr>
@@ -928,12 +946,12 @@
         <w:spacing w:before="0" w:line="360" w:lineRule="auto"/>
         <w:ind w:left="1134" w:hanging="1134"/>
       </w:pPr>
-      <w:bookmarkStart w:id="3" w:name="_Toc194873227"/>
+      <w:bookmarkStart w:id="4" w:name="_Toc194873227"/>
       <w:r>
         <w:lastRenderedPageBreak/>
         <w:t>Abstract</w:t>
       </w:r>
-      <w:bookmarkEnd w:id="3"/>
+      <w:bookmarkEnd w:id="4"/>
     </w:p>
     <w:p>
       <w:pPr>
@@ -1055,16 +1073,16 @@
         <w:spacing w:before="0" w:line="360" w:lineRule="auto"/>
         <w:ind w:left="567" w:hanging="567"/>
       </w:pPr>
-      <w:bookmarkStart w:id="4" w:name="_Ref357437742"/>
-      <w:bookmarkStart w:id="5" w:name="_Toc194873228"/>
+      <w:bookmarkStart w:id="5" w:name="_Ref357437742"/>
+      <w:bookmarkStart w:id="6" w:name="_Toc194873228"/>
       <w:r>
         <w:t>Ac</w:t>
       </w:r>
       <w:r>
         <w:t>ronyms</w:t>
       </w:r>
-      <w:bookmarkEnd w:id="4"/>
       <w:bookmarkEnd w:id="5"/>
+      <w:bookmarkEnd w:id="6"/>
     </w:p>
     <w:tbl>
       <w:tblPr>
@@ -1611,12 +1629,12 @@
       <w:pPr>
         <w:pStyle w:val="Heading1"/>
       </w:pPr>
-      <w:bookmarkStart w:id="6" w:name="_Toc194873229"/>
+      <w:bookmarkStart w:id="7" w:name="_Toc194873229"/>
       <w:r>
         <w:lastRenderedPageBreak/>
         <w:t>Table of Contents</w:t>
       </w:r>
-      <w:bookmarkEnd w:id="6"/>
+      <w:bookmarkEnd w:id="7"/>
     </w:p>
     <w:p/>
     <w:sdt>
@@ -3492,12 +3510,12 @@
       <w:pPr>
         <w:pStyle w:val="Heading1"/>
       </w:pPr>
-      <w:bookmarkStart w:id="7" w:name="_Toc194873230"/>
+      <w:bookmarkStart w:id="8" w:name="_Toc194873230"/>
       <w:r>
         <w:lastRenderedPageBreak/>
         <w:t>Table of Figures</w:t>
       </w:r>
-      <w:bookmarkEnd w:id="7"/>
+      <w:bookmarkEnd w:id="8"/>
     </w:p>
     <w:p>
       <w:pPr>
@@ -3513,6 +3531,325 @@
     </w:p>
     <w:p>
       <w:pPr>
+        <w:pStyle w:val="TableofFigures"/>
+        <w:tabs>
+          <w:tab w:val="right" w:leader="dot" w:pos="9016"/>
+        </w:tabs>
+        <w:rPr>
+          <w:smallCaps w:val="0"/>
+          <w:noProof/>
+          <w:kern w:val="2"/>
+          <w:sz w:val="24"/>
+          <w:szCs w:val="24"/>
+          <w:lang w:val="en-GB" w:eastAsia="en-GB"/>
+          <w14:ligatures w14:val="standardContextual"/>
+        </w:rPr>
+      </w:pPr>
+      <w:r>
+        <w:rPr>
+          <w:rFonts w:ascii="Gill Sans MT" w:hAnsi="Gill Sans MT"/>
+          <w:b/>
+          <w:sz w:val="40"/>
+        </w:rPr>
+        <w:fldChar w:fldCharType="begin"/>
+      </w:r>
+      <w:r>
+        <w:rPr>
+          <w:b/>
+          <w:sz w:val="40"/>
+        </w:rPr>
+        <w:instrText xml:space="preserve"> TOC \h \z \c "Figure" </w:instrText>
+      </w:r>
+      <w:r>
+        <w:rPr>
+          <w:rFonts w:ascii="Gill Sans MT" w:hAnsi="Gill Sans MT"/>
+          <w:b/>
+          <w:sz w:val="40"/>
+        </w:rPr>
+        <w:fldChar w:fldCharType="separate"/>
+      </w:r>
+      <w:hyperlink w:anchor="_Toc194963291" w:history="1">
+        <w:r>
+          <w:rPr>
+            <w:rStyle w:val="Hyperlink"/>
+            <w:noProof/>
+          </w:rPr>
+          <w:t>Figure 1 System use case diagram</w:t>
+        </w:r>
+        <w:r>
+          <w:rPr>
+            <w:noProof/>
+            <w:webHidden/>
+          </w:rPr>
+          <w:tab/>
+        </w:r>
+        <w:r>
+          <w:rPr>
+            <w:noProof/>
+            <w:webHidden/>
+          </w:rPr>
+          <w:fldChar w:fldCharType="begin"/>
+        </w:r>
+        <w:r>
+          <w:rPr>
+            <w:noProof/>
+            <w:webHidden/>
+          </w:rPr>
+          <w:instrText xml:space="preserve"> PAGEREF _Toc194963291 \h </w:instrText>
+        </w:r>
+        <w:r>
+          <w:rPr>
+            <w:noProof/>
+            <w:webHidden/>
+          </w:rPr>
+        </w:r>
+        <w:r>
+          <w:rPr>
+            <w:noProof/>
+            <w:webHidden/>
+          </w:rPr>
+          <w:fldChar w:fldCharType="separate"/>
+        </w:r>
+        <w:r>
+          <w:rPr>
+            <w:noProof/>
+            <w:webHidden/>
+          </w:rPr>
+          <w:t>8</w:t>
+        </w:r>
+        <w:r>
+          <w:rPr>
+            <w:noProof/>
+            <w:webHidden/>
+          </w:rPr>
+          <w:fldChar w:fldCharType="end"/>
+        </w:r>
+      </w:hyperlink>
+    </w:p>
+    <w:p>
+      <w:pPr>
+        <w:pStyle w:val="TableofFigures"/>
+        <w:tabs>
+          <w:tab w:val="right" w:leader="dot" w:pos="9016"/>
+        </w:tabs>
+        <w:rPr>
+          <w:smallCaps w:val="0"/>
+          <w:noProof/>
+          <w:kern w:val="2"/>
+          <w:sz w:val="24"/>
+          <w:szCs w:val="24"/>
+          <w:lang w:val="en-GB" w:eastAsia="en-GB"/>
+          <w14:ligatures w14:val="standardContextual"/>
+        </w:rPr>
+      </w:pPr>
+      <w:hyperlink w:anchor="_Toc194963292" w:history="1">
+        <w:r>
+          <w:rPr>
+            <w:rStyle w:val="Hyperlink"/>
+            <w:noProof/>
+          </w:rPr>
+          <w:t>Figure 2 Car Server sequence diagram</w:t>
+        </w:r>
+        <w:r>
+          <w:rPr>
+            <w:noProof/>
+            <w:webHidden/>
+          </w:rPr>
+          <w:tab/>
+        </w:r>
+        <w:r>
+          <w:rPr>
+            <w:noProof/>
+            <w:webHidden/>
+          </w:rPr>
+          <w:fldChar w:fldCharType="begin"/>
+        </w:r>
+        <w:r>
+          <w:rPr>
+            <w:noProof/>
+            <w:webHidden/>
+          </w:rPr>
+          <w:instrText xml:space="preserve"> PAGEREF _Toc194963292 \h </w:instrText>
+        </w:r>
+        <w:r>
+          <w:rPr>
+            <w:noProof/>
+            <w:webHidden/>
+          </w:rPr>
+        </w:r>
+        <w:r>
+          <w:rPr>
+            <w:noProof/>
+            <w:webHidden/>
+          </w:rPr>
+          <w:fldChar w:fldCharType="separate"/>
+        </w:r>
+        <w:r>
+          <w:rPr>
+            <w:noProof/>
+            <w:webHidden/>
+          </w:rPr>
+          <w:t>9</w:t>
+        </w:r>
+        <w:r>
+          <w:rPr>
+            <w:noProof/>
+            <w:webHidden/>
+          </w:rPr>
+          <w:fldChar w:fldCharType="end"/>
+        </w:r>
+      </w:hyperlink>
+    </w:p>
+    <w:p>
+      <w:pPr>
+        <w:pStyle w:val="TableofFigures"/>
+        <w:tabs>
+          <w:tab w:val="right" w:leader="dot" w:pos="9016"/>
+        </w:tabs>
+        <w:rPr>
+          <w:smallCaps w:val="0"/>
+          <w:noProof/>
+          <w:kern w:val="2"/>
+          <w:sz w:val="24"/>
+          <w:szCs w:val="24"/>
+          <w:lang w:val="en-GB" w:eastAsia="en-GB"/>
+          <w14:ligatures w14:val="standardContextual"/>
+        </w:rPr>
+      </w:pPr>
+      <w:hyperlink w:anchor="_Toc194963293" w:history="1">
+        <w:r>
+          <w:rPr>
+            <w:rStyle w:val="Hyperlink"/>
+            <w:noProof/>
+          </w:rPr>
+          <w:t>Figure 3 User server sequence diagram</w:t>
+        </w:r>
+        <w:r>
+          <w:rPr>
+            <w:noProof/>
+            <w:webHidden/>
+          </w:rPr>
+          <w:tab/>
+        </w:r>
+        <w:r>
+          <w:rPr>
+            <w:noProof/>
+            <w:webHidden/>
+          </w:rPr>
+          <w:fldChar w:fldCharType="begin"/>
+        </w:r>
+        <w:r>
+          <w:rPr>
+            <w:noProof/>
+            <w:webHidden/>
+          </w:rPr>
+          <w:instrText xml:space="preserve"> PAGEREF _Toc194963293 \h </w:instrText>
+        </w:r>
+        <w:r>
+          <w:rPr>
+            <w:noProof/>
+            <w:webHidden/>
+          </w:rPr>
+        </w:r>
+        <w:r>
+          <w:rPr>
+            <w:noProof/>
+            <w:webHidden/>
+          </w:rPr>
+          <w:fldChar w:fldCharType="separate"/>
+        </w:r>
+        <w:r>
+          <w:rPr>
+            <w:noProof/>
+            <w:webHidden/>
+          </w:rPr>
+          <w:t>10</w:t>
+        </w:r>
+        <w:r>
+          <w:rPr>
+            <w:noProof/>
+            <w:webHidden/>
+          </w:rPr>
+          <w:fldChar w:fldCharType="end"/>
+        </w:r>
+      </w:hyperlink>
+    </w:p>
+    <w:p>
+      <w:pPr>
+        <w:pStyle w:val="TableofFigures"/>
+        <w:tabs>
+          <w:tab w:val="right" w:leader="dot" w:pos="9016"/>
+        </w:tabs>
+        <w:rPr>
+          <w:smallCaps w:val="0"/>
+          <w:noProof/>
+          <w:kern w:val="2"/>
+          <w:sz w:val="24"/>
+          <w:szCs w:val="24"/>
+          <w:lang w:val="en-GB" w:eastAsia="en-GB"/>
+          <w14:ligatures w14:val="standardContextual"/>
+        </w:rPr>
+      </w:pPr>
+      <w:hyperlink w:anchor="_Toc194963294" w:history="1">
+        <w:r>
+          <w:rPr>
+            <w:rStyle w:val="Hyperlink"/>
+            <w:noProof/>
+          </w:rPr>
+          <w:t>Figure 4 User Car sequence diagram</w:t>
+        </w:r>
+        <w:r>
+          <w:rPr>
+            <w:noProof/>
+            <w:webHidden/>
+          </w:rPr>
+          <w:tab/>
+        </w:r>
+        <w:r>
+          <w:rPr>
+            <w:noProof/>
+            <w:webHidden/>
+          </w:rPr>
+          <w:fldChar w:fldCharType="begin"/>
+        </w:r>
+        <w:r>
+          <w:rPr>
+            <w:noProof/>
+            <w:webHidden/>
+          </w:rPr>
+          <w:instrText xml:space="preserve"> PAGEREF _Toc194963294 \h </w:instrText>
+        </w:r>
+        <w:r>
+          <w:rPr>
+            <w:noProof/>
+            <w:webHidden/>
+          </w:rPr>
+        </w:r>
+        <w:r>
+          <w:rPr>
+            <w:noProof/>
+            <w:webHidden/>
+          </w:rPr>
+          <w:fldChar w:fldCharType="separate"/>
+        </w:r>
+        <w:r>
+          <w:rPr>
+            <w:noProof/>
+            <w:webHidden/>
+          </w:rPr>
+          <w:t>11</w:t>
+        </w:r>
+        <w:r>
+          <w:rPr>
+            <w:noProof/>
+            <w:webHidden/>
+          </w:rPr>
+          <w:fldChar w:fldCharType="end"/>
+        </w:r>
+      </w:hyperlink>
+    </w:p>
+    <w:p>
+      <w:pPr>
         <w:pStyle w:val="PRBodyText"/>
         <w:spacing w:line="360" w:lineRule="auto"/>
         <w:rPr>
@@ -3521,45 +3858,6 @@
           <w:sz w:val="40"/>
         </w:rPr>
       </w:pPr>
-      <w:r>
-        <w:rPr>
-          <w:rFonts w:eastAsiaTheme="minorEastAsia" w:cstheme="minorBidi"/>
-          <w:b/>
-          <w:smallCaps/>
-          <w:sz w:val="40"/>
-          <w:szCs w:val="20"/>
-        </w:rPr>
-        <w:fldChar w:fldCharType="begin"/>
-      </w:r>
-      <w:r>
-        <w:rPr>
-          <w:b/>
-          <w:sz w:val="40"/>
-        </w:rPr>
-        <w:instrText xml:space="preserve"> TOC \h \z \c "Figure" </w:instrText>
-      </w:r>
-      <w:r>
-        <w:rPr>
-          <w:rFonts w:eastAsiaTheme="minorEastAsia" w:cstheme="minorBidi"/>
-          <w:b/>
-          <w:smallCaps/>
-          <w:sz w:val="40"/>
-          <w:szCs w:val="20"/>
-        </w:rPr>
-        <w:fldChar w:fldCharType="separate"/>
-      </w:r>
-      <w:r>
-        <w:rPr>
-          <w:rFonts w:eastAsiaTheme="minorEastAsia" w:cstheme="minorBidi"/>
-          <w:bCs/>
-          <w:smallCaps/>
-          <w:noProof/>
-          <w:sz w:val="40"/>
-          <w:szCs w:val="20"/>
-          <w:lang w:val="en-US"/>
-        </w:rPr>
-        <w:t>No table of figures entries found.</w:t>
-      </w:r>
       <w:r>
         <w:rPr>
           <w:rFonts w:asciiTheme="minorHAnsi" w:hAnsiTheme="minorHAnsi"/>
@@ -3613,48 +3911,28 @@
       <w:pPr>
         <w:pStyle w:val="Heading1"/>
       </w:pPr>
-      <w:bookmarkStart w:id="8" w:name="_Toc194873231"/>
+      <w:bookmarkStart w:id="9" w:name="_Toc194873231"/>
       <w:r>
         <w:t>Table of Tables</w:t>
       </w:r>
-      <w:bookmarkEnd w:id="8"/>
+      <w:bookmarkEnd w:id="9"/>
     </w:p>
     <w:p/>
     <w:p>
-      <w:r>
-        <w:rPr>
-          <w:smallCaps/>
-          <w:sz w:val="20"/>
-          <w:szCs w:val="20"/>
-        </w:rPr>
-        <w:fldChar w:fldCharType="begin"/>
-      </w:r>
-      <w:r>
-        <w:instrText xml:space="preserve"> TOC \h \z \c "Table" </w:instrText>
-      </w:r>
-      <w:r>
-        <w:rPr>
-          <w:smallCaps/>
-          <w:sz w:val="20"/>
-          <w:szCs w:val="20"/>
-        </w:rPr>
-        <w:fldChar w:fldCharType="separate"/>
-      </w:r>
-      <w:r>
-        <w:rPr>
-          <w:b/>
-          <w:bCs/>
-          <w:smallCaps/>
-          <w:noProof/>
-          <w:sz w:val="20"/>
-          <w:szCs w:val="20"/>
-          <w:lang w:val="en-US"/>
-        </w:rPr>
-        <w:t>No table of figures entries found.</w:t>
-      </w:r>
-      <w:r>
-        <w:fldChar w:fldCharType="end"/>
-      </w:r>
+      <w:fldSimple w:instr=" TOC \h \z \c &quot;Table&quot; ">
+        <w:r>
+          <w:rPr>
+            <w:b/>
+            <w:bCs/>
+            <w:smallCaps/>
+            <w:noProof/>
+            <w:sz w:val="20"/>
+            <w:szCs w:val="20"/>
+            <w:lang w:val="en-US"/>
+          </w:rPr>
+          <w:t>No table of figures entries found.</w:t>
+        </w:r>
+      </w:fldSimple>
     </w:p>
     <w:p>
       <w:pPr>
@@ -3670,48 +3948,28 @@
       <w:pPr>
         <w:pStyle w:val="Heading1"/>
       </w:pPr>
-      <w:bookmarkStart w:id="9" w:name="_Toc194873232"/>
+      <w:bookmarkStart w:id="10" w:name="_Toc194873232"/>
       <w:r>
         <w:t>Table of Code Listings</w:t>
       </w:r>
-      <w:bookmarkEnd w:id="9"/>
+      <w:bookmarkEnd w:id="10"/>
     </w:p>
     <w:p/>
     <w:p>
-      <w:r>
-        <w:rPr>
-          <w:smallCaps/>
-          <w:sz w:val="20"/>
-          <w:szCs w:val="20"/>
-        </w:rPr>
-        <w:fldChar w:fldCharType="begin"/>
-      </w:r>
-      <w:r>
-        <w:instrText xml:space="preserve"> TOC \h \z \c "Code Listing" </w:instrText>
-      </w:r>
-      <w:r>
-        <w:rPr>
-          <w:smallCaps/>
-          <w:sz w:val="20"/>
-          <w:szCs w:val="20"/>
-        </w:rPr>
-        <w:fldChar w:fldCharType="separate"/>
-      </w:r>
-      <w:r>
-        <w:rPr>
-          <w:b/>
-          <w:bCs/>
-          <w:smallCaps/>
-          <w:noProof/>
-          <w:sz w:val="20"/>
-          <w:szCs w:val="20"/>
-          <w:lang w:val="en-US"/>
-        </w:rPr>
-        <w:t>No table of figures entries found.</w:t>
-      </w:r>
-      <w:r>
-        <w:fldChar w:fldCharType="end"/>
-      </w:r>
+      <w:fldSimple w:instr=" TOC \h \z \c &quot;Code Listing&quot; ">
+        <w:r>
+          <w:rPr>
+            <w:b/>
+            <w:bCs/>
+            <w:smallCaps/>
+            <w:noProof/>
+            <w:sz w:val="20"/>
+            <w:szCs w:val="20"/>
+            <w:lang w:val="en-US"/>
+          </w:rPr>
+          <w:t>No table of figures entries found.</w:t>
+        </w:r>
+      </w:fldSimple>
     </w:p>
     <w:p>
       <w:pPr>
@@ -3736,14 +3994,14 @@
         <w:spacing w:after="240"/>
         <w:ind w:left="562" w:hanging="562"/>
       </w:pPr>
-      <w:bookmarkStart w:id="10" w:name="_Ref357510072"/>
-      <w:bookmarkStart w:id="11" w:name="_Toc194873233"/>
+      <w:bookmarkStart w:id="11" w:name="_Ref357510072"/>
+      <w:bookmarkStart w:id="12" w:name="_Toc194873233"/>
       <w:r>
         <w:lastRenderedPageBreak/>
         <w:t>Introduction</w:t>
       </w:r>
-      <w:bookmarkEnd w:id="10"/>
       <w:bookmarkEnd w:id="11"/>
+      <w:bookmarkEnd w:id="12"/>
     </w:p>
     <w:p>
       <w:pPr>
@@ -3768,7 +4026,25 @@
           <w:szCs w:val="24"/>
           <w:lang w:val="en-US"/>
         </w:rPr>
-        <w:t>(Turoń, 2023)</w:t>
+        <w:t>(</w:t>
+      </w:r>
+      <w:proofErr w:type="spellStart"/>
+      <w:r>
+        <w:rPr>
+          <w:sz w:val="24"/>
+          <w:szCs w:val="24"/>
+          <w:lang w:val="en-US"/>
+        </w:rPr>
+        <w:t>Turoń</w:t>
+      </w:r>
+      <w:proofErr w:type="spellEnd"/>
+      <w:r>
+        <w:rPr>
+          <w:sz w:val="24"/>
+          <w:szCs w:val="24"/>
+          <w:lang w:val="en-US"/>
+        </w:rPr>
+        <w:t>, 2023)</w:t>
       </w:r>
       <w:r>
         <w:rPr>
@@ -3984,11 +4260,11 @@
         <w:spacing w:after="240"/>
         <w:ind w:left="850" w:hanging="850"/>
       </w:pPr>
-      <w:bookmarkStart w:id="12" w:name="_Toc194873234"/>
+      <w:bookmarkStart w:id="13" w:name="_Toc194873234"/>
       <w:r>
         <w:t>Purpose</w:t>
       </w:r>
-      <w:bookmarkEnd w:id="12"/>
+      <w:bookmarkEnd w:id="13"/>
     </w:p>
     <w:p>
       <w:pPr>
@@ -4043,11 +4319,11 @@
         <w:spacing w:after="240"/>
         <w:ind w:left="850" w:hanging="850"/>
       </w:pPr>
-      <w:bookmarkStart w:id="13" w:name="_Toc194873235"/>
+      <w:bookmarkStart w:id="14" w:name="_Toc194873235"/>
       <w:r>
         <w:t>Background</w:t>
       </w:r>
-      <w:bookmarkEnd w:id="13"/>
+      <w:bookmarkEnd w:id="14"/>
     </w:p>
     <w:p>
       <w:pPr>
@@ -4471,11 +4747,11 @@
         <w:spacing w:after="240"/>
         <w:ind w:left="1138" w:hanging="1138"/>
       </w:pPr>
-      <w:bookmarkStart w:id="14" w:name="_Toc194873236"/>
+      <w:bookmarkStart w:id="15" w:name="_Toc194873236"/>
       <w:r>
         <w:t>V2X</w:t>
       </w:r>
-      <w:bookmarkEnd w:id="14"/>
+      <w:bookmarkEnd w:id="15"/>
     </w:p>
     <w:p>
       <w:pPr>
@@ -4772,11 +5048,11 @@
         <w:spacing w:after="240"/>
         <w:ind w:left="1138" w:hanging="1138"/>
       </w:pPr>
-      <w:bookmarkStart w:id="15" w:name="_Toc194873237"/>
+      <w:bookmarkStart w:id="16" w:name="_Toc194873237"/>
       <w:r>
         <w:t>JWT</w:t>
       </w:r>
-      <w:bookmarkEnd w:id="15"/>
+      <w:bookmarkEnd w:id="16"/>
     </w:p>
     <w:p>
       <w:pPr>
@@ -5026,11 +5302,11 @@
         <w:spacing w:after="240"/>
         <w:ind w:left="1138" w:hanging="1138"/>
       </w:pPr>
-      <w:bookmarkStart w:id="16" w:name="_Toc194873238"/>
+      <w:bookmarkStart w:id="17" w:name="_Toc194873238"/>
       <w:r>
         <w:t>Kotlin Multiplatform</w:t>
       </w:r>
-      <w:bookmarkEnd w:id="16"/>
+      <w:bookmarkEnd w:id="17"/>
     </w:p>
     <w:p>
       <w:pPr>
@@ -5073,11 +5349,11 @@
         <w:spacing w:after="240"/>
         <w:ind w:left="850" w:hanging="850"/>
       </w:pPr>
-      <w:bookmarkStart w:id="17" w:name="_Toc194873239"/>
+      <w:bookmarkStart w:id="18" w:name="_Toc194873239"/>
       <w:r>
         <w:t>Aims &amp; Objectives</w:t>
       </w:r>
-      <w:bookmarkEnd w:id="17"/>
+      <w:bookmarkEnd w:id="18"/>
     </w:p>
     <w:p>
       <w:pPr>
@@ -5304,11 +5580,11 @@
         </w:numPr>
         <w:ind w:left="851" w:hanging="851"/>
       </w:pPr>
-      <w:bookmarkStart w:id="18" w:name="_Toc194873240"/>
+      <w:bookmarkStart w:id="19" w:name="_Toc194873240"/>
       <w:r>
         <w:t>Report Outline</w:t>
       </w:r>
-      <w:bookmarkEnd w:id="18"/>
+      <w:bookmarkEnd w:id="19"/>
     </w:p>
     <w:p>
       <w:r>
@@ -5325,11 +5601,11 @@
         <w:spacing w:after="240"/>
         <w:ind w:left="567" w:hanging="567"/>
       </w:pPr>
-      <w:bookmarkStart w:id="19" w:name="_Toc194873241"/>
+      <w:bookmarkStart w:id="20" w:name="_Toc194873241"/>
       <w:r>
         <w:t>Design</w:t>
       </w:r>
-      <w:bookmarkEnd w:id="19"/>
+      <w:bookmarkEnd w:id="20"/>
     </w:p>
     <w:p>
       <w:pPr>
@@ -5355,11 +5631,11 @@
         <w:spacing w:after="240"/>
         <w:ind w:left="851" w:hanging="851"/>
       </w:pPr>
-      <w:bookmarkStart w:id="20" w:name="_Toc194873242"/>
+      <w:bookmarkStart w:id="21" w:name="_Toc194873242"/>
       <w:r>
         <w:t>Requirements</w:t>
       </w:r>
-      <w:bookmarkEnd w:id="20"/>
+      <w:bookmarkEnd w:id="21"/>
     </w:p>
     <w:p>
       <w:pPr>
@@ -5816,10 +6092,7 @@
         </w:numPr>
       </w:pPr>
       <w:r>
-        <w:t>Have a</w:t>
-      </w:r>
-      <w:r>
-        <w:t>n application that can communicate with the server</w:t>
+        <w:t>Have an application that can communicate with the server</w:t>
       </w:r>
       <w:r>
         <w:t>.</w:t>
@@ -5834,13 +6107,7 @@
         </w:numPr>
       </w:pPr>
       <w:r>
-        <w:t xml:space="preserve">The application </w:t>
-      </w:r>
-      <w:r>
-        <w:t xml:space="preserve">should </w:t>
-      </w:r>
-      <w:r>
-        <w:t>be capable to register by itself as a provider to the server.</w:t>
+        <w:t>The application should be capable to register by itself as a provider to the server.</w:t>
       </w:r>
     </w:p>
     <w:p>
@@ -6013,6 +6280,445 @@
     </w:p>
     <w:p>
       <w:pPr>
+        <w:pStyle w:val="Text"/>
+      </w:pPr>
+      <w:r>
+        <w:t xml:space="preserve">The high-level design dictates a broader image </w:t>
+      </w:r>
+      <w:r>
+        <w:t>of how the system looks like, which allows for the existence of an overview of what is desired to be implemented which match the defined functional requirements, this was designed using a use case diagram and sequence diagrams.</w:t>
+      </w:r>
+    </w:p>
+    <w:p>
+      <w:pPr>
+        <w:pStyle w:val="Heading3"/>
+        <w:numPr>
+          <w:ilvl w:val="2"/>
+          <w:numId w:val="3"/>
+        </w:numPr>
+        <w:spacing w:after="240"/>
+        <w:ind w:left="505" w:hanging="505"/>
+      </w:pPr>
+      <w:r>
+        <w:t>Use Case Diagram</w:t>
+      </w:r>
+    </w:p>
+    <w:p>
+      <w:pPr>
+        <w:pStyle w:val="Text"/>
+        <w:rPr>
+          <w:noProof/>
+        </w:rPr>
+      </w:pPr>
+      <w:r>
+        <w:rPr>
+          <w:rStyle w:val="TextChar"/>
+        </w:rPr>
+        <w:t>The use case diagram is a diagram that provides a broad description of the interactions between the different actors and the designed system, in this case the project main components represent three different actors who interact with each other, and each interaction is a use case, this is better highlighted in the following image:</w:t>
+      </w:r>
+      <w:r>
+        <w:rPr>
+          <w:noProof/>
+        </w:rPr>
+        <w:t xml:space="preserve"> </w:t>
+      </w:r>
+    </w:p>
+    <w:p>
+      <w:pPr>
+        <w:keepNext/>
+        <w:jc w:val="center"/>
+      </w:pPr>
+      <w:r>
+        <w:rPr>
+          <w:noProof/>
+        </w:rPr>
+        <w:drawing>
+          <wp:inline distT="0" distB="0" distL="0" distR="0" wp14:anchorId="099CA5C3" wp14:editId="17B5819C">
+            <wp:extent cx="5731510" cy="2370674"/>
+            <wp:effectExtent l="0" t="0" r="2540" b="0"/>
+            <wp:docPr id="1960648908" name="Picture 1" descr="A diagram of a company&#10;&#10;AI-generated content may be incorrect."/>
+            <wp:cNvGraphicFramePr>
+              <a:graphicFrameLocks xmlns:a="http://schemas.openxmlformats.org/drawingml/2006/main" noChangeAspect="1"/>
+            </wp:cNvGraphicFramePr>
+            <a:graphic xmlns:a="http://schemas.openxmlformats.org/drawingml/2006/main">
+              <a:graphicData uri="http://schemas.openxmlformats.org/drawingml/2006/picture">
+                <pic:pic xmlns:pic="http://schemas.openxmlformats.org/drawingml/2006/picture">
+                  <pic:nvPicPr>
+                    <pic:cNvPr id="1960648908" name="Picture 1" descr="A diagram of a company&#10;&#10;AI-generated content may be incorrect."/>
+                    <pic:cNvPicPr>
+                      <a:picLocks noChangeAspect="1" noChangeArrowheads="1"/>
+                    </pic:cNvPicPr>
+                  </pic:nvPicPr>
+                  <pic:blipFill>
+                    <a:blip r:embed="rId10">
+                      <a:extLst>
+                        <a:ext uri="{28A0092B-C50C-407E-A947-70E740481C1C}">
+                          <a14:useLocalDpi xmlns:a14="http://schemas.microsoft.com/office/drawing/2010/main" val="0"/>
+                        </a:ext>
+                      </a:extLst>
+                    </a:blip>
+                    <a:srcRect/>
+                    <a:stretch>
+                      <a:fillRect/>
+                    </a:stretch>
+                  </pic:blipFill>
+                  <pic:spPr bwMode="auto">
+                    <a:xfrm>
+                      <a:off x="0" y="0"/>
+                      <a:ext cx="5731510" cy="2370674"/>
+                    </a:xfrm>
+                    <a:prstGeom prst="rect">
+                      <a:avLst/>
+                    </a:prstGeom>
+                    <a:noFill/>
+                    <a:ln>
+                      <a:noFill/>
+                    </a:ln>
+                  </pic:spPr>
+                </pic:pic>
+              </a:graphicData>
+            </a:graphic>
+          </wp:inline>
+        </w:drawing>
+      </w:r>
+    </w:p>
+    <w:p>
+      <w:pPr>
+        <w:pStyle w:val="Caption"/>
+      </w:pPr>
+      <w:bookmarkStart w:id="22" w:name="_Toc194963291"/>
+      <w:r>
+        <w:t xml:space="preserve">Figure </w:t>
+      </w:r>
+      <w:fldSimple w:instr=" SEQ Figure \* ARABIC ">
+        <w:r>
+          <w:rPr>
+            <w:noProof/>
+          </w:rPr>
+          <w:t>1</w:t>
+        </w:r>
+      </w:fldSimple>
+      <w:r>
+        <w:t xml:space="preserve"> System use case diagram</w:t>
+      </w:r>
+      <w:bookmarkEnd w:id="22"/>
+    </w:p>
+    <w:p/>
+    <w:p>
+      <w:pPr>
+        <w:pStyle w:val="Heading3"/>
+        <w:numPr>
+          <w:ilvl w:val="2"/>
+          <w:numId w:val="3"/>
+        </w:numPr>
+        <w:spacing w:after="240"/>
+        <w:ind w:left="505" w:hanging="505"/>
+      </w:pPr>
+      <w:r>
+        <w:lastRenderedPageBreak/>
+        <w:t>Sequence diagrams</w:t>
+      </w:r>
+    </w:p>
+    <w:p>
+      <w:pPr>
+        <w:pStyle w:val="Text"/>
+      </w:pPr>
+      <w:r>
+        <w:t xml:space="preserve">The use case diagram itself only represents the interaction between the actors of the system, which alone do not provide enough information of how the system behaves, in this case a sequence diagram is required to provide information how the system interactions happen on a time sequence, which can provide a sense of linearity and better understanding of the system requirements and how the components of the system interconnect with each other in more detail. In this project three main sequence diagrams where extracted, </w:t>
+      </w:r>
+      <w:r>
+        <w:t>which can</w:t>
+      </w:r>
+      <w:r>
+        <w:t xml:space="preserve"> be observed in better detail in the figures that follow:</w:t>
+      </w:r>
+    </w:p>
+    <w:p>
+      <w:pPr>
+        <w:pStyle w:val="Text"/>
+        <w:keepNext/>
+        <w:jc w:val="center"/>
+      </w:pPr>
+      <w:r>
+        <w:rPr>
+          <w:noProof/>
+        </w:rPr>
+        <w:drawing>
+          <wp:inline distT="0" distB="0" distL="0" distR="0" wp14:anchorId="3BFE8661" wp14:editId="3B2F1CFC">
+            <wp:extent cx="4001854" cy="5009314"/>
+            <wp:effectExtent l="0" t="0" r="0" b="1270"/>
+            <wp:docPr id="1038783412" name="Picture 5"/>
+            <wp:cNvGraphicFramePr>
+              <a:graphicFrameLocks xmlns:a="http://schemas.openxmlformats.org/drawingml/2006/main" noChangeAspect="1"/>
+            </wp:cNvGraphicFramePr>
+            <a:graphic xmlns:a="http://schemas.openxmlformats.org/drawingml/2006/main">
+              <a:graphicData uri="http://schemas.openxmlformats.org/drawingml/2006/picture">
+                <pic:pic xmlns:pic="http://schemas.openxmlformats.org/drawingml/2006/picture">
+                  <pic:nvPicPr>
+                    <pic:cNvPr id="1038783412" name="Picture 5"/>
+                    <pic:cNvPicPr>
+                      <a:picLocks noChangeAspect="1" noChangeArrowheads="1"/>
+                    </pic:cNvPicPr>
+                  </pic:nvPicPr>
+                  <pic:blipFill>
+                    <a:blip r:embed="rId11">
+                      <a:extLst>
+                        <a:ext uri="{28A0092B-C50C-407E-A947-70E740481C1C}">
+                          <a14:useLocalDpi xmlns:a14="http://schemas.microsoft.com/office/drawing/2010/main" val="0"/>
+                        </a:ext>
+                      </a:extLst>
+                    </a:blip>
+                    <a:stretch>
+                      <a:fillRect/>
+                    </a:stretch>
+                  </pic:blipFill>
+                  <pic:spPr bwMode="auto">
+                    <a:xfrm>
+                      <a:off x="0" y="0"/>
+                      <a:ext cx="4001854" cy="5009314"/>
+                    </a:xfrm>
+                    <a:prstGeom prst="rect">
+                      <a:avLst/>
+                    </a:prstGeom>
+                    <a:noFill/>
+                    <a:ln>
+                      <a:noFill/>
+                    </a:ln>
+                  </pic:spPr>
+                </pic:pic>
+              </a:graphicData>
+            </a:graphic>
+          </wp:inline>
+        </w:drawing>
+      </w:r>
+    </w:p>
+    <w:p>
+      <w:pPr>
+        <w:pStyle w:val="Caption"/>
+      </w:pPr>
+      <w:bookmarkStart w:id="23" w:name="_Toc194963292"/>
+      <w:r>
+        <w:t xml:space="preserve">Figure </w:t>
+      </w:r>
+      <w:fldSimple w:instr=" SEQ Figure \* ARABIC ">
+        <w:r>
+          <w:rPr>
+            <w:noProof/>
+          </w:rPr>
+          <w:t>2</w:t>
+        </w:r>
+      </w:fldSimple>
+      <w:r>
+        <w:t xml:space="preserve"> Car Server sequence diagram</w:t>
+      </w:r>
+      <w:bookmarkEnd w:id="23"/>
+    </w:p>
+    <w:p>
+      <w:pPr>
+        <w:spacing w:after="160" w:line="259" w:lineRule="auto"/>
+      </w:pPr>
+      <w:r>
+        <w:br w:type="page"/>
+      </w:r>
+    </w:p>
+    <w:p>
+      <w:pPr>
+        <w:keepNext/>
+        <w:jc w:val="center"/>
+        <w:rPr>
+          <w:noProof/>
+        </w:rPr>
+      </w:pPr>
+    </w:p>
+    <w:p>
+      <w:pPr>
+        <w:keepNext/>
+        <w:jc w:val="center"/>
+      </w:pPr>
+      <w:r>
+        <w:rPr>
+          <w:noProof/>
+        </w:rPr>
+        <w:drawing>
+          <wp:inline distT="0" distB="0" distL="0" distR="0" wp14:anchorId="2580C574" wp14:editId="7F66994F">
+            <wp:extent cx="5125085" cy="5677535"/>
+            <wp:effectExtent l="0" t="0" r="0" b="0"/>
+            <wp:docPr id="310033547" name="Picture 8"/>
+            <wp:cNvGraphicFramePr>
+              <a:graphicFrameLocks xmlns:a="http://schemas.openxmlformats.org/drawingml/2006/main" noChangeAspect="1"/>
+            </wp:cNvGraphicFramePr>
+            <a:graphic xmlns:a="http://schemas.openxmlformats.org/drawingml/2006/main">
+              <a:graphicData uri="http://schemas.openxmlformats.org/drawingml/2006/picture">
+                <pic:pic xmlns:pic="http://schemas.openxmlformats.org/drawingml/2006/picture">
+                  <pic:nvPicPr>
+                    <pic:cNvPr id="0" name="Picture 8"/>
+                    <pic:cNvPicPr>
+                      <a:picLocks noChangeAspect="1" noChangeArrowheads="1"/>
+                    </pic:cNvPicPr>
+                  </pic:nvPicPr>
+                  <pic:blipFill>
+                    <a:blip r:embed="rId12">
+                      <a:extLst>
+                        <a:ext uri="{28A0092B-C50C-407E-A947-70E740481C1C}">
+                          <a14:useLocalDpi xmlns:a14="http://schemas.microsoft.com/office/drawing/2010/main" val="0"/>
+                        </a:ext>
+                      </a:extLst>
+                    </a:blip>
+                    <a:srcRect/>
+                    <a:stretch>
+                      <a:fillRect/>
+                    </a:stretch>
+                  </pic:blipFill>
+                  <pic:spPr bwMode="auto">
+                    <a:xfrm>
+                      <a:off x="0" y="0"/>
+                      <a:ext cx="5125085" cy="5677535"/>
+                    </a:xfrm>
+                    <a:prstGeom prst="rect">
+                      <a:avLst/>
+                    </a:prstGeom>
+                    <a:noFill/>
+                    <a:ln>
+                      <a:noFill/>
+                    </a:ln>
+                  </pic:spPr>
+                </pic:pic>
+              </a:graphicData>
+            </a:graphic>
+          </wp:inline>
+        </w:drawing>
+      </w:r>
+    </w:p>
+    <w:p>
+      <w:pPr>
+        <w:pStyle w:val="Caption"/>
+      </w:pPr>
+      <w:bookmarkStart w:id="24" w:name="_Toc194963293"/>
+      <w:r>
+        <w:t xml:space="preserve">Figure </w:t>
+      </w:r>
+      <w:fldSimple w:instr=" SEQ Figure \* ARABIC ">
+        <w:r>
+          <w:rPr>
+            <w:noProof/>
+          </w:rPr>
+          <w:t>3</w:t>
+        </w:r>
+      </w:fldSimple>
+      <w:r>
+        <w:t xml:space="preserve"> User server sequence diagram</w:t>
+      </w:r>
+      <w:bookmarkEnd w:id="24"/>
+    </w:p>
+    <w:p>
+      <w:pPr>
+        <w:rPr>
+          <w:noProof/>
+        </w:rPr>
+      </w:pPr>
+    </w:p>
+    <w:p>
+      <w:pPr>
+        <w:keepNext/>
+      </w:pPr>
+      <w:r>
+        <w:rPr>
+          <w:noProof/>
+        </w:rPr>
+        <w:lastRenderedPageBreak/>
+        <w:drawing>
+          <wp:inline distT="0" distB="0" distL="0" distR="0" wp14:anchorId="0CDCD39B" wp14:editId="2F01C4B0">
+            <wp:extent cx="5465445" cy="7900035"/>
+            <wp:effectExtent l="0" t="0" r="1905" b="5715"/>
+            <wp:docPr id="1638187141" name="Picture 9"/>
+            <wp:cNvGraphicFramePr>
+              <a:graphicFrameLocks xmlns:a="http://schemas.openxmlformats.org/drawingml/2006/main" noChangeAspect="1"/>
+            </wp:cNvGraphicFramePr>
+            <a:graphic xmlns:a="http://schemas.openxmlformats.org/drawingml/2006/main">
+              <a:graphicData uri="http://schemas.openxmlformats.org/drawingml/2006/picture">
+                <pic:pic xmlns:pic="http://schemas.openxmlformats.org/drawingml/2006/picture">
+                  <pic:nvPicPr>
+                    <pic:cNvPr id="0" name="Picture 9"/>
+                    <pic:cNvPicPr>
+                      <a:picLocks noChangeAspect="1" noChangeArrowheads="1"/>
+                    </pic:cNvPicPr>
+                  </pic:nvPicPr>
+                  <pic:blipFill>
+                    <a:blip r:embed="rId13">
+                      <a:extLst>
+                        <a:ext uri="{28A0092B-C50C-407E-A947-70E740481C1C}">
+                          <a14:useLocalDpi xmlns:a14="http://schemas.microsoft.com/office/drawing/2010/main" val="0"/>
+                        </a:ext>
+                      </a:extLst>
+                    </a:blip>
+                    <a:srcRect/>
+                    <a:stretch>
+                      <a:fillRect/>
+                    </a:stretch>
+                  </pic:blipFill>
+                  <pic:spPr bwMode="auto">
+                    <a:xfrm>
+                      <a:off x="0" y="0"/>
+                      <a:ext cx="5465445" cy="7900035"/>
+                    </a:xfrm>
+                    <a:prstGeom prst="rect">
+                      <a:avLst/>
+                    </a:prstGeom>
+                    <a:noFill/>
+                    <a:ln>
+                      <a:noFill/>
+                    </a:ln>
+                  </pic:spPr>
+                </pic:pic>
+              </a:graphicData>
+            </a:graphic>
+          </wp:inline>
+        </w:drawing>
+      </w:r>
+    </w:p>
+    <w:p>
+      <w:pPr>
+        <w:pStyle w:val="Caption"/>
+      </w:pPr>
+      <w:bookmarkStart w:id="25" w:name="_Toc194963294"/>
+      <w:r>
+        <w:t xml:space="preserve">Figure </w:t>
+      </w:r>
+      <w:fldSimple w:instr=" SEQ Figure \* ARABIC ">
+        <w:r>
+          <w:rPr>
+            <w:noProof/>
+          </w:rPr>
+          <w:t>4</w:t>
+        </w:r>
+      </w:fldSimple>
+      <w:r>
+        <w:t xml:space="preserve"> User Car sequence diagram</w:t>
+      </w:r>
+      <w:bookmarkEnd w:id="25"/>
+    </w:p>
+    <w:p>
+      <w:pPr>
+        <w:spacing w:after="160" w:line="259" w:lineRule="auto"/>
+        <w:rPr>
+          <w:i/>
+          <w:iCs/>
+          <w:color w:val="44546A" w:themeColor="text2"/>
+          <w:sz w:val="24"/>
+          <w:szCs w:val="18"/>
+        </w:rPr>
+      </w:pPr>
+      <w:r>
+        <w:br w:type="page"/>
+      </w:r>
+    </w:p>
+    <w:p>
+      <w:pPr>
+        <w:pStyle w:val="Caption"/>
+      </w:pPr>
+    </w:p>
+    <w:p>
+      <w:pPr>
         <w:pStyle w:val="Heading2"/>
         <w:numPr>
           <w:ilvl w:val="1"/>
@@ -6086,11 +6792,11 @@
       <w:pPr>
         <w:pStyle w:val="Heading1"/>
       </w:pPr>
-      <w:bookmarkStart w:id="21" w:name="_Toc194873244"/>
+      <w:bookmarkStart w:id="26" w:name="_Toc194873244"/>
       <w:r>
         <w:t>Appendices</w:t>
       </w:r>
-      <w:bookmarkEnd w:id="21"/>
+      <w:bookmarkEnd w:id="26"/>
     </w:p>
     <w:p>
       <w:pPr>
@@ -6101,7 +6807,7 @@
       <w:pPr>
         <w:ind w:left="1701" w:hanging="1701"/>
         <w:sectPr>
-          <w:footerReference w:type="default" r:id="rId10"/>
+          <w:footerReference w:type="default" r:id="rId14"/>
           <w:pgSz w:w="11906" w:h="16838"/>
           <w:pgMar w:top="1440" w:right="1440" w:bottom="1440" w:left="1440" w:header="708" w:footer="708" w:gutter="0"/>
           <w:pgNumType w:start="1"/>
@@ -6121,14 +6827,14 @@
         <w:spacing w:before="0" w:line="360" w:lineRule="auto"/>
         <w:ind w:left="567" w:hanging="567"/>
       </w:pPr>
-      <w:bookmarkStart w:id="22" w:name="_Toc194873245"/>
+      <w:bookmarkStart w:id="27" w:name="_Toc194873245"/>
       <w:r>
         <w:t xml:space="preserve">Appendix A:  </w:t>
       </w:r>
       <w:r>
         <w:t>References</w:t>
       </w:r>
-      <w:bookmarkEnd w:id="22"/>
+      <w:bookmarkEnd w:id="27"/>
     </w:p>
     <w:sdt>
       <w:sdtPr>
@@ -6379,16 +7085,16 @@
       <w:pPr>
         <w:pStyle w:val="Heading1"/>
       </w:pPr>
-      <w:bookmarkStart w:id="23" w:name="_Toc194873246"/>
+      <w:bookmarkStart w:id="28" w:name="_Toc194873246"/>
       <w:r>
         <w:lastRenderedPageBreak/>
         <w:t>Appendix B:  Code Listing</w:t>
       </w:r>
-      <w:bookmarkEnd w:id="23"/>
+      <w:bookmarkEnd w:id="28"/>
     </w:p>
     <w:p/>
     <w:sectPr>
-      <w:footerReference w:type="default" r:id="rId11"/>
+      <w:footerReference w:type="default" r:id="rId15"/>
       <w:pgSz w:w="11906" w:h="16838"/>
       <w:pgMar w:top="1440" w:right="1440" w:bottom="1440" w:left="1440" w:header="708" w:footer="708" w:gutter="0"/>
       <w:pgNumType w:fmt="lowerRoman" w:start="1"/>

</xml_diff>

<commit_message>
Completed Design section in report pre peer review
</commit_message>
<xml_diff>
--- a/docs/Project_Report_L00188362.docx
+++ b/docs/Project_Report_L00188362.docx
@@ -564,7 +564,7 @@
         </w:rPr>
       </w:pPr>
       <w:bookmarkStart w:id="1" w:name="_Toc70358676"/>
-      <w:bookmarkStart w:id="2" w:name="_Toc194873225"/>
+      <w:bookmarkStart w:id="2" w:name="_Toc195223440"/>
       <w:r>
         <w:rPr>
           <w:rFonts w:ascii="Arial" w:hAnsi="Arial" w:cs="Arial"/>
@@ -877,7 +877,7 @@
         <w:spacing w:before="0" w:line="360" w:lineRule="auto"/>
         <w:ind w:left="1134" w:hanging="1134"/>
       </w:pPr>
-      <w:bookmarkStart w:id="3" w:name="_Toc194873226"/>
+      <w:bookmarkStart w:id="3" w:name="_Toc195223441"/>
       <w:r>
         <w:t>Acknowledgements</w:t>
       </w:r>
@@ -946,7 +946,7 @@
         <w:spacing w:before="0" w:line="360" w:lineRule="auto"/>
         <w:ind w:left="1134" w:hanging="1134"/>
       </w:pPr>
-      <w:bookmarkStart w:id="4" w:name="_Toc194873227"/>
+      <w:bookmarkStart w:id="4" w:name="_Toc195223442"/>
       <w:r>
         <w:lastRenderedPageBreak/>
         <w:t>Abstract</w:t>
@@ -1074,7 +1074,7 @@
         <w:ind w:left="567" w:hanging="567"/>
       </w:pPr>
       <w:bookmarkStart w:id="5" w:name="_Ref357437742"/>
-      <w:bookmarkStart w:id="6" w:name="_Toc194873228"/>
+      <w:bookmarkStart w:id="6" w:name="_Toc195223443"/>
       <w:r>
         <w:t>Ac</w:t>
       </w:r>
@@ -1629,7 +1629,7 @@
       <w:pPr>
         <w:pStyle w:val="Heading1"/>
       </w:pPr>
-      <w:bookmarkStart w:id="7" w:name="_Toc194873229"/>
+      <w:bookmarkStart w:id="7" w:name="_Toc195223444"/>
       <w:r>
         <w:lastRenderedPageBreak/>
         <w:t>Table of Contents</w:t>
@@ -1677,7 +1677,7 @@
           <w:r>
             <w:fldChar w:fldCharType="separate"/>
           </w:r>
-          <w:hyperlink w:anchor="_Toc194873225" w:history="1">
+          <w:hyperlink w:anchor="_Toc195223440" w:history="1">
             <w:r>
               <w:rPr>
                 <w:rStyle w:val="Hyperlink"/>
@@ -1705,7 +1705,7 @@
                 <w:noProof/>
                 <w:webHidden/>
               </w:rPr>
-              <w:instrText xml:space="preserve"> PAGEREF _Toc194873225 \h </w:instrText>
+              <w:instrText xml:space="preserve"> PAGEREF _Toc195223440 \h </w:instrText>
             </w:r>
             <w:r>
               <w:rPr>
@@ -1751,7 +1751,7 @@
               <w14:ligatures w14:val="standardContextual"/>
             </w:rPr>
           </w:pPr>
-          <w:hyperlink w:anchor="_Toc194873226" w:history="1">
+          <w:hyperlink w:anchor="_Toc195223441" w:history="1">
             <w:r>
               <w:rPr>
                 <w:rStyle w:val="Hyperlink"/>
@@ -1778,7 +1778,7 @@
                 <w:noProof/>
                 <w:webHidden/>
               </w:rPr>
-              <w:instrText xml:space="preserve"> PAGEREF _Toc194873226 \h </w:instrText>
+              <w:instrText xml:space="preserve"> PAGEREF _Toc195223441 \h </w:instrText>
             </w:r>
             <w:r>
               <w:rPr>
@@ -1824,7 +1824,7 @@
               <w14:ligatures w14:val="standardContextual"/>
             </w:rPr>
           </w:pPr>
-          <w:hyperlink w:anchor="_Toc194873227" w:history="1">
+          <w:hyperlink w:anchor="_Toc195223442" w:history="1">
             <w:r>
               <w:rPr>
                 <w:rStyle w:val="Hyperlink"/>
@@ -1851,7 +1851,7 @@
                 <w:noProof/>
                 <w:webHidden/>
               </w:rPr>
-              <w:instrText xml:space="preserve"> PAGEREF _Toc194873227 \h </w:instrText>
+              <w:instrText xml:space="preserve"> PAGEREF _Toc195223442 \h </w:instrText>
             </w:r>
             <w:r>
               <w:rPr>
@@ -1897,7 +1897,7 @@
               <w14:ligatures w14:val="standardContextual"/>
             </w:rPr>
           </w:pPr>
-          <w:hyperlink w:anchor="_Toc194873228" w:history="1">
+          <w:hyperlink w:anchor="_Toc195223443" w:history="1">
             <w:r>
               <w:rPr>
                 <w:rStyle w:val="Hyperlink"/>
@@ -1924,7 +1924,7 @@
                 <w:noProof/>
                 <w:webHidden/>
               </w:rPr>
-              <w:instrText xml:space="preserve"> PAGEREF _Toc194873228 \h </w:instrText>
+              <w:instrText xml:space="preserve"> PAGEREF _Toc195223443 \h </w:instrText>
             </w:r>
             <w:r>
               <w:rPr>
@@ -1970,7 +1970,7 @@
               <w14:ligatures w14:val="standardContextual"/>
             </w:rPr>
           </w:pPr>
-          <w:hyperlink w:anchor="_Toc194873229" w:history="1">
+          <w:hyperlink w:anchor="_Toc195223444" w:history="1">
             <w:r>
               <w:rPr>
                 <w:rStyle w:val="Hyperlink"/>
@@ -1997,7 +1997,7 @@
                 <w:noProof/>
                 <w:webHidden/>
               </w:rPr>
-              <w:instrText xml:space="preserve"> PAGEREF _Toc194873229 \h </w:instrText>
+              <w:instrText xml:space="preserve"> PAGEREF _Toc195223444 \h </w:instrText>
             </w:r>
             <w:r>
               <w:rPr>
@@ -2043,7 +2043,7 @@
               <w14:ligatures w14:val="standardContextual"/>
             </w:rPr>
           </w:pPr>
-          <w:hyperlink w:anchor="_Toc194873230" w:history="1">
+          <w:hyperlink w:anchor="_Toc195223445" w:history="1">
             <w:r>
               <w:rPr>
                 <w:rStyle w:val="Hyperlink"/>
@@ -2070,7 +2070,7 @@
                 <w:noProof/>
                 <w:webHidden/>
               </w:rPr>
-              <w:instrText xml:space="preserve"> PAGEREF _Toc194873230 \h </w:instrText>
+              <w:instrText xml:space="preserve"> PAGEREF _Toc195223445 \h </w:instrText>
             </w:r>
             <w:r>
               <w:rPr>
@@ -2090,7 +2090,7 @@
                 <w:noProof/>
                 <w:webHidden/>
               </w:rPr>
-              <w:t>9</w:t>
+              <w:t>10</w:t>
             </w:r>
             <w:r>
               <w:rPr>
@@ -2116,7 +2116,7 @@
               <w14:ligatures w14:val="standardContextual"/>
             </w:rPr>
           </w:pPr>
-          <w:hyperlink w:anchor="_Toc194873231" w:history="1">
+          <w:hyperlink w:anchor="_Toc195223446" w:history="1">
             <w:r>
               <w:rPr>
                 <w:rStyle w:val="Hyperlink"/>
@@ -2143,7 +2143,7 @@
                 <w:noProof/>
                 <w:webHidden/>
               </w:rPr>
-              <w:instrText xml:space="preserve"> PAGEREF _Toc194873231 \h </w:instrText>
+              <w:instrText xml:space="preserve"> PAGEREF _Toc195223446 \h </w:instrText>
             </w:r>
             <w:r>
               <w:rPr>
@@ -2163,7 +2163,7 @@
                 <w:noProof/>
                 <w:webHidden/>
               </w:rPr>
-              <w:t>10</w:t>
+              <w:t>11</w:t>
             </w:r>
             <w:r>
               <w:rPr>
@@ -2189,7 +2189,7 @@
               <w14:ligatures w14:val="standardContextual"/>
             </w:rPr>
           </w:pPr>
-          <w:hyperlink w:anchor="_Toc194873232" w:history="1">
+          <w:hyperlink w:anchor="_Toc195223447" w:history="1">
             <w:r>
               <w:rPr>
                 <w:rStyle w:val="Hyperlink"/>
@@ -2216,7 +2216,7 @@
                 <w:noProof/>
                 <w:webHidden/>
               </w:rPr>
-              <w:instrText xml:space="preserve"> PAGEREF _Toc194873232 \h </w:instrText>
+              <w:instrText xml:space="preserve"> PAGEREF _Toc195223447 \h </w:instrText>
             </w:r>
             <w:r>
               <w:rPr>
@@ -2236,7 +2236,7 @@
                 <w:noProof/>
                 <w:webHidden/>
               </w:rPr>
-              <w:t>10</w:t>
+              <w:t>11</w:t>
             </w:r>
             <w:r>
               <w:rPr>
@@ -2263,7 +2263,7 @@
               <w14:ligatures w14:val="standardContextual"/>
             </w:rPr>
           </w:pPr>
-          <w:hyperlink w:anchor="_Toc194873233" w:history="1">
+          <w:hyperlink w:anchor="_Toc195223448" w:history="1">
             <w:r>
               <w:rPr>
                 <w:rStyle w:val="Hyperlink"/>
@@ -2308,7 +2308,7 @@
                 <w:noProof/>
                 <w:webHidden/>
               </w:rPr>
-              <w:instrText xml:space="preserve"> PAGEREF _Toc194873233 \h </w:instrText>
+              <w:instrText xml:space="preserve"> PAGEREF _Toc195223448 \h </w:instrText>
             </w:r>
             <w:r>
               <w:rPr>
@@ -2355,7 +2355,7 @@
               <w14:ligatures w14:val="standardContextual"/>
             </w:rPr>
           </w:pPr>
-          <w:hyperlink w:anchor="_Toc194873234" w:history="1">
+          <w:hyperlink w:anchor="_Toc195223449" w:history="1">
             <w:r>
               <w:rPr>
                 <w:rStyle w:val="Hyperlink"/>
@@ -2400,7 +2400,7 @@
                 <w:noProof/>
                 <w:webHidden/>
               </w:rPr>
-              <w:instrText xml:space="preserve"> PAGEREF _Toc194873234 \h </w:instrText>
+              <w:instrText xml:space="preserve"> PAGEREF _Toc195223449 \h </w:instrText>
             </w:r>
             <w:r>
               <w:rPr>
@@ -2447,7 +2447,7 @@
               <w14:ligatures w14:val="standardContextual"/>
             </w:rPr>
           </w:pPr>
-          <w:hyperlink w:anchor="_Toc194873235" w:history="1">
+          <w:hyperlink w:anchor="_Toc195223450" w:history="1">
             <w:r>
               <w:rPr>
                 <w:rStyle w:val="Hyperlink"/>
@@ -2492,7 +2492,7 @@
                 <w:noProof/>
                 <w:webHidden/>
               </w:rPr>
-              <w:instrText xml:space="preserve"> PAGEREF _Toc194873235 \h </w:instrText>
+              <w:instrText xml:space="preserve"> PAGEREF _Toc195223450 \h </w:instrText>
             </w:r>
             <w:r>
               <w:rPr>
@@ -2539,7 +2539,7 @@
               <w14:ligatures w14:val="standardContextual"/>
             </w:rPr>
           </w:pPr>
-          <w:hyperlink w:anchor="_Toc194873236" w:history="1">
+          <w:hyperlink w:anchor="_Toc195223451" w:history="1">
             <w:r>
               <w:rPr>
                 <w:rStyle w:val="Hyperlink"/>
@@ -2584,7 +2584,7 @@
                 <w:noProof/>
                 <w:webHidden/>
               </w:rPr>
-              <w:instrText xml:space="preserve"> PAGEREF _Toc194873236 \h </w:instrText>
+              <w:instrText xml:space="preserve"> PAGEREF _Toc195223451 \h </w:instrText>
             </w:r>
             <w:r>
               <w:rPr>
@@ -2631,7 +2631,7 @@
               <w14:ligatures w14:val="standardContextual"/>
             </w:rPr>
           </w:pPr>
-          <w:hyperlink w:anchor="_Toc194873237" w:history="1">
+          <w:hyperlink w:anchor="_Toc195223452" w:history="1">
             <w:r>
               <w:rPr>
                 <w:rStyle w:val="Hyperlink"/>
@@ -2676,7 +2676,7 @@
                 <w:noProof/>
                 <w:webHidden/>
               </w:rPr>
-              <w:instrText xml:space="preserve"> PAGEREF _Toc194873237 \h </w:instrText>
+              <w:instrText xml:space="preserve"> PAGEREF _Toc195223452 \h </w:instrText>
             </w:r>
             <w:r>
               <w:rPr>
@@ -2723,7 +2723,7 @@
               <w14:ligatures w14:val="standardContextual"/>
             </w:rPr>
           </w:pPr>
-          <w:hyperlink w:anchor="_Toc194873238" w:history="1">
+          <w:hyperlink w:anchor="_Toc195223453" w:history="1">
             <w:r>
               <w:rPr>
                 <w:rStyle w:val="Hyperlink"/>
@@ -2768,7 +2768,7 @@
                 <w:noProof/>
                 <w:webHidden/>
               </w:rPr>
-              <w:instrText xml:space="preserve"> PAGEREF _Toc194873238 \h </w:instrText>
+              <w:instrText xml:space="preserve"> PAGEREF _Toc195223453 \h </w:instrText>
             </w:r>
             <w:r>
               <w:rPr>
@@ -2815,7 +2815,7 @@
               <w14:ligatures w14:val="standardContextual"/>
             </w:rPr>
           </w:pPr>
-          <w:hyperlink w:anchor="_Toc194873239" w:history="1">
+          <w:hyperlink w:anchor="_Toc195223454" w:history="1">
             <w:r>
               <w:rPr>
                 <w:rStyle w:val="Hyperlink"/>
@@ -2860,7 +2860,7 @@
                 <w:noProof/>
                 <w:webHidden/>
               </w:rPr>
-              <w:instrText xml:space="preserve"> PAGEREF _Toc194873239 \h </w:instrText>
+              <w:instrText xml:space="preserve"> PAGEREF _Toc195223454 \h </w:instrText>
             </w:r>
             <w:r>
               <w:rPr>
@@ -2907,7 +2907,7 @@
               <w14:ligatures w14:val="standardContextual"/>
             </w:rPr>
           </w:pPr>
-          <w:hyperlink w:anchor="_Toc194873240" w:history="1">
+          <w:hyperlink w:anchor="_Toc195223455" w:history="1">
             <w:r>
               <w:rPr>
                 <w:rStyle w:val="Hyperlink"/>
@@ -2952,7 +2952,7 @@
                 <w:noProof/>
                 <w:webHidden/>
               </w:rPr>
-              <w:instrText xml:space="preserve"> PAGEREF _Toc194873240 \h </w:instrText>
+              <w:instrText xml:space="preserve"> PAGEREF _Toc195223455 \h </w:instrText>
             </w:r>
             <w:r>
               <w:rPr>
@@ -2999,7 +2999,7 @@
               <w14:ligatures w14:val="standardContextual"/>
             </w:rPr>
           </w:pPr>
-          <w:hyperlink w:anchor="_Toc194873241" w:history="1">
+          <w:hyperlink w:anchor="_Toc195223456" w:history="1">
             <w:r>
               <w:rPr>
                 <w:rStyle w:val="Hyperlink"/>
@@ -3044,7 +3044,7 @@
                 <w:noProof/>
                 <w:webHidden/>
               </w:rPr>
-              <w:instrText xml:space="preserve"> PAGEREF _Toc194873241 \h </w:instrText>
+              <w:instrText xml:space="preserve"> PAGEREF _Toc195223456 \h </w:instrText>
             </w:r>
             <w:r>
               <w:rPr>
@@ -3091,7 +3091,7 @@
               <w14:ligatures w14:val="standardContextual"/>
             </w:rPr>
           </w:pPr>
-          <w:hyperlink w:anchor="_Toc194873242" w:history="1">
+          <w:hyperlink w:anchor="_Toc195223457" w:history="1">
             <w:r>
               <w:rPr>
                 <w:rStyle w:val="Hyperlink"/>
@@ -3136,7 +3136,7 @@
                 <w:noProof/>
                 <w:webHidden/>
               </w:rPr>
-              <w:instrText xml:space="preserve"> PAGEREF _Toc194873242 \h </w:instrText>
+              <w:instrText xml:space="preserve"> PAGEREF _Toc195223457 \h </w:instrText>
             </w:r>
             <w:r>
               <w:rPr>
@@ -3183,7 +3183,7 @@
               <w14:ligatures w14:val="standardContextual"/>
             </w:rPr>
           </w:pPr>
-          <w:hyperlink w:anchor="_Toc194873243" w:history="1">
+          <w:hyperlink w:anchor="_Toc195223458" w:history="1">
             <w:r>
               <w:rPr>
                 <w:rStyle w:val="Hyperlink"/>
@@ -3207,7 +3207,7 @@
                 <w:rStyle w:val="Hyperlink"/>
                 <w:noProof/>
               </w:rPr>
-              <w:t>Req</w:t>
+              <w:t>User Application</w:t>
             </w:r>
             <w:r>
               <w:rPr>
@@ -3228,7 +3228,7 @@
                 <w:noProof/>
                 <w:webHidden/>
               </w:rPr>
-              <w:instrText xml:space="preserve"> PAGEREF _Toc194873243 \h </w:instrText>
+              <w:instrText xml:space="preserve"> PAGEREF _Toc195223458 \h </w:instrText>
             </w:r>
             <w:r>
               <w:rPr>
@@ -3249,6 +3249,1018 @@
                 <w:webHidden/>
               </w:rPr>
               <w:t>5</w:t>
+            </w:r>
+            <w:r>
+              <w:rPr>
+                <w:noProof/>
+                <w:webHidden/>
+              </w:rPr>
+              <w:fldChar w:fldCharType="end"/>
+            </w:r>
+          </w:hyperlink>
+        </w:p>
+        <w:p>
+          <w:pPr>
+            <w:pStyle w:val="TOC3"/>
+            <w:tabs>
+              <w:tab w:val="left" w:pos="1440"/>
+              <w:tab w:val="right" w:leader="dot" w:pos="9016"/>
+            </w:tabs>
+            <w:rPr>
+              <w:noProof/>
+              <w:kern w:val="2"/>
+              <w:sz w:val="24"/>
+              <w:szCs w:val="24"/>
+              <w:lang w:val="en-GB" w:eastAsia="en-GB"/>
+              <w14:ligatures w14:val="standardContextual"/>
+            </w:rPr>
+          </w:pPr>
+          <w:hyperlink w:anchor="_Toc195223459" w:history="1">
+            <w:r>
+              <w:rPr>
+                <w:rStyle w:val="Hyperlink"/>
+                <w:noProof/>
+              </w:rPr>
+              <w:t>2.1.2.</w:t>
+            </w:r>
+            <w:r>
+              <w:rPr>
+                <w:noProof/>
+                <w:kern w:val="2"/>
+                <w:sz w:val="24"/>
+                <w:szCs w:val="24"/>
+                <w:lang w:val="en-GB" w:eastAsia="en-GB"/>
+                <w14:ligatures w14:val="standardContextual"/>
+              </w:rPr>
+              <w:tab/>
+            </w:r>
+            <w:r>
+              <w:rPr>
+                <w:rStyle w:val="Hyperlink"/>
+                <w:noProof/>
+              </w:rPr>
+              <w:t>Server</w:t>
+            </w:r>
+            <w:r>
+              <w:rPr>
+                <w:noProof/>
+                <w:webHidden/>
+              </w:rPr>
+              <w:tab/>
+            </w:r>
+            <w:r>
+              <w:rPr>
+                <w:noProof/>
+                <w:webHidden/>
+              </w:rPr>
+              <w:fldChar w:fldCharType="begin"/>
+            </w:r>
+            <w:r>
+              <w:rPr>
+                <w:noProof/>
+                <w:webHidden/>
+              </w:rPr>
+              <w:instrText xml:space="preserve"> PAGEREF _Toc195223459 \h </w:instrText>
+            </w:r>
+            <w:r>
+              <w:rPr>
+                <w:noProof/>
+                <w:webHidden/>
+              </w:rPr>
+            </w:r>
+            <w:r>
+              <w:rPr>
+                <w:noProof/>
+                <w:webHidden/>
+              </w:rPr>
+              <w:fldChar w:fldCharType="separate"/>
+            </w:r>
+            <w:r>
+              <w:rPr>
+                <w:noProof/>
+                <w:webHidden/>
+              </w:rPr>
+              <w:t>6</w:t>
+            </w:r>
+            <w:r>
+              <w:rPr>
+                <w:noProof/>
+                <w:webHidden/>
+              </w:rPr>
+              <w:fldChar w:fldCharType="end"/>
+            </w:r>
+          </w:hyperlink>
+        </w:p>
+        <w:p>
+          <w:pPr>
+            <w:pStyle w:val="TOC3"/>
+            <w:tabs>
+              <w:tab w:val="left" w:pos="1440"/>
+              <w:tab w:val="right" w:leader="dot" w:pos="9016"/>
+            </w:tabs>
+            <w:rPr>
+              <w:noProof/>
+              <w:kern w:val="2"/>
+              <w:sz w:val="24"/>
+              <w:szCs w:val="24"/>
+              <w:lang w:val="en-GB" w:eastAsia="en-GB"/>
+              <w14:ligatures w14:val="standardContextual"/>
+            </w:rPr>
+          </w:pPr>
+          <w:hyperlink w:anchor="_Toc195223460" w:history="1">
+            <w:r>
+              <w:rPr>
+                <w:rStyle w:val="Hyperlink"/>
+                <w:noProof/>
+              </w:rPr>
+              <w:t>2.1.3.</w:t>
+            </w:r>
+            <w:r>
+              <w:rPr>
+                <w:noProof/>
+                <w:kern w:val="2"/>
+                <w:sz w:val="24"/>
+                <w:szCs w:val="24"/>
+                <w:lang w:val="en-GB" w:eastAsia="en-GB"/>
+                <w14:ligatures w14:val="standardContextual"/>
+              </w:rPr>
+              <w:tab/>
+            </w:r>
+            <w:r>
+              <w:rPr>
+                <w:rStyle w:val="Hyperlink"/>
+                <w:noProof/>
+              </w:rPr>
+              <w:t>Car Application</w:t>
+            </w:r>
+            <w:r>
+              <w:rPr>
+                <w:noProof/>
+                <w:webHidden/>
+              </w:rPr>
+              <w:tab/>
+            </w:r>
+            <w:r>
+              <w:rPr>
+                <w:noProof/>
+                <w:webHidden/>
+              </w:rPr>
+              <w:fldChar w:fldCharType="begin"/>
+            </w:r>
+            <w:r>
+              <w:rPr>
+                <w:noProof/>
+                <w:webHidden/>
+              </w:rPr>
+              <w:instrText xml:space="preserve"> PAGEREF _Toc195223460 \h </w:instrText>
+            </w:r>
+            <w:r>
+              <w:rPr>
+                <w:noProof/>
+                <w:webHidden/>
+              </w:rPr>
+            </w:r>
+            <w:r>
+              <w:rPr>
+                <w:noProof/>
+                <w:webHidden/>
+              </w:rPr>
+              <w:fldChar w:fldCharType="separate"/>
+            </w:r>
+            <w:r>
+              <w:rPr>
+                <w:noProof/>
+                <w:webHidden/>
+              </w:rPr>
+              <w:t>7</w:t>
+            </w:r>
+            <w:r>
+              <w:rPr>
+                <w:noProof/>
+                <w:webHidden/>
+              </w:rPr>
+              <w:fldChar w:fldCharType="end"/>
+            </w:r>
+          </w:hyperlink>
+        </w:p>
+        <w:p>
+          <w:pPr>
+            <w:pStyle w:val="TOC2"/>
+            <w:tabs>
+              <w:tab w:val="left" w:pos="960"/>
+              <w:tab w:val="right" w:leader="dot" w:pos="9016"/>
+            </w:tabs>
+            <w:rPr>
+              <w:noProof/>
+              <w:kern w:val="2"/>
+              <w:sz w:val="24"/>
+              <w:szCs w:val="24"/>
+              <w:lang w:val="en-GB" w:eastAsia="en-GB"/>
+              <w14:ligatures w14:val="standardContextual"/>
+            </w:rPr>
+          </w:pPr>
+          <w:hyperlink w:anchor="_Toc195223461" w:history="1">
+            <w:r>
+              <w:rPr>
+                <w:rStyle w:val="Hyperlink"/>
+                <w:noProof/>
+              </w:rPr>
+              <w:t>2.2.</w:t>
+            </w:r>
+            <w:r>
+              <w:rPr>
+                <w:noProof/>
+                <w:kern w:val="2"/>
+                <w:sz w:val="24"/>
+                <w:szCs w:val="24"/>
+                <w:lang w:val="en-GB" w:eastAsia="en-GB"/>
+                <w14:ligatures w14:val="standardContextual"/>
+              </w:rPr>
+              <w:tab/>
+            </w:r>
+            <w:r>
+              <w:rPr>
+                <w:rStyle w:val="Hyperlink"/>
+                <w:noProof/>
+              </w:rPr>
+              <w:t>High Level Design</w:t>
+            </w:r>
+            <w:r>
+              <w:rPr>
+                <w:noProof/>
+                <w:webHidden/>
+              </w:rPr>
+              <w:tab/>
+            </w:r>
+            <w:r>
+              <w:rPr>
+                <w:noProof/>
+                <w:webHidden/>
+              </w:rPr>
+              <w:fldChar w:fldCharType="begin"/>
+            </w:r>
+            <w:r>
+              <w:rPr>
+                <w:noProof/>
+                <w:webHidden/>
+              </w:rPr>
+              <w:instrText xml:space="preserve"> PAGEREF _Toc195223461 \h </w:instrText>
+            </w:r>
+            <w:r>
+              <w:rPr>
+                <w:noProof/>
+                <w:webHidden/>
+              </w:rPr>
+            </w:r>
+            <w:r>
+              <w:rPr>
+                <w:noProof/>
+                <w:webHidden/>
+              </w:rPr>
+              <w:fldChar w:fldCharType="separate"/>
+            </w:r>
+            <w:r>
+              <w:rPr>
+                <w:noProof/>
+                <w:webHidden/>
+              </w:rPr>
+              <w:t>8</w:t>
+            </w:r>
+            <w:r>
+              <w:rPr>
+                <w:noProof/>
+                <w:webHidden/>
+              </w:rPr>
+              <w:fldChar w:fldCharType="end"/>
+            </w:r>
+          </w:hyperlink>
+        </w:p>
+        <w:p>
+          <w:pPr>
+            <w:pStyle w:val="TOC3"/>
+            <w:tabs>
+              <w:tab w:val="left" w:pos="1440"/>
+              <w:tab w:val="right" w:leader="dot" w:pos="9016"/>
+            </w:tabs>
+            <w:rPr>
+              <w:noProof/>
+              <w:kern w:val="2"/>
+              <w:sz w:val="24"/>
+              <w:szCs w:val="24"/>
+              <w:lang w:val="en-GB" w:eastAsia="en-GB"/>
+              <w14:ligatures w14:val="standardContextual"/>
+            </w:rPr>
+          </w:pPr>
+          <w:hyperlink w:anchor="_Toc195223462" w:history="1">
+            <w:r>
+              <w:rPr>
+                <w:rStyle w:val="Hyperlink"/>
+                <w:noProof/>
+              </w:rPr>
+              <w:t>2.2.1.</w:t>
+            </w:r>
+            <w:r>
+              <w:rPr>
+                <w:noProof/>
+                <w:kern w:val="2"/>
+                <w:sz w:val="24"/>
+                <w:szCs w:val="24"/>
+                <w:lang w:val="en-GB" w:eastAsia="en-GB"/>
+                <w14:ligatures w14:val="standardContextual"/>
+              </w:rPr>
+              <w:tab/>
+            </w:r>
+            <w:r>
+              <w:rPr>
+                <w:rStyle w:val="Hyperlink"/>
+                <w:noProof/>
+              </w:rPr>
+              <w:t>Use Case Diagram</w:t>
+            </w:r>
+            <w:r>
+              <w:rPr>
+                <w:noProof/>
+                <w:webHidden/>
+              </w:rPr>
+              <w:tab/>
+            </w:r>
+            <w:r>
+              <w:rPr>
+                <w:noProof/>
+                <w:webHidden/>
+              </w:rPr>
+              <w:fldChar w:fldCharType="begin"/>
+            </w:r>
+            <w:r>
+              <w:rPr>
+                <w:noProof/>
+                <w:webHidden/>
+              </w:rPr>
+              <w:instrText xml:space="preserve"> PAGEREF _Toc195223462 \h </w:instrText>
+            </w:r>
+            <w:r>
+              <w:rPr>
+                <w:noProof/>
+                <w:webHidden/>
+              </w:rPr>
+            </w:r>
+            <w:r>
+              <w:rPr>
+                <w:noProof/>
+                <w:webHidden/>
+              </w:rPr>
+              <w:fldChar w:fldCharType="separate"/>
+            </w:r>
+            <w:r>
+              <w:rPr>
+                <w:noProof/>
+                <w:webHidden/>
+              </w:rPr>
+              <w:t>8</w:t>
+            </w:r>
+            <w:r>
+              <w:rPr>
+                <w:noProof/>
+                <w:webHidden/>
+              </w:rPr>
+              <w:fldChar w:fldCharType="end"/>
+            </w:r>
+          </w:hyperlink>
+        </w:p>
+        <w:p>
+          <w:pPr>
+            <w:pStyle w:val="TOC3"/>
+            <w:tabs>
+              <w:tab w:val="left" w:pos="1440"/>
+              <w:tab w:val="right" w:leader="dot" w:pos="9016"/>
+            </w:tabs>
+            <w:rPr>
+              <w:noProof/>
+              <w:kern w:val="2"/>
+              <w:sz w:val="24"/>
+              <w:szCs w:val="24"/>
+              <w:lang w:val="en-GB" w:eastAsia="en-GB"/>
+              <w14:ligatures w14:val="standardContextual"/>
+            </w:rPr>
+          </w:pPr>
+          <w:hyperlink w:anchor="_Toc195223463" w:history="1">
+            <w:r>
+              <w:rPr>
+                <w:rStyle w:val="Hyperlink"/>
+                <w:noProof/>
+              </w:rPr>
+              <w:t>2.2.2.</w:t>
+            </w:r>
+            <w:r>
+              <w:rPr>
+                <w:noProof/>
+                <w:kern w:val="2"/>
+                <w:sz w:val="24"/>
+                <w:szCs w:val="24"/>
+                <w:lang w:val="en-GB" w:eastAsia="en-GB"/>
+                <w14:ligatures w14:val="standardContextual"/>
+              </w:rPr>
+              <w:tab/>
+            </w:r>
+            <w:r>
+              <w:rPr>
+                <w:rStyle w:val="Hyperlink"/>
+                <w:noProof/>
+              </w:rPr>
+              <w:t>Sequence diagrams</w:t>
+            </w:r>
+            <w:r>
+              <w:rPr>
+                <w:noProof/>
+                <w:webHidden/>
+              </w:rPr>
+              <w:tab/>
+            </w:r>
+            <w:r>
+              <w:rPr>
+                <w:noProof/>
+                <w:webHidden/>
+              </w:rPr>
+              <w:fldChar w:fldCharType="begin"/>
+            </w:r>
+            <w:r>
+              <w:rPr>
+                <w:noProof/>
+                <w:webHidden/>
+              </w:rPr>
+              <w:instrText xml:space="preserve"> PAGEREF _Toc195223463 \h </w:instrText>
+            </w:r>
+            <w:r>
+              <w:rPr>
+                <w:noProof/>
+                <w:webHidden/>
+              </w:rPr>
+            </w:r>
+            <w:r>
+              <w:rPr>
+                <w:noProof/>
+                <w:webHidden/>
+              </w:rPr>
+              <w:fldChar w:fldCharType="separate"/>
+            </w:r>
+            <w:r>
+              <w:rPr>
+                <w:noProof/>
+                <w:webHidden/>
+              </w:rPr>
+              <w:t>9</w:t>
+            </w:r>
+            <w:r>
+              <w:rPr>
+                <w:noProof/>
+                <w:webHidden/>
+              </w:rPr>
+              <w:fldChar w:fldCharType="end"/>
+            </w:r>
+          </w:hyperlink>
+        </w:p>
+        <w:p>
+          <w:pPr>
+            <w:pStyle w:val="TOC2"/>
+            <w:tabs>
+              <w:tab w:val="left" w:pos="960"/>
+              <w:tab w:val="right" w:leader="dot" w:pos="9016"/>
+            </w:tabs>
+            <w:rPr>
+              <w:noProof/>
+              <w:kern w:val="2"/>
+              <w:sz w:val="24"/>
+              <w:szCs w:val="24"/>
+              <w:lang w:val="en-GB" w:eastAsia="en-GB"/>
+              <w14:ligatures w14:val="standardContextual"/>
+            </w:rPr>
+          </w:pPr>
+          <w:hyperlink w:anchor="_Toc195223464" w:history="1">
+            <w:r>
+              <w:rPr>
+                <w:rStyle w:val="Hyperlink"/>
+                <w:noProof/>
+              </w:rPr>
+              <w:t>2.3.</w:t>
+            </w:r>
+            <w:r>
+              <w:rPr>
+                <w:noProof/>
+                <w:kern w:val="2"/>
+                <w:sz w:val="24"/>
+                <w:szCs w:val="24"/>
+                <w:lang w:val="en-GB" w:eastAsia="en-GB"/>
+                <w14:ligatures w14:val="standardContextual"/>
+              </w:rPr>
+              <w:tab/>
+            </w:r>
+            <w:r>
+              <w:rPr>
+                <w:rStyle w:val="Hyperlink"/>
+                <w:noProof/>
+              </w:rPr>
+              <w:t>Low Level Design</w:t>
+            </w:r>
+            <w:r>
+              <w:rPr>
+                <w:noProof/>
+                <w:webHidden/>
+              </w:rPr>
+              <w:tab/>
+            </w:r>
+            <w:r>
+              <w:rPr>
+                <w:noProof/>
+                <w:webHidden/>
+              </w:rPr>
+              <w:fldChar w:fldCharType="begin"/>
+            </w:r>
+            <w:r>
+              <w:rPr>
+                <w:noProof/>
+                <w:webHidden/>
+              </w:rPr>
+              <w:instrText xml:space="preserve"> PAGEREF _Toc195223464 \h </w:instrText>
+            </w:r>
+            <w:r>
+              <w:rPr>
+                <w:noProof/>
+                <w:webHidden/>
+              </w:rPr>
+            </w:r>
+            <w:r>
+              <w:rPr>
+                <w:noProof/>
+                <w:webHidden/>
+              </w:rPr>
+              <w:fldChar w:fldCharType="separate"/>
+            </w:r>
+            <w:r>
+              <w:rPr>
+                <w:noProof/>
+                <w:webHidden/>
+              </w:rPr>
+              <w:t>12</w:t>
+            </w:r>
+            <w:r>
+              <w:rPr>
+                <w:noProof/>
+                <w:webHidden/>
+              </w:rPr>
+              <w:fldChar w:fldCharType="end"/>
+            </w:r>
+          </w:hyperlink>
+        </w:p>
+        <w:p>
+          <w:pPr>
+            <w:pStyle w:val="TOC3"/>
+            <w:tabs>
+              <w:tab w:val="left" w:pos="1440"/>
+              <w:tab w:val="right" w:leader="dot" w:pos="9016"/>
+            </w:tabs>
+            <w:rPr>
+              <w:noProof/>
+              <w:kern w:val="2"/>
+              <w:sz w:val="24"/>
+              <w:szCs w:val="24"/>
+              <w:lang w:val="en-GB" w:eastAsia="en-GB"/>
+              <w14:ligatures w14:val="standardContextual"/>
+            </w:rPr>
+          </w:pPr>
+          <w:hyperlink w:anchor="_Toc195223465" w:history="1">
+            <w:r>
+              <w:rPr>
+                <w:rStyle w:val="Hyperlink"/>
+                <w:noProof/>
+              </w:rPr>
+              <w:t>2.3.1.</w:t>
+            </w:r>
+            <w:r>
+              <w:rPr>
+                <w:noProof/>
+                <w:kern w:val="2"/>
+                <w:sz w:val="24"/>
+                <w:szCs w:val="24"/>
+                <w:lang w:val="en-GB" w:eastAsia="en-GB"/>
+                <w14:ligatures w14:val="standardContextual"/>
+              </w:rPr>
+              <w:tab/>
+            </w:r>
+            <w:r>
+              <w:rPr>
+                <w:rStyle w:val="Hyperlink"/>
+                <w:noProof/>
+              </w:rPr>
+              <w:t>Class diagrams</w:t>
+            </w:r>
+            <w:r>
+              <w:rPr>
+                <w:noProof/>
+                <w:webHidden/>
+              </w:rPr>
+              <w:tab/>
+            </w:r>
+            <w:r>
+              <w:rPr>
+                <w:noProof/>
+                <w:webHidden/>
+              </w:rPr>
+              <w:fldChar w:fldCharType="begin"/>
+            </w:r>
+            <w:r>
+              <w:rPr>
+                <w:noProof/>
+                <w:webHidden/>
+              </w:rPr>
+              <w:instrText xml:space="preserve"> PAGEREF _Toc195223465 \h </w:instrText>
+            </w:r>
+            <w:r>
+              <w:rPr>
+                <w:noProof/>
+                <w:webHidden/>
+              </w:rPr>
+            </w:r>
+            <w:r>
+              <w:rPr>
+                <w:noProof/>
+                <w:webHidden/>
+              </w:rPr>
+              <w:fldChar w:fldCharType="separate"/>
+            </w:r>
+            <w:r>
+              <w:rPr>
+                <w:noProof/>
+                <w:webHidden/>
+              </w:rPr>
+              <w:t>12</w:t>
+            </w:r>
+            <w:r>
+              <w:rPr>
+                <w:noProof/>
+                <w:webHidden/>
+              </w:rPr>
+              <w:fldChar w:fldCharType="end"/>
+            </w:r>
+          </w:hyperlink>
+        </w:p>
+        <w:p>
+          <w:pPr>
+            <w:pStyle w:val="TOC2"/>
+            <w:tabs>
+              <w:tab w:val="left" w:pos="960"/>
+              <w:tab w:val="right" w:leader="dot" w:pos="9016"/>
+            </w:tabs>
+            <w:rPr>
+              <w:noProof/>
+              <w:kern w:val="2"/>
+              <w:sz w:val="24"/>
+              <w:szCs w:val="24"/>
+              <w:lang w:val="en-GB" w:eastAsia="en-GB"/>
+              <w14:ligatures w14:val="standardContextual"/>
+            </w:rPr>
+          </w:pPr>
+          <w:hyperlink w:anchor="_Toc195223466" w:history="1">
+            <w:r>
+              <w:rPr>
+                <w:rStyle w:val="Hyperlink"/>
+                <w:noProof/>
+              </w:rPr>
+              <w:t>2.4.</w:t>
+            </w:r>
+            <w:r>
+              <w:rPr>
+                <w:noProof/>
+                <w:kern w:val="2"/>
+                <w:sz w:val="24"/>
+                <w:szCs w:val="24"/>
+                <w:lang w:val="en-GB" w:eastAsia="en-GB"/>
+                <w14:ligatures w14:val="standardContextual"/>
+              </w:rPr>
+              <w:tab/>
+            </w:r>
+            <w:r>
+              <w:rPr>
+                <w:rStyle w:val="Hyperlink"/>
+                <w:noProof/>
+              </w:rPr>
+              <w:t>Agile Methodology</w:t>
+            </w:r>
+            <w:r>
+              <w:rPr>
+                <w:noProof/>
+                <w:webHidden/>
+              </w:rPr>
+              <w:tab/>
+            </w:r>
+            <w:r>
+              <w:rPr>
+                <w:noProof/>
+                <w:webHidden/>
+              </w:rPr>
+              <w:fldChar w:fldCharType="begin"/>
+            </w:r>
+            <w:r>
+              <w:rPr>
+                <w:noProof/>
+                <w:webHidden/>
+              </w:rPr>
+              <w:instrText xml:space="preserve"> PAGEREF _Toc195223466 \h </w:instrText>
+            </w:r>
+            <w:r>
+              <w:rPr>
+                <w:noProof/>
+                <w:webHidden/>
+              </w:rPr>
+            </w:r>
+            <w:r>
+              <w:rPr>
+                <w:noProof/>
+                <w:webHidden/>
+              </w:rPr>
+              <w:fldChar w:fldCharType="separate"/>
+            </w:r>
+            <w:r>
+              <w:rPr>
+                <w:noProof/>
+                <w:webHidden/>
+              </w:rPr>
+              <w:t>12</w:t>
+            </w:r>
+            <w:r>
+              <w:rPr>
+                <w:noProof/>
+                <w:webHidden/>
+              </w:rPr>
+              <w:fldChar w:fldCharType="end"/>
+            </w:r>
+          </w:hyperlink>
+        </w:p>
+        <w:p>
+          <w:pPr>
+            <w:pStyle w:val="TOC3"/>
+            <w:tabs>
+              <w:tab w:val="left" w:pos="1440"/>
+              <w:tab w:val="right" w:leader="dot" w:pos="9016"/>
+            </w:tabs>
+            <w:rPr>
+              <w:noProof/>
+              <w:kern w:val="2"/>
+              <w:sz w:val="24"/>
+              <w:szCs w:val="24"/>
+              <w:lang w:val="en-GB" w:eastAsia="en-GB"/>
+              <w14:ligatures w14:val="standardContextual"/>
+            </w:rPr>
+          </w:pPr>
+          <w:hyperlink w:anchor="_Toc195223467" w:history="1">
+            <w:r>
+              <w:rPr>
+                <w:rStyle w:val="Hyperlink"/>
+                <w:noProof/>
+              </w:rPr>
+              <w:t>2.4.1.</w:t>
+            </w:r>
+            <w:r>
+              <w:rPr>
+                <w:noProof/>
+                <w:kern w:val="2"/>
+                <w:sz w:val="24"/>
+                <w:szCs w:val="24"/>
+                <w:lang w:val="en-GB" w:eastAsia="en-GB"/>
+                <w14:ligatures w14:val="standardContextual"/>
+              </w:rPr>
+              <w:tab/>
+            </w:r>
+            <w:r>
+              <w:rPr>
+                <w:rStyle w:val="Hyperlink"/>
+                <w:noProof/>
+              </w:rPr>
+              <w:t>Kanban Board</w:t>
+            </w:r>
+            <w:r>
+              <w:rPr>
+                <w:noProof/>
+                <w:webHidden/>
+              </w:rPr>
+              <w:tab/>
+            </w:r>
+            <w:r>
+              <w:rPr>
+                <w:noProof/>
+                <w:webHidden/>
+              </w:rPr>
+              <w:fldChar w:fldCharType="begin"/>
+            </w:r>
+            <w:r>
+              <w:rPr>
+                <w:noProof/>
+                <w:webHidden/>
+              </w:rPr>
+              <w:instrText xml:space="preserve"> PAGEREF _Toc195223467 \h </w:instrText>
+            </w:r>
+            <w:r>
+              <w:rPr>
+                <w:noProof/>
+                <w:webHidden/>
+              </w:rPr>
+            </w:r>
+            <w:r>
+              <w:rPr>
+                <w:noProof/>
+                <w:webHidden/>
+              </w:rPr>
+              <w:fldChar w:fldCharType="separate"/>
+            </w:r>
+            <w:r>
+              <w:rPr>
+                <w:noProof/>
+                <w:webHidden/>
+              </w:rPr>
+              <w:t>13</w:t>
+            </w:r>
+            <w:r>
+              <w:rPr>
+                <w:noProof/>
+                <w:webHidden/>
+              </w:rPr>
+              <w:fldChar w:fldCharType="end"/>
+            </w:r>
+          </w:hyperlink>
+        </w:p>
+        <w:p>
+          <w:pPr>
+            <w:pStyle w:val="TOC3"/>
+            <w:tabs>
+              <w:tab w:val="left" w:pos="1440"/>
+              <w:tab w:val="right" w:leader="dot" w:pos="9016"/>
+            </w:tabs>
+            <w:rPr>
+              <w:noProof/>
+              <w:kern w:val="2"/>
+              <w:sz w:val="24"/>
+              <w:szCs w:val="24"/>
+              <w:lang w:val="en-GB" w:eastAsia="en-GB"/>
+              <w14:ligatures w14:val="standardContextual"/>
+            </w:rPr>
+          </w:pPr>
+          <w:hyperlink w:anchor="_Toc195223468" w:history="1">
+            <w:r>
+              <w:rPr>
+                <w:rStyle w:val="Hyperlink"/>
+                <w:noProof/>
+              </w:rPr>
+              <w:t>2.4.2.</w:t>
+            </w:r>
+            <w:r>
+              <w:rPr>
+                <w:noProof/>
+                <w:kern w:val="2"/>
+                <w:sz w:val="24"/>
+                <w:szCs w:val="24"/>
+                <w:lang w:val="en-GB" w:eastAsia="en-GB"/>
+                <w14:ligatures w14:val="standardContextual"/>
+              </w:rPr>
+              <w:tab/>
+            </w:r>
+            <w:r>
+              <w:rPr>
+                <w:rStyle w:val="Hyperlink"/>
+                <w:noProof/>
+              </w:rPr>
+              <w:t>Epics</w:t>
+            </w:r>
+            <w:r>
+              <w:rPr>
+                <w:noProof/>
+                <w:webHidden/>
+              </w:rPr>
+              <w:tab/>
+            </w:r>
+            <w:r>
+              <w:rPr>
+                <w:noProof/>
+                <w:webHidden/>
+              </w:rPr>
+              <w:fldChar w:fldCharType="begin"/>
+            </w:r>
+            <w:r>
+              <w:rPr>
+                <w:noProof/>
+                <w:webHidden/>
+              </w:rPr>
+              <w:instrText xml:space="preserve"> PAGEREF _Toc195223468 \h </w:instrText>
+            </w:r>
+            <w:r>
+              <w:rPr>
+                <w:noProof/>
+                <w:webHidden/>
+              </w:rPr>
+            </w:r>
+            <w:r>
+              <w:rPr>
+                <w:noProof/>
+                <w:webHidden/>
+              </w:rPr>
+              <w:fldChar w:fldCharType="separate"/>
+            </w:r>
+            <w:r>
+              <w:rPr>
+                <w:noProof/>
+                <w:webHidden/>
+              </w:rPr>
+              <w:t>14</w:t>
+            </w:r>
+            <w:r>
+              <w:rPr>
+                <w:noProof/>
+                <w:webHidden/>
+              </w:rPr>
+              <w:fldChar w:fldCharType="end"/>
+            </w:r>
+          </w:hyperlink>
+        </w:p>
+        <w:p>
+          <w:pPr>
+            <w:pStyle w:val="TOC3"/>
+            <w:tabs>
+              <w:tab w:val="left" w:pos="1440"/>
+              <w:tab w:val="right" w:leader="dot" w:pos="9016"/>
+            </w:tabs>
+            <w:rPr>
+              <w:noProof/>
+              <w:kern w:val="2"/>
+              <w:sz w:val="24"/>
+              <w:szCs w:val="24"/>
+              <w:lang w:val="en-GB" w:eastAsia="en-GB"/>
+              <w14:ligatures w14:val="standardContextual"/>
+            </w:rPr>
+          </w:pPr>
+          <w:hyperlink w:anchor="_Toc195223469" w:history="1">
+            <w:r>
+              <w:rPr>
+                <w:rStyle w:val="Hyperlink"/>
+                <w:noProof/>
+              </w:rPr>
+              <w:t>2.4.3.</w:t>
+            </w:r>
+            <w:r>
+              <w:rPr>
+                <w:noProof/>
+                <w:kern w:val="2"/>
+                <w:sz w:val="24"/>
+                <w:szCs w:val="24"/>
+                <w:lang w:val="en-GB" w:eastAsia="en-GB"/>
+                <w14:ligatures w14:val="standardContextual"/>
+              </w:rPr>
+              <w:tab/>
+            </w:r>
+            <w:r>
+              <w:rPr>
+                <w:rStyle w:val="Hyperlink"/>
+                <w:noProof/>
+              </w:rPr>
+              <w:t>Stories</w:t>
+            </w:r>
+            <w:r>
+              <w:rPr>
+                <w:noProof/>
+                <w:webHidden/>
+              </w:rPr>
+              <w:tab/>
+            </w:r>
+            <w:r>
+              <w:rPr>
+                <w:noProof/>
+                <w:webHidden/>
+              </w:rPr>
+              <w:fldChar w:fldCharType="begin"/>
+            </w:r>
+            <w:r>
+              <w:rPr>
+                <w:noProof/>
+                <w:webHidden/>
+              </w:rPr>
+              <w:instrText xml:space="preserve"> PAGEREF _Toc195223469 \h </w:instrText>
+            </w:r>
+            <w:r>
+              <w:rPr>
+                <w:noProof/>
+                <w:webHidden/>
+              </w:rPr>
+            </w:r>
+            <w:r>
+              <w:rPr>
+                <w:noProof/>
+                <w:webHidden/>
+              </w:rPr>
+              <w:fldChar w:fldCharType="separate"/>
+            </w:r>
+            <w:r>
+              <w:rPr>
+                <w:noProof/>
+                <w:webHidden/>
+              </w:rPr>
+              <w:t>14</w:t>
             </w:r>
             <w:r>
               <w:rPr>
@@ -3274,7 +4286,7 @@
               <w14:ligatures w14:val="standardContextual"/>
             </w:rPr>
           </w:pPr>
-          <w:hyperlink w:anchor="_Toc194873244" w:history="1">
+          <w:hyperlink w:anchor="_Toc195223470" w:history="1">
             <w:r>
               <w:rPr>
                 <w:rStyle w:val="Hyperlink"/>
@@ -3301,7 +4313,7 @@
                 <w:noProof/>
                 <w:webHidden/>
               </w:rPr>
-              <w:instrText xml:space="preserve"> PAGEREF _Toc194873244 \h </w:instrText>
+              <w:instrText xml:space="preserve"> PAGEREF _Toc195223470 \h </w:instrText>
             </w:r>
             <w:r>
               <w:rPr>
@@ -3321,7 +4333,7 @@
                 <w:noProof/>
                 <w:webHidden/>
               </w:rPr>
-              <w:t>6</w:t>
+              <w:t>16</w:t>
             </w:r>
             <w:r>
               <w:rPr>
@@ -3347,7 +4359,7 @@
               <w14:ligatures w14:val="standardContextual"/>
             </w:rPr>
           </w:pPr>
-          <w:hyperlink w:anchor="_Toc194873245" w:history="1">
+          <w:hyperlink w:anchor="_Toc195223471" w:history="1">
             <w:r>
               <w:rPr>
                 <w:rStyle w:val="Hyperlink"/>
@@ -3374,7 +4386,7 @@
                 <w:noProof/>
                 <w:webHidden/>
               </w:rPr>
-              <w:instrText xml:space="preserve"> PAGEREF _Toc194873245 \h </w:instrText>
+              <w:instrText xml:space="preserve"> PAGEREF _Toc195223471 \h </w:instrText>
             </w:r>
             <w:r>
               <w:rPr>
@@ -3420,7 +4432,7 @@
               <w14:ligatures w14:val="standardContextual"/>
             </w:rPr>
           </w:pPr>
-          <w:hyperlink w:anchor="_Toc194873246" w:history="1">
+          <w:hyperlink w:anchor="_Toc195223472" w:history="1">
             <w:r>
               <w:rPr>
                 <w:rStyle w:val="Hyperlink"/>
@@ -3447,7 +4459,7 @@
                 <w:noProof/>
                 <w:webHidden/>
               </w:rPr>
-              <w:instrText xml:space="preserve"> PAGEREF _Toc194873246 \h </w:instrText>
+              <w:instrText xml:space="preserve"> PAGEREF _Toc195223472 \h </w:instrText>
             </w:r>
             <w:r>
               <w:rPr>
@@ -3467,7 +4479,7 @@
                 <w:noProof/>
                 <w:webHidden/>
               </w:rPr>
-              <w:t>ii</w:t>
+              <w:t>iii</w:t>
             </w:r>
             <w:r>
               <w:rPr>
@@ -3510,7 +4522,7 @@
       <w:pPr>
         <w:pStyle w:val="Heading1"/>
       </w:pPr>
-      <w:bookmarkStart w:id="8" w:name="_Toc194873230"/>
+      <w:bookmarkStart w:id="8" w:name="_Toc195223445"/>
       <w:r>
         <w:lastRenderedPageBreak/>
         <w:t>Table of Figures</w:t>
@@ -3568,7 +4580,7 @@
         </w:rPr>
         <w:fldChar w:fldCharType="separate"/>
       </w:r>
-      <w:hyperlink w:anchor="_Toc194963291" w:history="1">
+      <w:hyperlink w:anchor="_Toc195222441" w:history="1">
         <w:r>
           <w:rPr>
             <w:rStyle w:val="Hyperlink"/>
@@ -3595,7 +4607,7 @@
             <w:noProof/>
             <w:webHidden/>
           </w:rPr>
-          <w:instrText xml:space="preserve"> PAGEREF _Toc194963291 \h </w:instrText>
+          <w:instrText xml:space="preserve"> PAGEREF _Toc195222441 \h </w:instrText>
         </w:r>
         <w:r>
           <w:rPr>
@@ -3642,7 +4654,7 @@
           <w14:ligatures w14:val="standardContextual"/>
         </w:rPr>
       </w:pPr>
-      <w:hyperlink w:anchor="_Toc194963292" w:history="1">
+      <w:hyperlink w:anchor="_Toc195222442" w:history="1">
         <w:r>
           <w:rPr>
             <w:rStyle w:val="Hyperlink"/>
@@ -3669,7 +4681,7 @@
             <w:noProof/>
             <w:webHidden/>
           </w:rPr>
-          <w:instrText xml:space="preserve"> PAGEREF _Toc194963292 \h </w:instrText>
+          <w:instrText xml:space="preserve"> PAGEREF _Toc195222442 \h </w:instrText>
         </w:r>
         <w:r>
           <w:rPr>
@@ -3716,7 +4728,7 @@
           <w14:ligatures w14:val="standardContextual"/>
         </w:rPr>
       </w:pPr>
-      <w:hyperlink w:anchor="_Toc194963293" w:history="1">
+      <w:hyperlink w:anchor="_Toc195222443" w:history="1">
         <w:r>
           <w:rPr>
             <w:rStyle w:val="Hyperlink"/>
@@ -3743,7 +4755,7 @@
             <w:noProof/>
             <w:webHidden/>
           </w:rPr>
-          <w:instrText xml:space="preserve"> PAGEREF _Toc194963293 \h </w:instrText>
+          <w:instrText xml:space="preserve"> PAGEREF _Toc195222443 \h </w:instrText>
         </w:r>
         <w:r>
           <w:rPr>
@@ -3790,7 +4802,7 @@
           <w14:ligatures w14:val="standardContextual"/>
         </w:rPr>
       </w:pPr>
-      <w:hyperlink w:anchor="_Toc194963294" w:history="1">
+      <w:hyperlink w:anchor="_Toc195222444" w:history="1">
         <w:r>
           <w:rPr>
             <w:rStyle w:val="Hyperlink"/>
@@ -3817,7 +4829,7 @@
             <w:noProof/>
             <w:webHidden/>
           </w:rPr>
-          <w:instrText xml:space="preserve"> PAGEREF _Toc194963294 \h </w:instrText>
+          <w:instrText xml:space="preserve"> PAGEREF _Toc195222444 \h </w:instrText>
         </w:r>
         <w:r>
           <w:rPr>
@@ -3850,6 +4862,228 @@
     </w:p>
     <w:p>
       <w:pPr>
+        <w:pStyle w:val="TableofFigures"/>
+        <w:tabs>
+          <w:tab w:val="right" w:leader="dot" w:pos="9016"/>
+        </w:tabs>
+        <w:rPr>
+          <w:smallCaps w:val="0"/>
+          <w:noProof/>
+          <w:kern w:val="2"/>
+          <w:sz w:val="24"/>
+          <w:szCs w:val="24"/>
+          <w:lang w:val="en-GB" w:eastAsia="en-GB"/>
+          <w14:ligatures w14:val="standardContextual"/>
+        </w:rPr>
+      </w:pPr>
+      <w:hyperlink w:anchor="_Toc195222445" w:history="1">
+        <w:r>
+          <w:rPr>
+            <w:rStyle w:val="Hyperlink"/>
+            <w:noProof/>
+          </w:rPr>
+          <w:t>Figure 5 Project’s kanban board</w:t>
+        </w:r>
+        <w:r>
+          <w:rPr>
+            <w:noProof/>
+            <w:webHidden/>
+          </w:rPr>
+          <w:tab/>
+        </w:r>
+        <w:r>
+          <w:rPr>
+            <w:noProof/>
+            <w:webHidden/>
+          </w:rPr>
+          <w:fldChar w:fldCharType="begin"/>
+        </w:r>
+        <w:r>
+          <w:rPr>
+            <w:noProof/>
+            <w:webHidden/>
+          </w:rPr>
+          <w:instrText xml:space="preserve"> PAGEREF _Toc195222445 \h </w:instrText>
+        </w:r>
+        <w:r>
+          <w:rPr>
+            <w:noProof/>
+            <w:webHidden/>
+          </w:rPr>
+        </w:r>
+        <w:r>
+          <w:rPr>
+            <w:noProof/>
+            <w:webHidden/>
+          </w:rPr>
+          <w:fldChar w:fldCharType="separate"/>
+        </w:r>
+        <w:r>
+          <w:rPr>
+            <w:noProof/>
+            <w:webHidden/>
+          </w:rPr>
+          <w:t>13</w:t>
+        </w:r>
+        <w:r>
+          <w:rPr>
+            <w:noProof/>
+            <w:webHidden/>
+          </w:rPr>
+          <w:fldChar w:fldCharType="end"/>
+        </w:r>
+      </w:hyperlink>
+    </w:p>
+    <w:p>
+      <w:pPr>
+        <w:pStyle w:val="TableofFigures"/>
+        <w:tabs>
+          <w:tab w:val="right" w:leader="dot" w:pos="9016"/>
+        </w:tabs>
+        <w:rPr>
+          <w:smallCaps w:val="0"/>
+          <w:noProof/>
+          <w:kern w:val="2"/>
+          <w:sz w:val="24"/>
+          <w:szCs w:val="24"/>
+          <w:lang w:val="en-GB" w:eastAsia="en-GB"/>
+          <w14:ligatures w14:val="standardContextual"/>
+        </w:rPr>
+      </w:pPr>
+      <w:hyperlink w:anchor="_Toc195222446" w:history="1">
+        <w:r>
+          <w:rPr>
+            <w:rStyle w:val="Hyperlink"/>
+            <w:noProof/>
+          </w:rPr>
+          <w:t>Figure 6 Car Server Jira epic</w:t>
+        </w:r>
+        <w:r>
+          <w:rPr>
+            <w:noProof/>
+            <w:webHidden/>
+          </w:rPr>
+          <w:tab/>
+        </w:r>
+        <w:r>
+          <w:rPr>
+            <w:noProof/>
+            <w:webHidden/>
+          </w:rPr>
+          <w:fldChar w:fldCharType="begin"/>
+        </w:r>
+        <w:r>
+          <w:rPr>
+            <w:noProof/>
+            <w:webHidden/>
+          </w:rPr>
+          <w:instrText xml:space="preserve"> PAGEREF _Toc195222446 \h </w:instrText>
+        </w:r>
+        <w:r>
+          <w:rPr>
+            <w:noProof/>
+            <w:webHidden/>
+          </w:rPr>
+        </w:r>
+        <w:r>
+          <w:rPr>
+            <w:noProof/>
+            <w:webHidden/>
+          </w:rPr>
+          <w:fldChar w:fldCharType="separate"/>
+        </w:r>
+        <w:r>
+          <w:rPr>
+            <w:noProof/>
+            <w:webHidden/>
+          </w:rPr>
+          <w:t>14</w:t>
+        </w:r>
+        <w:r>
+          <w:rPr>
+            <w:noProof/>
+            <w:webHidden/>
+          </w:rPr>
+          <w:fldChar w:fldCharType="end"/>
+        </w:r>
+      </w:hyperlink>
+    </w:p>
+    <w:p>
+      <w:pPr>
+        <w:pStyle w:val="TableofFigures"/>
+        <w:tabs>
+          <w:tab w:val="right" w:leader="dot" w:pos="9016"/>
+        </w:tabs>
+        <w:rPr>
+          <w:smallCaps w:val="0"/>
+          <w:noProof/>
+          <w:kern w:val="2"/>
+          <w:sz w:val="24"/>
+          <w:szCs w:val="24"/>
+          <w:lang w:val="en-GB" w:eastAsia="en-GB"/>
+          <w14:ligatures w14:val="standardContextual"/>
+        </w:rPr>
+      </w:pPr>
+      <w:hyperlink w:anchor="_Toc195222447" w:history="1">
+        <w:r>
+          <w:rPr>
+            <w:rStyle w:val="Hyperlink"/>
+            <w:noProof/>
+          </w:rPr>
+          <w:t>Figure 7 Jira story for the creation of the server skeleton code</w:t>
+        </w:r>
+        <w:r>
+          <w:rPr>
+            <w:noProof/>
+            <w:webHidden/>
+          </w:rPr>
+          <w:tab/>
+        </w:r>
+        <w:r>
+          <w:rPr>
+            <w:noProof/>
+            <w:webHidden/>
+          </w:rPr>
+          <w:fldChar w:fldCharType="begin"/>
+        </w:r>
+        <w:r>
+          <w:rPr>
+            <w:noProof/>
+            <w:webHidden/>
+          </w:rPr>
+          <w:instrText xml:space="preserve"> PAGEREF _Toc195222447 \h </w:instrText>
+        </w:r>
+        <w:r>
+          <w:rPr>
+            <w:noProof/>
+            <w:webHidden/>
+          </w:rPr>
+        </w:r>
+        <w:r>
+          <w:rPr>
+            <w:noProof/>
+            <w:webHidden/>
+          </w:rPr>
+          <w:fldChar w:fldCharType="separate"/>
+        </w:r>
+        <w:r>
+          <w:rPr>
+            <w:noProof/>
+            <w:webHidden/>
+          </w:rPr>
+          <w:t>14</w:t>
+        </w:r>
+        <w:r>
+          <w:rPr>
+            <w:noProof/>
+            <w:webHidden/>
+          </w:rPr>
+          <w:fldChar w:fldCharType="end"/>
+        </w:r>
+      </w:hyperlink>
+    </w:p>
+    <w:p>
+      <w:pPr>
         <w:pStyle w:val="PRBodyText"/>
         <w:spacing w:line="360" w:lineRule="auto"/>
         <w:rPr>
@@ -3911,7 +5145,7 @@
       <w:pPr>
         <w:pStyle w:val="Heading1"/>
       </w:pPr>
-      <w:bookmarkStart w:id="9" w:name="_Toc194873231"/>
+      <w:bookmarkStart w:id="9" w:name="_Toc195223446"/>
       <w:r>
         <w:t>Table of Tables</w:t>
       </w:r>
@@ -3919,20 +5153,39 @@
     </w:p>
     <w:p/>
     <w:p>
-      <w:fldSimple w:instr=" TOC \h \z \c &quot;Table&quot; ">
-        <w:r>
-          <w:rPr>
-            <w:b/>
-            <w:bCs/>
-            <w:smallCaps/>
-            <w:noProof/>
-            <w:sz w:val="20"/>
-            <w:szCs w:val="20"/>
-            <w:lang w:val="en-US"/>
-          </w:rPr>
-          <w:t>No table of figures entries found.</w:t>
-        </w:r>
-      </w:fldSimple>
+      <w:r>
+        <w:fldChar w:fldCharType="begin"/>
+      </w:r>
+      <w:r>
+        <w:instrText xml:space="preserve"> TOC \h \z \c "Table" </w:instrText>
+      </w:r>
+      <w:r>
+        <w:fldChar w:fldCharType="separate"/>
+      </w:r>
+      <w:r>
+        <w:rPr>
+          <w:b/>
+          <w:bCs/>
+          <w:smallCaps/>
+          <w:noProof/>
+          <w:sz w:val="20"/>
+          <w:szCs w:val="20"/>
+          <w:lang w:val="en-US"/>
+        </w:rPr>
+        <w:t>No table of figures entries found.</w:t>
+      </w:r>
+      <w:r>
+        <w:rPr>
+          <w:b/>
+          <w:bCs/>
+          <w:smallCaps/>
+          <w:noProof/>
+          <w:sz w:val="20"/>
+          <w:szCs w:val="20"/>
+          <w:lang w:val="en-US"/>
+        </w:rPr>
+        <w:fldChar w:fldCharType="end"/>
+      </w:r>
     </w:p>
     <w:p>
       <w:pPr>
@@ -3948,7 +5201,7 @@
       <w:pPr>
         <w:pStyle w:val="Heading1"/>
       </w:pPr>
-      <w:bookmarkStart w:id="10" w:name="_Toc194873232"/>
+      <w:bookmarkStart w:id="10" w:name="_Toc195223447"/>
       <w:r>
         <w:t>Table of Code Listings</w:t>
       </w:r>
@@ -3956,20 +5209,39 @@
     </w:p>
     <w:p/>
     <w:p>
-      <w:fldSimple w:instr=" TOC \h \z \c &quot;Code Listing&quot; ">
-        <w:r>
-          <w:rPr>
-            <w:b/>
-            <w:bCs/>
-            <w:smallCaps/>
-            <w:noProof/>
-            <w:sz w:val="20"/>
-            <w:szCs w:val="20"/>
-            <w:lang w:val="en-US"/>
-          </w:rPr>
-          <w:t>No table of figures entries found.</w:t>
-        </w:r>
-      </w:fldSimple>
+      <w:r>
+        <w:fldChar w:fldCharType="begin"/>
+      </w:r>
+      <w:r>
+        <w:instrText xml:space="preserve"> TOC \h \z \c "Code Listing" </w:instrText>
+      </w:r>
+      <w:r>
+        <w:fldChar w:fldCharType="separate"/>
+      </w:r>
+      <w:r>
+        <w:rPr>
+          <w:b/>
+          <w:bCs/>
+          <w:smallCaps/>
+          <w:noProof/>
+          <w:sz w:val="20"/>
+          <w:szCs w:val="20"/>
+          <w:lang w:val="en-US"/>
+        </w:rPr>
+        <w:t>No table of figures entries found.</w:t>
+      </w:r>
+      <w:r>
+        <w:rPr>
+          <w:b/>
+          <w:bCs/>
+          <w:smallCaps/>
+          <w:noProof/>
+          <w:sz w:val="20"/>
+          <w:szCs w:val="20"/>
+          <w:lang w:val="en-US"/>
+        </w:rPr>
+        <w:fldChar w:fldCharType="end"/>
+      </w:r>
     </w:p>
     <w:p>
       <w:pPr>
@@ -3995,7 +5267,7 @@
         <w:ind w:left="562" w:hanging="562"/>
       </w:pPr>
       <w:bookmarkStart w:id="11" w:name="_Ref357510072"/>
-      <w:bookmarkStart w:id="12" w:name="_Toc194873233"/>
+      <w:bookmarkStart w:id="12" w:name="_Toc195223448"/>
       <w:r>
         <w:lastRenderedPageBreak/>
         <w:t>Introduction</w:t>
@@ -4260,7 +5532,7 @@
         <w:spacing w:after="240"/>
         <w:ind w:left="850" w:hanging="850"/>
       </w:pPr>
-      <w:bookmarkStart w:id="13" w:name="_Toc194873234"/>
+      <w:bookmarkStart w:id="13" w:name="_Toc195223449"/>
       <w:r>
         <w:t>Purpose</w:t>
       </w:r>
@@ -4319,7 +5591,7 @@
         <w:spacing w:after="240"/>
         <w:ind w:left="850" w:hanging="850"/>
       </w:pPr>
-      <w:bookmarkStart w:id="14" w:name="_Toc194873235"/>
+      <w:bookmarkStart w:id="14" w:name="_Toc195223450"/>
       <w:r>
         <w:t>Background</w:t>
       </w:r>
@@ -4747,7 +6019,7 @@
         <w:spacing w:after="240"/>
         <w:ind w:left="1138" w:hanging="1138"/>
       </w:pPr>
-      <w:bookmarkStart w:id="15" w:name="_Toc194873236"/>
+      <w:bookmarkStart w:id="15" w:name="_Toc195223451"/>
       <w:r>
         <w:t>V2X</w:t>
       </w:r>
@@ -5048,7 +6320,7 @@
         <w:spacing w:after="240"/>
         <w:ind w:left="1138" w:hanging="1138"/>
       </w:pPr>
-      <w:bookmarkStart w:id="16" w:name="_Toc194873237"/>
+      <w:bookmarkStart w:id="16" w:name="_Toc195223452"/>
       <w:r>
         <w:t>JWT</w:t>
       </w:r>
@@ -5302,7 +6574,7 @@
         <w:spacing w:after="240"/>
         <w:ind w:left="1138" w:hanging="1138"/>
       </w:pPr>
-      <w:bookmarkStart w:id="17" w:name="_Toc194873238"/>
+      <w:bookmarkStart w:id="17" w:name="_Toc195223453"/>
       <w:r>
         <w:t>Kotlin Multiplatform</w:t>
       </w:r>
@@ -5349,7 +6621,7 @@
         <w:spacing w:after="240"/>
         <w:ind w:left="850" w:hanging="850"/>
       </w:pPr>
-      <w:bookmarkStart w:id="18" w:name="_Toc194873239"/>
+      <w:bookmarkStart w:id="18" w:name="_Toc195223454"/>
       <w:r>
         <w:t>Aims &amp; Objectives</w:t>
       </w:r>
@@ -5580,7 +6852,7 @@
         </w:numPr>
         <w:ind w:left="851" w:hanging="851"/>
       </w:pPr>
-      <w:bookmarkStart w:id="19" w:name="_Toc194873240"/>
+      <w:bookmarkStart w:id="19" w:name="_Toc195223455"/>
       <w:r>
         <w:t>Report Outline</w:t>
       </w:r>
@@ -5601,7 +6873,7 @@
         <w:spacing w:after="240"/>
         <w:ind w:left="567" w:hanging="567"/>
       </w:pPr>
-      <w:bookmarkStart w:id="20" w:name="_Toc194873241"/>
+      <w:bookmarkStart w:id="20" w:name="_Toc195223456"/>
       <w:r>
         <w:t>Design</w:t>
       </w:r>
@@ -5631,7 +6903,7 @@
         <w:spacing w:after="240"/>
         <w:ind w:left="851" w:hanging="851"/>
       </w:pPr>
-      <w:bookmarkStart w:id="21" w:name="_Toc194873242"/>
+      <w:bookmarkStart w:id="21" w:name="_Toc195223457"/>
       <w:r>
         <w:t>Requirements</w:t>
       </w:r>
@@ -5670,9 +6942,11 @@
         <w:spacing w:after="240"/>
         <w:ind w:left="505" w:hanging="505"/>
       </w:pPr>
+      <w:bookmarkStart w:id="22" w:name="_Toc195223458"/>
       <w:r>
         <w:t>User Application</w:t>
       </w:r>
+      <w:bookmarkEnd w:id="22"/>
     </w:p>
     <w:p>
       <w:pPr>
@@ -5877,9 +7151,11 @@
         <w:spacing w:after="240"/>
         <w:ind w:left="505" w:hanging="505"/>
       </w:pPr>
+      <w:bookmarkStart w:id="23" w:name="_Toc195223459"/>
       <w:r>
         <w:t>Server</w:t>
       </w:r>
+      <w:bookmarkEnd w:id="23"/>
     </w:p>
     <w:p>
       <w:pPr>
@@ -6054,12 +7330,14 @@
         <w:spacing w:after="240"/>
         <w:ind w:left="505" w:hanging="505"/>
       </w:pPr>
+      <w:bookmarkStart w:id="24" w:name="_Toc195223460"/>
       <w:r>
         <w:t>Car</w:t>
       </w:r>
       <w:r>
         <w:t xml:space="preserve"> Application</w:t>
       </w:r>
+      <w:bookmarkEnd w:id="24"/>
     </w:p>
     <w:p>
       <w:pPr>
@@ -6274,9 +7552,11 @@
         <w:spacing w:after="240"/>
         <w:ind w:left="851" w:hanging="851"/>
       </w:pPr>
+      <w:bookmarkStart w:id="25" w:name="_Toc195223461"/>
       <w:r>
         <w:t>High Level Design</w:t>
       </w:r>
+      <w:bookmarkEnd w:id="25"/>
     </w:p>
     <w:p>
       <w:pPr>
@@ -6299,9 +7579,11 @@
         <w:spacing w:after="240"/>
         <w:ind w:left="505" w:hanging="505"/>
       </w:pPr>
+      <w:bookmarkStart w:id="26" w:name="_Toc195223462"/>
       <w:r>
         <w:t>Use Case Diagram</w:t>
       </w:r>
+      <w:bookmarkEnd w:id="26"/>
     </w:p>
     <w:p>
       <w:pPr>
@@ -6314,7 +7596,55 @@
         <w:rPr>
           <w:rStyle w:val="TextChar"/>
         </w:rPr>
-        <w:t>The use case diagram is a diagram that provides a broad description of the interactions between the different actors and the designed system, in this case the project main components represent three different actors who interact with each other, and each interaction is a use case, this is better highlighted in the following image:</w:t>
+        <w:t>The use case diagram provides a broad description of the interactions between the different actors and the designed system</w:t>
+      </w:r>
+      <w:r>
+        <w:rPr>
+          <w:rStyle w:val="TextChar"/>
+        </w:rPr>
+        <w:t>.</w:t>
+      </w:r>
+      <w:r>
+        <w:rPr>
+          <w:rStyle w:val="TextChar"/>
+        </w:rPr>
+        <w:t xml:space="preserve"> </w:t>
+      </w:r>
+      <w:r>
+        <w:rPr>
+          <w:rStyle w:val="TextChar"/>
+        </w:rPr>
+        <w:t>I</w:t>
+      </w:r>
+      <w:r>
+        <w:rPr>
+          <w:rStyle w:val="TextChar"/>
+        </w:rPr>
+        <w:t xml:space="preserve">n this case the project main components </w:t>
+      </w:r>
+      <w:r>
+        <w:rPr>
+          <w:rStyle w:val="TextChar"/>
+        </w:rPr>
+        <w:t xml:space="preserve">are </w:t>
+      </w:r>
+      <w:r>
+        <w:rPr>
+          <w:rStyle w:val="TextChar"/>
+        </w:rPr>
+        <w:t>represent</w:t>
+      </w:r>
+      <w:r>
+        <w:rPr>
+          <w:rStyle w:val="TextChar"/>
+        </w:rPr>
+        <w:t>ed by</w:t>
+      </w:r>
+      <w:r>
+        <w:rPr>
+          <w:rStyle w:val="TextChar"/>
+        </w:rPr>
+        <w:t xml:space="preserve"> three different actors who interact with each other, and each interaction is a use case, this is better highlighted in the following image:</w:t>
       </w:r>
       <w:r>
         <w:rPr>
@@ -6386,22 +7716,35 @@
       <w:pPr>
         <w:pStyle w:val="Caption"/>
       </w:pPr>
-      <w:bookmarkStart w:id="22" w:name="_Toc194963291"/>
+      <w:bookmarkStart w:id="27" w:name="_Toc195222441"/>
       <w:r>
         <w:t xml:space="preserve">Figure </w:t>
       </w:r>
-      <w:fldSimple w:instr=" SEQ Figure \* ARABIC ">
-        <w:r>
-          <w:rPr>
-            <w:noProof/>
-          </w:rPr>
-          <w:t>1</w:t>
-        </w:r>
-      </w:fldSimple>
+      <w:r>
+        <w:fldChar w:fldCharType="begin"/>
+      </w:r>
+      <w:r>
+        <w:instrText xml:space="preserve"> SEQ Figure \* ARABIC </w:instrText>
+      </w:r>
+      <w:r>
+        <w:fldChar w:fldCharType="separate"/>
+      </w:r>
+      <w:r>
+        <w:rPr>
+          <w:noProof/>
+        </w:rPr>
+        <w:t>1</w:t>
+      </w:r>
+      <w:r>
+        <w:rPr>
+          <w:noProof/>
+        </w:rPr>
+        <w:fldChar w:fldCharType="end"/>
+      </w:r>
       <w:r>
         <w:t xml:space="preserve"> System use case diagram</w:t>
       </w:r>
-      <w:bookmarkEnd w:id="22"/>
+      <w:bookmarkEnd w:id="27"/>
     </w:p>
     <w:p/>
     <w:p>
@@ -6414,17 +7757,31 @@
         <w:spacing w:after="240"/>
         <w:ind w:left="505" w:hanging="505"/>
       </w:pPr>
+      <w:bookmarkStart w:id="28" w:name="_Toc195223463"/>
       <w:r>
         <w:lastRenderedPageBreak/>
         <w:t>Sequence diagrams</w:t>
       </w:r>
+      <w:bookmarkEnd w:id="28"/>
     </w:p>
     <w:p>
       <w:pPr>
         <w:pStyle w:val="Text"/>
       </w:pPr>
       <w:r>
-        <w:t xml:space="preserve">The use case diagram itself only represents the interaction between the actors of the system, which alone do not provide enough information of how the system behaves, in this case a sequence diagram is required to provide information how the system interactions happen on a time sequence, which can provide a sense of linearity and better understanding of the system requirements and how the components of the system interconnect with each other in more detail. In this project three main sequence diagrams where extracted, </w:t>
+        <w:t>The use case diagram itself only represents the interaction between the actors of the system, which alone do not provide enough information of how the system behaves</w:t>
+      </w:r>
+      <w:r>
+        <w:t>.</w:t>
+      </w:r>
+      <w:r>
+        <w:t xml:space="preserve"> </w:t>
+      </w:r>
+      <w:r>
+        <w:t>I</w:t>
+      </w:r>
+      <w:r>
+        <w:t xml:space="preserve">n this case a sequence diagram is required to provide information how the system interactions happen on a time sequence, which can provide a sense of linearity and better understanding of the system requirements and how the components of the system interconnect with each other in more detail. In this project three main sequence diagrams where extracted, </w:t>
       </w:r>
       <w:r>
         <w:t>which can</w:t>
@@ -6496,22 +7853,35 @@
       <w:pPr>
         <w:pStyle w:val="Caption"/>
       </w:pPr>
-      <w:bookmarkStart w:id="23" w:name="_Toc194963292"/>
+      <w:bookmarkStart w:id="29" w:name="_Toc195222442"/>
       <w:r>
         <w:t xml:space="preserve">Figure </w:t>
       </w:r>
-      <w:fldSimple w:instr=" SEQ Figure \* ARABIC ">
-        <w:r>
-          <w:rPr>
-            <w:noProof/>
-          </w:rPr>
-          <w:t>2</w:t>
-        </w:r>
-      </w:fldSimple>
+      <w:r>
+        <w:fldChar w:fldCharType="begin"/>
+      </w:r>
+      <w:r>
+        <w:instrText xml:space="preserve"> SEQ Figure \* ARABIC </w:instrText>
+      </w:r>
+      <w:r>
+        <w:fldChar w:fldCharType="separate"/>
+      </w:r>
+      <w:r>
+        <w:rPr>
+          <w:noProof/>
+        </w:rPr>
+        <w:t>2</w:t>
+      </w:r>
+      <w:r>
+        <w:rPr>
+          <w:noProof/>
+        </w:rPr>
+        <w:fldChar w:fldCharType="end"/>
+      </w:r>
       <w:r>
         <w:t xml:space="preserve"> Car Server sequence diagram</w:t>
       </w:r>
-      <w:bookmarkEnd w:id="23"/>
+      <w:bookmarkEnd w:id="29"/>
     </w:p>
     <w:p>
       <w:pPr>
@@ -6593,22 +7963,35 @@
       <w:pPr>
         <w:pStyle w:val="Caption"/>
       </w:pPr>
-      <w:bookmarkStart w:id="24" w:name="_Toc194963293"/>
+      <w:bookmarkStart w:id="30" w:name="_Toc195222443"/>
       <w:r>
         <w:t xml:space="preserve">Figure </w:t>
       </w:r>
-      <w:fldSimple w:instr=" SEQ Figure \* ARABIC ">
-        <w:r>
-          <w:rPr>
-            <w:noProof/>
-          </w:rPr>
-          <w:t>3</w:t>
-        </w:r>
-      </w:fldSimple>
+      <w:r>
+        <w:fldChar w:fldCharType="begin"/>
+      </w:r>
+      <w:r>
+        <w:instrText xml:space="preserve"> SEQ Figure \* ARABIC </w:instrText>
+      </w:r>
+      <w:r>
+        <w:fldChar w:fldCharType="separate"/>
+      </w:r>
+      <w:r>
+        <w:rPr>
+          <w:noProof/>
+        </w:rPr>
+        <w:t>3</w:t>
+      </w:r>
+      <w:r>
+        <w:rPr>
+          <w:noProof/>
+        </w:rPr>
+        <w:fldChar w:fldCharType="end"/>
+      </w:r>
       <w:r>
         <w:t xml:space="preserve"> User server sequence diagram</w:t>
       </w:r>
-      <w:bookmarkEnd w:id="24"/>
+      <w:bookmarkEnd w:id="30"/>
     </w:p>
     <w:p>
       <w:pPr>
@@ -6620,6 +8003,7 @@
     <w:p>
       <w:pPr>
         <w:keepNext/>
+        <w:jc w:val="center"/>
       </w:pPr>
       <w:r>
         <w:rPr>
@@ -6627,9 +8011,9 @@
         </w:rPr>
         <w:lastRenderedPageBreak/>
         <w:drawing>
-          <wp:inline distT="0" distB="0" distL="0" distR="0" wp14:anchorId="0CDCD39B" wp14:editId="2F01C4B0">
-            <wp:extent cx="5465445" cy="7900035"/>
-            <wp:effectExtent l="0" t="0" r="1905" b="5715"/>
+          <wp:inline distT="0" distB="0" distL="0" distR="0" wp14:anchorId="0CDCD39B" wp14:editId="1D76A7BA">
+            <wp:extent cx="4998478" cy="7900035"/>
+            <wp:effectExtent l="0" t="0" r="0" b="5715"/>
             <wp:docPr id="1638187141" name="Picture 9"/>
             <wp:cNvGraphicFramePr>
               <a:graphicFrameLocks xmlns:a="http://schemas.openxmlformats.org/drawingml/2006/main" noChangeAspect="1"/>
@@ -6638,7 +8022,7 @@
               <a:graphicData uri="http://schemas.openxmlformats.org/drawingml/2006/picture">
                 <pic:pic xmlns:pic="http://schemas.openxmlformats.org/drawingml/2006/picture">
                   <pic:nvPicPr>
-                    <pic:cNvPr id="0" name="Picture 9"/>
+                    <pic:cNvPr id="1638187141" name="Picture 9"/>
                     <pic:cNvPicPr>
                       <a:picLocks noChangeAspect="1" noChangeArrowheads="1"/>
                     </pic:cNvPicPr>
@@ -6651,7 +8035,6 @@
                         </a:ext>
                       </a:extLst>
                     </a:blip>
-                    <a:srcRect/>
                     <a:stretch>
                       <a:fillRect/>
                     </a:stretch>
@@ -6659,7 +8042,7 @@
                   <pic:spPr bwMode="auto">
                     <a:xfrm>
                       <a:off x="0" y="0"/>
-                      <a:ext cx="5465445" cy="7900035"/>
+                      <a:ext cx="4998478" cy="7900035"/>
                     </a:xfrm>
                     <a:prstGeom prst="rect">
                       <a:avLst/>
@@ -6680,22 +8063,35 @@
       <w:pPr>
         <w:pStyle w:val="Caption"/>
       </w:pPr>
-      <w:bookmarkStart w:id="25" w:name="_Toc194963294"/>
+      <w:bookmarkStart w:id="31" w:name="_Toc195222444"/>
       <w:r>
         <w:t xml:space="preserve">Figure </w:t>
       </w:r>
-      <w:fldSimple w:instr=" SEQ Figure \* ARABIC ">
-        <w:r>
-          <w:rPr>
-            <w:noProof/>
-          </w:rPr>
-          <w:t>4</w:t>
-        </w:r>
-      </w:fldSimple>
+      <w:r>
+        <w:fldChar w:fldCharType="begin"/>
+      </w:r>
+      <w:r>
+        <w:instrText xml:space="preserve"> SEQ Figure \* ARABIC </w:instrText>
+      </w:r>
+      <w:r>
+        <w:fldChar w:fldCharType="separate"/>
+      </w:r>
+      <w:r>
+        <w:rPr>
+          <w:noProof/>
+        </w:rPr>
+        <w:t>4</w:t>
+      </w:r>
+      <w:r>
+        <w:rPr>
+          <w:noProof/>
+        </w:rPr>
+        <w:fldChar w:fldCharType="end"/>
+      </w:r>
       <w:r>
         <w:t xml:space="preserve"> User Car sequence diagram</w:t>
       </w:r>
-      <w:bookmarkEnd w:id="25"/>
+      <w:bookmarkEnd w:id="31"/>
     </w:p>
     <w:p>
       <w:pPr>
@@ -6727,9 +8123,46 @@
         <w:spacing w:after="240"/>
         <w:ind w:left="851" w:hanging="851"/>
       </w:pPr>
+      <w:bookmarkStart w:id="32" w:name="_Toc195223464"/>
       <w:r>
         <w:t>Low Level Design</w:t>
       </w:r>
+      <w:bookmarkEnd w:id="32"/>
+    </w:p>
+    <w:p>
+      <w:pPr>
+        <w:pStyle w:val="Text"/>
+      </w:pPr>
+      <w:r>
+        <w:t>The low level design is a fundamental component of the design chapter which aims to give a more in depth understanding of how the implementation should be, and focus on higher technical details of the development, an example is the creating of class diagrams which is a diagram that represents the components in the system in an object orient manner (units or components represented in classes and instantiated as objects) and how they the relation between them (inheritance, composition)</w:t>
+      </w:r>
+      <w:r>
+        <w:t>. The system class diagrams are:</w:t>
+      </w:r>
+    </w:p>
+    <w:p>
+      <w:pPr>
+        <w:pStyle w:val="Heading3"/>
+        <w:numPr>
+          <w:ilvl w:val="2"/>
+          <w:numId w:val="3"/>
+        </w:numPr>
+        <w:spacing w:after="240"/>
+        <w:ind w:left="505" w:hanging="505"/>
+      </w:pPr>
+      <w:bookmarkStart w:id="33" w:name="_Toc195223465"/>
+      <w:r>
+        <w:t>Class</w:t>
+      </w:r>
+      <w:r>
+        <w:t xml:space="preserve"> diagrams</w:t>
+      </w:r>
+      <w:bookmarkEnd w:id="33"/>
+    </w:p>
+    <w:p>
+      <w:pPr>
+        <w:pStyle w:val="Text"/>
+      </w:pPr>
     </w:p>
     <w:p>
       <w:pPr>
@@ -6741,12 +8174,580 @@
         <w:spacing w:after="240"/>
         <w:ind w:left="851" w:hanging="851"/>
       </w:pPr>
+      <w:bookmarkStart w:id="34" w:name="_Toc195223466"/>
       <w:r>
         <w:t>Agile Methodology</w:t>
       </w:r>
-    </w:p>
-    <w:p/>
-    <w:p/>
+      <w:bookmarkEnd w:id="34"/>
+    </w:p>
+    <w:p>
+      <w:pPr>
+        <w:pStyle w:val="Text"/>
+      </w:pPr>
+      <w:r>
+        <w:t xml:space="preserve">Given the nature of the project being developed and its complexity, some form of project management is required so the development can meet the needs of requirements as much as possible. </w:t>
+      </w:r>
+      <w:r>
+        <w:t xml:space="preserve">As far as methodology is concerned there are major methodologies in software development today, such as waterfall which according to </w:t>
+      </w:r>
+      <w:sdt>
+        <w:sdtPr>
+          <w:id w:val="-1564633943"/>
+          <w:citation/>
+        </w:sdtPr>
+        <w:sdtContent>
+          <w:r>
+            <w:fldChar w:fldCharType="begin"/>
+          </w:r>
+          <w:r>
+            <w:instrText xml:space="preserve"> CITATION Fal25 \l 2057 </w:instrText>
+          </w:r>
+          <w:r>
+            <w:fldChar w:fldCharType="separate"/>
+          </w:r>
+          <w:r>
+            <w:t xml:space="preserve">(Falade rhoda, </w:t>
+          </w:r>
+          <w:r>
+            <w:rPr>
+              <w:i/>
+              <w:iCs/>
+            </w:rPr>
+            <w:t>et al.</w:t>
+          </w:r>
+          <w:r>
+            <w:t>, 2025)</w:t>
+          </w:r>
+          <w:r>
+            <w:fldChar w:fldCharType="end"/>
+          </w:r>
+        </w:sdtContent>
+      </w:sdt>
+      <w:r>
+        <w:t xml:space="preserve"> focus on “</w:t>
+      </w:r>
+      <w:r>
+        <w:t>Detailed upfront planning, fixed scope, phased progression</w:t>
+      </w:r>
+      <w:r>
+        <w:t>”</w:t>
+      </w:r>
+      <w:r>
+        <w:t xml:space="preserve"> but “</w:t>
+      </w:r>
+      <w:r>
+        <w:t>Waterfall  resists  change,  risking  irrelevance</w:t>
+      </w:r>
+      <w:r>
+        <w:t>” and “</w:t>
+      </w:r>
+      <w:r>
+        <w:t>Scope issues surface during testing,  inflating  costs  if misaligned with needs</w:t>
+      </w:r>
+      <w:r>
+        <w:t>”</w:t>
+      </w:r>
+      <w:r>
+        <w:t xml:space="preserve">, </w:t>
+      </w:r>
+      <w:r>
+        <w:t>on the other end</w:t>
+      </w:r>
+      <w:r>
+        <w:t xml:space="preserve"> agile which key feature are “</w:t>
+      </w:r>
+      <w:r>
+        <w:t>Iterative planning, continuous stakeholder feedback, adaptive scope refinement</w:t>
+      </w:r>
+      <w:r>
+        <w:t>” while it risks “</w:t>
+      </w:r>
+      <w:r>
+        <w:t>Over-Flexibility: Without discipline, Agile  can  invite endless changes</w:t>
+      </w:r>
+      <w:r>
+        <w:t xml:space="preserve">”. Given the pros and cons of both methodologies the one selected for this project was the agile methodology since it provides higher flexibility deliverable increments and nature of the project helps mitigate ant risk of endless change given its straightforward nature. Within the agile methodology there exist several frameworks such as </w:t>
+      </w:r>
+      <w:r>
+        <w:t>K</w:t>
+      </w:r>
+      <w:r>
+        <w:t xml:space="preserve">anban, </w:t>
+      </w:r>
+      <w:r>
+        <w:t>SCRUM</w:t>
+      </w:r>
+      <w:r>
+        <w:t>, SAFe, etc.., for this specific project Kanban was selected given the size of the team and nature of the segments of work (linear workload).</w:t>
+      </w:r>
+    </w:p>
+    <w:p>
+      <w:pPr>
+        <w:spacing w:after="160" w:line="259" w:lineRule="auto"/>
+        <w:rPr>
+          <w:sz w:val="24"/>
+          <w:szCs w:val="24"/>
+        </w:rPr>
+      </w:pPr>
+      <w:r>
+        <w:br w:type="page"/>
+      </w:r>
+    </w:p>
+    <w:p>
+      <w:pPr>
+        <w:pStyle w:val="Heading3"/>
+        <w:numPr>
+          <w:ilvl w:val="2"/>
+          <w:numId w:val="3"/>
+        </w:numPr>
+        <w:spacing w:after="240"/>
+        <w:ind w:left="505" w:hanging="505"/>
+      </w:pPr>
+      <w:bookmarkStart w:id="35" w:name="_Toc195223467"/>
+      <w:r>
+        <w:lastRenderedPageBreak/>
+        <w:t>Kanban Board</w:t>
+      </w:r>
+      <w:bookmarkEnd w:id="35"/>
+    </w:p>
+    <w:p>
+      <w:pPr>
+        <w:pStyle w:val="Text"/>
+      </w:pPr>
+      <w:r>
+        <w:t>Kanban as many other frameworks, presents its artefacts in</w:t>
+      </w:r>
+      <w:r>
+        <w:t xml:space="preserve"> a board called</w:t>
+      </w:r>
+      <w:r>
+        <w:t xml:space="preserve"> Kanban board, in which columns separate the flow of work, in this project the flows defined were, </w:t>
+      </w:r>
+      <w:r>
+        <w:rPr>
+          <w:i/>
+          <w:iCs/>
+        </w:rPr>
+        <w:t>Ready</w:t>
+      </w:r>
+      <w:r>
+        <w:t xml:space="preserve"> which represents any story or task that contains a complete description and is ready to be started, </w:t>
+      </w:r>
+      <w:r>
+        <w:rPr>
+          <w:i/>
+          <w:iCs/>
+        </w:rPr>
+        <w:t>In Progress</w:t>
+      </w:r>
+      <w:r>
+        <w:t xml:space="preserve"> which holds any story or task in active development and finally </w:t>
+      </w:r>
+      <w:r>
+        <w:rPr>
+          <w:i/>
+          <w:iCs/>
+        </w:rPr>
+        <w:t>Done</w:t>
+      </w:r>
+      <w:r>
+        <w:t xml:space="preserve"> </w:t>
+      </w:r>
+      <w:r>
+        <w:t xml:space="preserve">which represents every task which have been </w:t>
+      </w:r>
+      <w:r>
+        <w:t>merged</w:t>
+      </w:r>
+      <w:r>
+        <w:t xml:space="preserve"> to the main branch</w:t>
+      </w:r>
+      <w:r>
+        <w:t>.</w:t>
+      </w:r>
+      <w:r>
+        <w:t xml:space="preserve"> The project’s board can be visualized in the figure below:</w:t>
+      </w:r>
+    </w:p>
+    <w:p>
+      <w:pPr>
+        <w:pStyle w:val="Text"/>
+        <w:keepNext/>
+        <w:jc w:val="center"/>
+      </w:pPr>
+      <w:r>
+        <w:rPr>
+          <w:noProof/>
+        </w:rPr>
+        <w:drawing>
+          <wp:inline distT="0" distB="0" distL="0" distR="0" wp14:anchorId="148B54BE" wp14:editId="71B3E828">
+            <wp:extent cx="5731510" cy="2591435"/>
+            <wp:effectExtent l="0" t="0" r="2540" b="0"/>
+            <wp:docPr id="127110943" name="Picture 1" descr="A screenshot of a computer&#10;&#10;AI-generated content may be incorrect."/>
+            <wp:cNvGraphicFramePr>
+              <a:graphicFrameLocks xmlns:a="http://schemas.openxmlformats.org/drawingml/2006/main" noChangeAspect="1"/>
+            </wp:cNvGraphicFramePr>
+            <a:graphic xmlns:a="http://schemas.openxmlformats.org/drawingml/2006/main">
+              <a:graphicData uri="http://schemas.openxmlformats.org/drawingml/2006/picture">
+                <pic:pic xmlns:pic="http://schemas.openxmlformats.org/drawingml/2006/picture">
+                  <pic:nvPicPr>
+                    <pic:cNvPr id="127110943" name="Picture 1" descr="A screenshot of a computer&#10;&#10;AI-generated content may be incorrect."/>
+                    <pic:cNvPicPr/>
+                  </pic:nvPicPr>
+                  <pic:blipFill>
+                    <a:blip r:embed="rId14"/>
+                    <a:stretch>
+                      <a:fillRect/>
+                    </a:stretch>
+                  </pic:blipFill>
+                  <pic:spPr>
+                    <a:xfrm>
+                      <a:off x="0" y="0"/>
+                      <a:ext cx="5731510" cy="2591435"/>
+                    </a:xfrm>
+                    <a:prstGeom prst="rect">
+                      <a:avLst/>
+                    </a:prstGeom>
+                  </pic:spPr>
+                </pic:pic>
+              </a:graphicData>
+            </a:graphic>
+          </wp:inline>
+        </w:drawing>
+      </w:r>
+    </w:p>
+    <w:p>
+      <w:pPr>
+        <w:pStyle w:val="Caption"/>
+      </w:pPr>
+      <w:bookmarkStart w:id="36" w:name="_Toc195222445"/>
+      <w:r>
+        <w:t xml:space="preserve">Figure </w:t>
+      </w:r>
+      <w:r>
+        <w:fldChar w:fldCharType="begin"/>
+      </w:r>
+      <w:r>
+        <w:instrText xml:space="preserve"> SEQ Figure \* ARABIC </w:instrText>
+      </w:r>
+      <w:r>
+        <w:fldChar w:fldCharType="separate"/>
+      </w:r>
+      <w:r>
+        <w:rPr>
+          <w:noProof/>
+        </w:rPr>
+        <w:t>5</w:t>
+      </w:r>
+      <w:r>
+        <w:fldChar w:fldCharType="end"/>
+      </w:r>
+      <w:r>
+        <w:t xml:space="preserve"> Project’s kanban board</w:t>
+      </w:r>
+      <w:bookmarkEnd w:id="36"/>
+    </w:p>
+    <w:p>
+      <w:pPr>
+        <w:spacing w:after="160" w:line="259" w:lineRule="auto"/>
+      </w:pPr>
+      <w:r>
+        <w:br w:type="page"/>
+      </w:r>
+    </w:p>
+    <w:p>
+      <w:pPr>
+        <w:spacing w:after="160" w:line="259" w:lineRule="auto"/>
+        <w:rPr>
+          <w:i/>
+          <w:iCs/>
+          <w:color w:val="44546A" w:themeColor="text2"/>
+          <w:sz w:val="24"/>
+          <w:szCs w:val="18"/>
+        </w:rPr>
+      </w:pPr>
+    </w:p>
+    <w:p>
+      <w:pPr>
+        <w:pStyle w:val="Heading3"/>
+        <w:numPr>
+          <w:ilvl w:val="2"/>
+          <w:numId w:val="3"/>
+        </w:numPr>
+        <w:spacing w:after="240"/>
+        <w:ind w:left="505" w:hanging="505"/>
+      </w:pPr>
+      <w:bookmarkStart w:id="37" w:name="_Toc195223468"/>
+      <w:r>
+        <w:t>Epics</w:t>
+      </w:r>
+      <w:bookmarkEnd w:id="37"/>
+    </w:p>
+    <w:p>
+      <w:pPr>
+        <w:pStyle w:val="Text"/>
+      </w:pPr>
+      <w:r>
+        <w:t>An epic is an agile artifact that represents a large feature, usually an epic is written in a very high-level perspective mostly focused on a larger scope of the feature, highlighting the feature’s functional requirements</w:t>
+      </w:r>
+      <w:r>
+        <w:t>.</w:t>
+      </w:r>
+      <w:r>
+        <w:t xml:space="preserve"> </w:t>
+      </w:r>
+      <w:r>
+        <w:t>T</w:t>
+      </w:r>
+      <w:r>
+        <w:t>his project contain</w:t>
+      </w:r>
+      <w:r>
+        <w:t>s</w:t>
+      </w:r>
+      <w:r>
+        <w:t xml:space="preserve"> three epics</w:t>
+      </w:r>
+      <w:r>
+        <w:t xml:space="preserve"> Server, User App and Car App. </w:t>
+      </w:r>
+      <w:r>
+        <w:t>The image below is of one of the project features:</w:t>
+      </w:r>
+    </w:p>
+    <w:p>
+      <w:pPr>
+        <w:pStyle w:val="Text"/>
+        <w:keepNext/>
+        <w:jc w:val="center"/>
+      </w:pPr>
+      <w:r>
+        <w:rPr>
+          <w:noProof/>
+        </w:rPr>
+        <w:drawing>
+          <wp:inline distT="0" distB="0" distL="0" distR="0" wp14:anchorId="55FFAEDA" wp14:editId="3F7654DE">
+            <wp:extent cx="3793931" cy="1859976"/>
+            <wp:effectExtent l="0" t="0" r="0" b="6985"/>
+            <wp:docPr id="1509924562" name="Picture 1" descr="A screenshot of a computer&#10;&#10;AI-generated content may be incorrect."/>
+            <wp:cNvGraphicFramePr>
+              <a:graphicFrameLocks xmlns:a="http://schemas.openxmlformats.org/drawingml/2006/main" noChangeAspect="1"/>
+            </wp:cNvGraphicFramePr>
+            <a:graphic xmlns:a="http://schemas.openxmlformats.org/drawingml/2006/main">
+              <a:graphicData uri="http://schemas.openxmlformats.org/drawingml/2006/picture">
+                <pic:pic xmlns:pic="http://schemas.openxmlformats.org/drawingml/2006/picture">
+                  <pic:nvPicPr>
+                    <pic:cNvPr id="1509924562" name="Picture 1" descr="A screenshot of a computer&#10;&#10;AI-generated content may be incorrect."/>
+                    <pic:cNvPicPr/>
+                  </pic:nvPicPr>
+                  <pic:blipFill>
+                    <a:blip r:embed="rId15"/>
+                    <a:stretch>
+                      <a:fillRect/>
+                    </a:stretch>
+                  </pic:blipFill>
+                  <pic:spPr>
+                    <a:xfrm>
+                      <a:off x="0" y="0"/>
+                      <a:ext cx="3804557" cy="1865186"/>
+                    </a:xfrm>
+                    <a:prstGeom prst="rect">
+                      <a:avLst/>
+                    </a:prstGeom>
+                  </pic:spPr>
+                </pic:pic>
+              </a:graphicData>
+            </a:graphic>
+          </wp:inline>
+        </w:drawing>
+      </w:r>
+    </w:p>
+    <w:p>
+      <w:pPr>
+        <w:pStyle w:val="Caption"/>
+      </w:pPr>
+      <w:bookmarkStart w:id="38" w:name="_Toc195222446"/>
+      <w:r>
+        <w:t xml:space="preserve">Figure </w:t>
+      </w:r>
+      <w:r>
+        <w:fldChar w:fldCharType="begin"/>
+      </w:r>
+      <w:r>
+        <w:instrText xml:space="preserve"> SEQ Figure \* ARABIC </w:instrText>
+      </w:r>
+      <w:r>
+        <w:fldChar w:fldCharType="separate"/>
+      </w:r>
+      <w:r>
+        <w:rPr>
+          <w:noProof/>
+        </w:rPr>
+        <w:t>6</w:t>
+      </w:r>
+      <w:r>
+        <w:fldChar w:fldCharType="end"/>
+      </w:r>
+      <w:r>
+        <w:t xml:space="preserve"> Car Server Jira epic</w:t>
+      </w:r>
+      <w:bookmarkEnd w:id="38"/>
+    </w:p>
+    <w:p>
+      <w:pPr>
+        <w:pStyle w:val="Heading3"/>
+        <w:numPr>
+          <w:ilvl w:val="2"/>
+          <w:numId w:val="3"/>
+        </w:numPr>
+        <w:spacing w:after="240"/>
+        <w:ind w:left="505" w:hanging="505"/>
+      </w:pPr>
+      <w:bookmarkStart w:id="39" w:name="_Toc195223469"/>
+      <w:r>
+        <w:t>Stories</w:t>
+      </w:r>
+      <w:bookmarkEnd w:id="39"/>
+    </w:p>
+    <w:p>
+      <w:pPr>
+        <w:pStyle w:val="Text"/>
+        <w:rPr>
+          <w:noProof/>
+        </w:rPr>
+      </w:pPr>
+      <w:r>
+        <w:t xml:space="preserve">Stories in agile represent a smaller </w:t>
+      </w:r>
+      <w:r>
+        <w:t>part</w:t>
+      </w:r>
+      <w:r>
+        <w:t xml:space="preserve"> of a feature</w:t>
+      </w:r>
+      <w:r>
+        <w:t xml:space="preserve">, usually carries a more granulated description written in the perspective of the developer or user and aims to </w:t>
+      </w:r>
+      <w:r>
+        <w:t>implement one or more functional requirements.</w:t>
+      </w:r>
+      <w:r>
+        <w:t xml:space="preserve"> The figure bellow represents one of many tasks of this project:</w:t>
+      </w:r>
+    </w:p>
+    <w:p>
+      <w:pPr>
+        <w:pStyle w:val="Text"/>
+        <w:keepNext/>
+        <w:jc w:val="center"/>
+      </w:pPr>
+      <w:r>
+        <w:rPr>
+          <w:noProof/>
+        </w:rPr>
+        <w:drawing>
+          <wp:inline distT="0" distB="0" distL="0" distR="0" wp14:anchorId="4DC346E7" wp14:editId="1290A390">
+            <wp:extent cx="4997302" cy="2160367"/>
+            <wp:effectExtent l="0" t="0" r="0" b="0"/>
+            <wp:docPr id="1726957972" name="Picture 1" descr="A screenshot of a computer&#10;&#10;AI-generated content may be incorrect."/>
+            <wp:cNvGraphicFramePr>
+              <a:graphicFrameLocks xmlns:a="http://schemas.openxmlformats.org/drawingml/2006/main" noChangeAspect="1"/>
+            </wp:cNvGraphicFramePr>
+            <a:graphic xmlns:a="http://schemas.openxmlformats.org/drawingml/2006/main">
+              <a:graphicData uri="http://schemas.openxmlformats.org/drawingml/2006/picture">
+                <pic:pic xmlns:pic="http://schemas.openxmlformats.org/drawingml/2006/picture">
+                  <pic:nvPicPr>
+                    <pic:cNvPr id="1726957972" name="Picture 1" descr="A screenshot of a computer&#10;&#10;AI-generated content may be incorrect."/>
+                    <pic:cNvPicPr/>
+                  </pic:nvPicPr>
+                  <pic:blipFill>
+                    <a:blip r:embed="rId16"/>
+                    <a:stretch>
+                      <a:fillRect/>
+                    </a:stretch>
+                  </pic:blipFill>
+                  <pic:spPr>
+                    <a:xfrm>
+                      <a:off x="0" y="0"/>
+                      <a:ext cx="5019807" cy="2170096"/>
+                    </a:xfrm>
+                    <a:prstGeom prst="rect">
+                      <a:avLst/>
+                    </a:prstGeom>
+                  </pic:spPr>
+                </pic:pic>
+              </a:graphicData>
+            </a:graphic>
+          </wp:inline>
+        </w:drawing>
+      </w:r>
+    </w:p>
+    <w:p>
+      <w:pPr>
+        <w:pStyle w:val="Caption"/>
+      </w:pPr>
+      <w:bookmarkStart w:id="40" w:name="_Toc195222447"/>
+      <w:r>
+        <w:t xml:space="preserve">Figure </w:t>
+      </w:r>
+      <w:r>
+        <w:fldChar w:fldCharType="begin"/>
+      </w:r>
+      <w:r>
+        <w:instrText xml:space="preserve"> SEQ Figure \* ARABIC </w:instrText>
+      </w:r>
+      <w:r>
+        <w:fldChar w:fldCharType="separate"/>
+      </w:r>
+      <w:r>
+        <w:rPr>
+          <w:noProof/>
+        </w:rPr>
+        <w:t>7</w:t>
+      </w:r>
+      <w:r>
+        <w:fldChar w:fldCharType="end"/>
+      </w:r>
+      <w:r>
+        <w:t xml:space="preserve"> Jira story for the creation of the server skeleton code</w:t>
+      </w:r>
+      <w:bookmarkEnd w:id="40"/>
+    </w:p>
+    <w:p>
+      <w:pPr>
+        <w:spacing w:after="160" w:line="259" w:lineRule="auto"/>
+        <w:rPr>
+          <w:i/>
+          <w:iCs/>
+          <w:color w:val="44546A" w:themeColor="text2"/>
+          <w:sz w:val="24"/>
+          <w:szCs w:val="18"/>
+        </w:rPr>
+      </w:pPr>
+      <w:r>
+        <w:br w:type="page"/>
+      </w:r>
+    </w:p>
+    <w:p>
+      <w:pPr>
+        <w:pStyle w:val="Caption"/>
+      </w:pPr>
+    </w:p>
+    <w:p>
+      <w:pPr>
+        <w:pStyle w:val="Text"/>
+      </w:pPr>
+    </w:p>
+    <w:p>
+      <w:pPr>
+        <w:pStyle w:val="Text"/>
+      </w:pPr>
+    </w:p>
+    <w:p>
+      <w:pPr>
+        <w:pStyle w:val="Text"/>
+      </w:pPr>
+    </w:p>
     <w:p/>
     <w:p/>
     <w:p>
@@ -6778,25 +8779,16 @@
         <w:br w:type="page"/>
       </w:r>
     </w:p>
-    <w:p>
-      <w:pPr>
-        <w:ind w:left="1701" w:hanging="1701"/>
-      </w:pPr>
-    </w:p>
-    <w:p>
-      <w:pPr>
-        <w:ind w:left="1701" w:hanging="1701"/>
-      </w:pPr>
-    </w:p>
+    <w:p/>
     <w:p>
       <w:pPr>
         <w:pStyle w:val="Heading1"/>
       </w:pPr>
-      <w:bookmarkStart w:id="26" w:name="_Toc194873244"/>
+      <w:bookmarkStart w:id="41" w:name="_Toc195223470"/>
       <w:r>
         <w:t>Appendices</w:t>
       </w:r>
-      <w:bookmarkEnd w:id="26"/>
+      <w:bookmarkEnd w:id="41"/>
     </w:p>
     <w:p>
       <w:pPr>
@@ -6807,7 +8799,7 @@
       <w:pPr>
         <w:ind w:left="1701" w:hanging="1701"/>
         <w:sectPr>
-          <w:footerReference w:type="default" r:id="rId14"/>
+          <w:footerReference w:type="default" r:id="rId17"/>
           <w:pgSz w:w="11906" w:h="16838"/>
           <w:pgMar w:top="1440" w:right="1440" w:bottom="1440" w:left="1440" w:header="708" w:footer="708" w:gutter="0"/>
           <w:pgNumType w:start="1"/>
@@ -6827,14 +8819,14 @@
         <w:spacing w:before="0" w:line="360" w:lineRule="auto"/>
         <w:ind w:left="567" w:hanging="567"/>
       </w:pPr>
-      <w:bookmarkStart w:id="27" w:name="_Toc194873245"/>
+      <w:bookmarkStart w:id="42" w:name="_Toc195223471"/>
       <w:r>
         <w:t xml:space="preserve">Appendix A:  </w:t>
       </w:r>
       <w:r>
         <w:t>References</w:t>
       </w:r>
-      <w:bookmarkEnd w:id="27"/>
+      <w:bookmarkEnd w:id="42"/>
     </w:p>
     <w:sdt>
       <w:sdtPr>
@@ -6885,6 +8877,118 @@
                 <w:rPr>
                   <w:noProof/>
                 </w:rPr>
+                <w:t>Falade rhoda, A., Philip, T. &amp; Ava, A., 2025. Agile vs. Waterfall: Which Methodology Best Reduces Scope Creep?. p. 5.</w:t>
+              </w:r>
+            </w:p>
+            <w:p>
+              <w:pPr>
+                <w:pStyle w:val="Bibliography"/>
+                <w:rPr>
+                  <w:noProof/>
+                </w:rPr>
+              </w:pPr>
+              <w:r>
+                <w:rPr>
+                  <w:noProof/>
+                </w:rPr>
+                <w:t xml:space="preserve">JetBrains, 2024. </w:t>
+              </w:r>
+              <w:r>
+                <w:rPr>
+                  <w:i/>
+                  <w:iCs/>
+                  <w:noProof/>
+                </w:rPr>
+                <w:t xml:space="preserve">Kotlin Help. </w:t>
+              </w:r>
+              <w:r>
+                <w:rPr>
+                  <w:noProof/>
+                </w:rPr>
+                <w:t xml:space="preserve">[Online] </w:t>
+              </w:r>
+              <w:r>
+                <w:rPr>
+                  <w:noProof/>
+                </w:rPr>
+                <w:br/>
+                <w:t xml:space="preserve">Available at: </w:t>
+              </w:r>
+              <w:r>
+                <w:rPr>
+                  <w:noProof/>
+                  <w:u w:val="single"/>
+                </w:rPr>
+                <w:t>https://kotlinlang.org/docs/multiplatform-intro.html</w:t>
+              </w:r>
+              <w:r>
+                <w:rPr>
+                  <w:noProof/>
+                </w:rPr>
+                <w:br/>
+                <w:t>[Accessed 2025].</w:t>
+              </w:r>
+            </w:p>
+            <w:p>
+              <w:pPr>
+                <w:pStyle w:val="Bibliography"/>
+                <w:rPr>
+                  <w:noProof/>
+                </w:rPr>
+              </w:pPr>
+              <w:r>
+                <w:rPr>
+                  <w:noProof/>
+                </w:rPr>
+                <w:t xml:space="preserve">Jones, M. B., Bradley, J. &amp; Sakimura, N., 2015. </w:t>
+              </w:r>
+              <w:r>
+                <w:rPr>
+                  <w:i/>
+                  <w:iCs/>
+                  <w:noProof/>
+                </w:rPr>
+                <w:t xml:space="preserve">JSON Web Token (JWT). </w:t>
+              </w:r>
+              <w:r>
+                <w:rPr>
+                  <w:noProof/>
+                </w:rPr>
+                <w:t xml:space="preserve">[Online] </w:t>
+              </w:r>
+              <w:r>
+                <w:rPr>
+                  <w:noProof/>
+                </w:rPr>
+                <w:br/>
+                <w:t xml:space="preserve">Available at: </w:t>
+              </w:r>
+              <w:r>
+                <w:rPr>
+                  <w:noProof/>
+                  <w:u w:val="single"/>
+                </w:rPr>
+                <w:t>https://www.rfc-editor.org/rfc/rfc7519.html</w:t>
+              </w:r>
+              <w:r>
+                <w:rPr>
+                  <w:noProof/>
+                </w:rPr>
+                <w:br/>
+                <w:t>[Accessed 2025].</w:t>
+              </w:r>
+            </w:p>
+            <w:p>
+              <w:pPr>
+                <w:pStyle w:val="Bibliography"/>
+                <w:rPr>
+                  <w:noProof/>
+                </w:rPr>
+              </w:pPr>
+              <w:r>
+                <w:rPr>
+                  <w:noProof/>
+                </w:rPr>
                 <w:t xml:space="preserve">Monowar, H., Sibin, M., Takayuki, S. &amp; Hongsheng, L., 2020. Securing Vehicle-to-Everything (V2X) Communication Platforms. </w:t>
               </w:r>
               <w:r>
@@ -6900,6 +9004,34 @@
                   <w:noProof/>
                 </w:rPr>
                 <w:t>5(4), p. 22.</w:t>
+              </w:r>
+            </w:p>
+            <w:p>
+              <w:pPr>
+                <w:pStyle w:val="Bibliography"/>
+                <w:rPr>
+                  <w:noProof/>
+                </w:rPr>
+              </w:pPr>
+              <w:r>
+                <w:rPr>
+                  <w:noProof/>
+                </w:rPr>
+                <w:t xml:space="preserve">Rana, M., Pandey, A., Mishra, A. &amp; Kandu, V., 2023. Enhancing Data Security: A Comprehensive Study on the Efficacy of. </w:t>
+              </w:r>
+              <w:r>
+                <w:rPr>
+                  <w:i/>
+                  <w:iCs/>
+                  <w:noProof/>
+                </w:rPr>
+                <w:t xml:space="preserve">International Journal on Recent and Innovation Trends in Computinng and Communication, </w:t>
+              </w:r>
+              <w:r>
+                <w:rPr>
+                  <w:noProof/>
+                </w:rPr>
+                <w:t>11(9), pp. 4409-4416.</w:t>
               </w:r>
             </w:p>
             <w:p>
@@ -7078,6 +9210,7 @@
         <w:spacing w:after="160" w:line="259" w:lineRule="auto"/>
       </w:pPr>
       <w:r>
+        <w:lastRenderedPageBreak/>
         <w:br w:type="page"/>
       </w:r>
     </w:p>
@@ -7085,16 +9218,16 @@
       <w:pPr>
         <w:pStyle w:val="Heading1"/>
       </w:pPr>
-      <w:bookmarkStart w:id="28" w:name="_Toc194873246"/>
+      <w:bookmarkStart w:id="43" w:name="_Toc195223472"/>
       <w:r>
         <w:lastRenderedPageBreak/>
         <w:t>Appendix B:  Code Listing</w:t>
       </w:r>
-      <w:bookmarkEnd w:id="28"/>
+      <w:bookmarkEnd w:id="43"/>
     </w:p>
     <w:p/>
     <w:sectPr>
-      <w:footerReference w:type="default" r:id="rId15"/>
+      <w:footerReference w:type="default" r:id="rId18"/>
       <w:pgSz w:w="11906" w:h="16838"/>
       <w:pgMar w:top="1440" w:right="1440" w:bottom="1440" w:left="1440" w:header="708" w:footer="708" w:gutter="0"/>
       <w:pgNumType w:fmt="lowerRoman" w:start="1"/>
@@ -9681,6 +11814,119 @@
     </w:lvl>
   </w:abstractNum>
   <w:abstractNum w:abstractNumId="22" w15:restartNumberingAfterBreak="0">
+    <w:nsid w:val="602E0BAB"/>
+    <w:multiLevelType w:val="hybridMultilevel"/>
+    <w:tmpl w:val="8C96C684"/>
+    <w:lvl w:ilvl="0" w:tplc="08090001">
+      <w:start w:val="1"/>
+      <w:numFmt w:val="bullet"/>
+      <w:lvlText w:val=""/>
+      <w:lvlJc w:val="left"/>
+      <w:pPr>
+        <w:ind w:left="720" w:hanging="360"/>
+      </w:pPr>
+      <w:rPr>
+        <w:rFonts w:ascii="Symbol" w:hAnsi="Symbol" w:hint="default"/>
+      </w:rPr>
+    </w:lvl>
+    <w:lvl w:ilvl="1" w:tplc="08090003" w:tentative="1">
+      <w:start w:val="1"/>
+      <w:numFmt w:val="bullet"/>
+      <w:lvlText w:val="o"/>
+      <w:lvlJc w:val="left"/>
+      <w:pPr>
+        <w:ind w:left="1440" w:hanging="360"/>
+      </w:pPr>
+      <w:rPr>
+        <w:rFonts w:ascii="Courier New" w:hAnsi="Courier New" w:cs="Courier New" w:hint="default"/>
+      </w:rPr>
+    </w:lvl>
+    <w:lvl w:ilvl="2" w:tplc="08090005" w:tentative="1">
+      <w:start w:val="1"/>
+      <w:numFmt w:val="bullet"/>
+      <w:lvlText w:val=""/>
+      <w:lvlJc w:val="left"/>
+      <w:pPr>
+        <w:ind w:left="2160" w:hanging="360"/>
+      </w:pPr>
+      <w:rPr>
+        <w:rFonts w:ascii="Wingdings" w:hAnsi="Wingdings" w:hint="default"/>
+      </w:rPr>
+    </w:lvl>
+    <w:lvl w:ilvl="3" w:tplc="08090001" w:tentative="1">
+      <w:start w:val="1"/>
+      <w:numFmt w:val="bullet"/>
+      <w:lvlText w:val=""/>
+      <w:lvlJc w:val="left"/>
+      <w:pPr>
+        <w:ind w:left="2880" w:hanging="360"/>
+      </w:pPr>
+      <w:rPr>
+        <w:rFonts w:ascii="Symbol" w:hAnsi="Symbol" w:hint="default"/>
+      </w:rPr>
+    </w:lvl>
+    <w:lvl w:ilvl="4" w:tplc="08090003" w:tentative="1">
+      <w:start w:val="1"/>
+      <w:numFmt w:val="bullet"/>
+      <w:lvlText w:val="o"/>
+      <w:lvlJc w:val="left"/>
+      <w:pPr>
+        <w:ind w:left="3600" w:hanging="360"/>
+      </w:pPr>
+      <w:rPr>
+        <w:rFonts w:ascii="Courier New" w:hAnsi="Courier New" w:cs="Courier New" w:hint="default"/>
+      </w:rPr>
+    </w:lvl>
+    <w:lvl w:ilvl="5" w:tplc="08090005" w:tentative="1">
+      <w:start w:val="1"/>
+      <w:numFmt w:val="bullet"/>
+      <w:lvlText w:val=""/>
+      <w:lvlJc w:val="left"/>
+      <w:pPr>
+        <w:ind w:left="4320" w:hanging="360"/>
+      </w:pPr>
+      <w:rPr>
+        <w:rFonts w:ascii="Wingdings" w:hAnsi="Wingdings" w:hint="default"/>
+      </w:rPr>
+    </w:lvl>
+    <w:lvl w:ilvl="6" w:tplc="08090001" w:tentative="1">
+      <w:start w:val="1"/>
+      <w:numFmt w:val="bullet"/>
+      <w:lvlText w:val=""/>
+      <w:lvlJc w:val="left"/>
+      <w:pPr>
+        <w:ind w:left="5040" w:hanging="360"/>
+      </w:pPr>
+      <w:rPr>
+        <w:rFonts w:ascii="Symbol" w:hAnsi="Symbol" w:hint="default"/>
+      </w:rPr>
+    </w:lvl>
+    <w:lvl w:ilvl="7" w:tplc="08090003" w:tentative="1">
+      <w:start w:val="1"/>
+      <w:numFmt w:val="bullet"/>
+      <w:lvlText w:val="o"/>
+      <w:lvlJc w:val="left"/>
+      <w:pPr>
+        <w:ind w:left="5760" w:hanging="360"/>
+      </w:pPr>
+      <w:rPr>
+        <w:rFonts w:ascii="Courier New" w:hAnsi="Courier New" w:cs="Courier New" w:hint="default"/>
+      </w:rPr>
+    </w:lvl>
+    <w:lvl w:ilvl="8" w:tplc="08090005" w:tentative="1">
+      <w:start w:val="1"/>
+      <w:numFmt w:val="bullet"/>
+      <w:lvlText w:val=""/>
+      <w:lvlJc w:val="left"/>
+      <w:pPr>
+        <w:ind w:left="6480" w:hanging="360"/>
+      </w:pPr>
+      <w:rPr>
+        <w:rFonts w:ascii="Wingdings" w:hAnsi="Wingdings" w:hint="default"/>
+      </w:rPr>
+    </w:lvl>
+  </w:abstractNum>
+  <w:abstractNum w:abstractNumId="23" w15:restartNumberingAfterBreak="0">
     <w:nsid w:val="61FC425F"/>
     <w:multiLevelType w:val="hybridMultilevel"/>
     <w:tmpl w:val="CC3479C2"/>
@@ -9793,7 +12039,7 @@
       </w:rPr>
     </w:lvl>
   </w:abstractNum>
-  <w:abstractNum w:abstractNumId="23" w15:restartNumberingAfterBreak="0">
+  <w:abstractNum w:abstractNumId="24" w15:restartNumberingAfterBreak="0">
     <w:nsid w:val="62FF0E61"/>
     <w:multiLevelType w:val="multilevel"/>
     <w:tmpl w:val="1809001F"/>
@@ -9879,7 +12125,7 @@
       </w:pPr>
     </w:lvl>
   </w:abstractNum>
-  <w:abstractNum w:abstractNumId="24" w15:restartNumberingAfterBreak="0">
+  <w:abstractNum w:abstractNumId="25" w15:restartNumberingAfterBreak="0">
     <w:nsid w:val="76E157EA"/>
     <w:multiLevelType w:val="multilevel"/>
     <w:tmpl w:val="42A63998"/>
@@ -9992,7 +12238,7 @@
       </w:rPr>
     </w:lvl>
   </w:abstractNum>
-  <w:abstractNum w:abstractNumId="25" w15:restartNumberingAfterBreak="0">
+  <w:abstractNum w:abstractNumId="26" w15:restartNumberingAfterBreak="0">
     <w:nsid w:val="76F72D90"/>
     <w:multiLevelType w:val="multilevel"/>
     <w:tmpl w:val="1809001F"/>
@@ -10078,7 +12324,7 @@
       </w:pPr>
     </w:lvl>
   </w:abstractNum>
-  <w:abstractNum w:abstractNumId="26" w15:restartNumberingAfterBreak="0">
+  <w:abstractNum w:abstractNumId="27" w15:restartNumberingAfterBreak="0">
     <w:nsid w:val="79D94CA8"/>
     <w:multiLevelType w:val="hybridMultilevel"/>
     <w:tmpl w:val="386CD664"/>
@@ -10201,7 +12447,7 @@
     <w:abstractNumId w:val="19"/>
   </w:num>
   <w:num w:numId="4" w16cid:durableId="2112509731">
-    <w:abstractNumId w:val="23"/>
+    <w:abstractNumId w:val="24"/>
   </w:num>
   <w:num w:numId="5" w16cid:durableId="638846582">
     <w:abstractNumId w:val="20"/>
@@ -10210,7 +12456,7 @@
     <w:abstractNumId w:val="16"/>
   </w:num>
   <w:num w:numId="7" w16cid:durableId="1940327761">
-    <w:abstractNumId w:val="25"/>
+    <w:abstractNumId w:val="26"/>
   </w:num>
   <w:num w:numId="8" w16cid:durableId="1820031409">
     <w:abstractNumId w:val="8"/>
@@ -10219,7 +12465,7 @@
     <w:abstractNumId w:val="6"/>
   </w:num>
   <w:num w:numId="10" w16cid:durableId="1852598462">
-    <w:abstractNumId w:val="24"/>
+    <w:abstractNumId w:val="25"/>
   </w:num>
   <w:num w:numId="11" w16cid:durableId="446042787">
     <w:abstractNumId w:val="2"/>
@@ -10228,7 +12474,7 @@
     <w:abstractNumId w:val="13"/>
   </w:num>
   <w:num w:numId="13" w16cid:durableId="906108069">
-    <w:abstractNumId w:val="26"/>
+    <w:abstractNumId w:val="27"/>
   </w:num>
   <w:num w:numId="14" w16cid:durableId="127479477">
     <w:abstractNumId w:val="0"/>
@@ -10252,7 +12498,7 @@
     <w:abstractNumId w:val="21"/>
   </w:num>
   <w:num w:numId="21" w16cid:durableId="1331447211">
-    <w:abstractNumId w:val="22"/>
+    <w:abstractNumId w:val="23"/>
   </w:num>
   <w:num w:numId="22" w16cid:durableId="1936086940">
     <w:abstractNumId w:val="12"/>
@@ -10271,6 +12517,9 @@
   </w:num>
   <w:num w:numId="27" w16cid:durableId="140582875">
     <w:abstractNumId w:val="14"/>
+  </w:num>
+  <w:num w:numId="28" w16cid:durableId="940914653">
+    <w:abstractNumId w:val="22"/>
   </w:num>
 </w:numbering>
 </file>
@@ -10770,7 +13019,6 @@
   <w:style w:type="character" w:default="1" w:styleId="DefaultParagraphFont">
     <w:name w:val="Default Paragraph Font"/>
     <w:uiPriority w:val="1"/>
-    <w:semiHidden/>
     <w:unhideWhenUsed/>
   </w:style>
   <w:style w:type="table" w:default="1" w:styleId="TableNormal">
@@ -11448,7 +13696,7 @@
         </b:NameList>
       </b:Author>
     </b:Author>
-    <b:RefOrder>5</b:RefOrder>
+    <b:RefOrder>6</b:RefOrder>
   </b:Source>
   <b:Source>
     <b:Tag>Mon20</b:Tag>
@@ -11483,7 +13731,7 @@
       </b:Author>
     </b:Author>
     <b:DOI>10.1109/tiv.2020.2987430</b:DOI>
-    <b:RefOrder>6</b:RefOrder>
+    <b:RefOrder>7</b:RefOrder>
   </b:Source>
   <b:Source>
     <b:Tag>Kat23</b:Tag>
@@ -11584,11 +13832,39 @@
     <b:URL>https://kotlinlang.org/docs/multiplatform-intro.html</b:URL>
     <b:RefOrder>1</b:RefOrder>
   </b:Source>
+  <b:Source>
+    <b:Tag>Fal25</b:Tag>
+    <b:SourceType>JournalArticle</b:SourceType>
+    <b:Guid>{F4BD8ABB-C0D5-4C39-B48E-9121980AEF2F}</b:Guid>
+    <b:Title>Agile vs. Waterfall: Which Methodology Best Reduces Scope Creep?</b:Title>
+    <b:Year>2025</b:Year>
+    <b:Pages>5</b:Pages>
+    <b:Author>
+      <b:Author>
+        <b:NameList>
+          <b:Person>
+            <b:Last>Falade rhoda</b:Last>
+            <b:First>Adeola</b:First>
+          </b:Person>
+          <b:Person>
+            <b:Last>Philip</b:Last>
+            <b:First>Thomas</b:First>
+          </b:Person>
+          <b:Person>
+            <b:Last>Ava</b:Last>
+            <b:First>Anderson</b:First>
+          </b:Person>
+        </b:NameList>
+      </b:Author>
+    </b:Author>
+    <b:YearAccessed>2025</b:YearAccessed>
+    <b:RefOrder>5</b:RefOrder>
+  </b:Source>
 </b:Sources>
 </file>
 
 <file path=customXml/itemProps1.xml><?xml version="1.0" encoding="utf-8"?>
-<ds:datastoreItem xmlns:ds="http://schemas.openxmlformats.org/officeDocument/2006/customXml" ds:itemID="{704B2847-3F1E-437D-AFB7-8AE316EF67BB}">
+<ds:datastoreItem xmlns:ds="http://schemas.openxmlformats.org/officeDocument/2006/customXml" ds:itemID="{67CDE798-3E21-40AA-8C02-91B4805E209B}">
   <ds:schemaRefs>
     <ds:schemaRef ds:uri="http://schemas.openxmlformats.org/officeDocument/2006/bibliography"/>
   </ds:schemaRefs>

</xml_diff>